<commit_message>
Adding Intro to document
</commit_message>
<xml_diff>
--- a/Deploying VM-Series in Azure.docx
+++ b/Deploying VM-Series in Azure.docx
@@ -7,7 +7,13 @@
         <w:pStyle w:val="Title"/>
       </w:pPr>
       <w:r>
-        <w:t>Deploying VM-Series Firewalls to Secure Internet facing Web Workloads in Azure</w:t>
+        <w:t xml:space="preserve">Deploying </w:t>
+      </w:r>
+      <w:r>
+        <w:t xml:space="preserve">Palo Alto Networks </w:t>
+      </w:r>
+      <w:r>
+        <w:t>VM-Series Firewalls to Secure Internet facing Web Workloads in Azure</w:t>
       </w:r>
     </w:p>
     <w:p>
@@ -22,7 +28,27 @@
     </w:p>
     <w:p>
       <w:r>
-        <w:t xml:space="preserve">This document provides background and instruction on how to use VM-Series firewalls to secure internet facing workload in Azure.  The document is a companion to the ARM templates that can be found </w:t>
+        <w:t>This document provides</w:t>
+      </w:r>
+      <w:bookmarkStart w:id="1" w:name="_Hlk482713321"/>
+      <w:r>
+        <w:t xml:space="preserve"> </w:t>
+      </w:r>
+      <w:r>
+        <w:t xml:space="preserve">background and instruction on how to deploy the Palo Alto Networks VM-Series next-generation firewalls </w:t>
+      </w:r>
+      <w:r>
+        <w:t xml:space="preserve">in conjunction with </w:t>
+      </w:r>
+      <w:r>
+        <w:t>Azure Load Balancers to protect internet facing workloads in Azure.</w:t>
+      </w:r>
+      <w:r>
+        <w:t xml:space="preserve">.  </w:t>
+      </w:r>
+      <w:bookmarkEnd w:id="1"/>
+      <w:r>
+        <w:t xml:space="preserve">The document is a companion to the ARM templates that can be found </w:t>
       </w:r>
       <w:r>
         <w:t xml:space="preserve">in the ARM template repository found at: </w:t>
@@ -1334,6 +1360,352 @@
     <w:p/>
     <w:p>
       <w:pPr>
+        <w:pStyle w:val="Heading1"/>
+      </w:pPr>
+      <w:bookmarkStart w:id="2" w:name="_Toc461804273"/>
+      <w:r>
+        <w:lastRenderedPageBreak/>
+        <w:t xml:space="preserve">VM-Series </w:t>
+      </w:r>
+      <w:r>
+        <w:t>i</w:t>
+      </w:r>
+      <w:r>
+        <w:t xml:space="preserve">n Azure </w:t>
+      </w:r>
+      <w:bookmarkEnd w:id="2"/>
+      <w:r>
+        <w:t>Summary</w:t>
+      </w:r>
+    </w:p>
+    <w:p>
+      <w:r>
+        <w:t>The</w:t>
+      </w:r>
+      <w:r>
+        <w:t xml:space="preserve"> Palo Alto Networks</w:t>
+      </w:r>
+      <w:r>
+        <w:rPr>
+          <w:vertAlign w:val="superscript"/>
+        </w:rPr>
+        <w:t>®</w:t>
+      </w:r>
+      <w:r>
+        <w:t xml:space="preserve"> VM-Series </w:t>
+      </w:r>
+      <w:r>
+        <w:t>o</w:t>
+      </w:r>
+      <w:r>
+        <w:t xml:space="preserve">n Azure protects your workloads from cyberattacks by </w:t>
+      </w:r>
+      <w:r>
+        <w:t>natively analyz</w:t>
+      </w:r>
+      <w:r>
+        <w:t>ing</w:t>
+      </w:r>
+      <w:r>
+        <w:t xml:space="preserve"> all traffic in a single pass to determine the application identity, content within and user identity</w:t>
+      </w:r>
+      <w:r>
+        <w:t xml:space="preserve">. </w:t>
+      </w:r>
+      <w:r>
+        <w:t>The</w:t>
+      </w:r>
+      <w:r>
+        <w:t xml:space="preserve"> application, content and user are </w:t>
+      </w:r>
+      <w:r>
+        <w:t>then used as integral comp</w:t>
+      </w:r>
+      <w:r>
+        <w:t>onents of your firewall policy, allowing you to:</w:t>
+      </w:r>
+    </w:p>
+    <w:p>
+      <w:pPr>
+        <w:pStyle w:val="ListParagraph"/>
+        <w:numPr>
+          <w:ilvl w:val="0"/>
+          <w:numId w:val="4"/>
+        </w:numPr>
+        <w:spacing w:after="0" w:line="240" w:lineRule="auto"/>
+      </w:pPr>
+      <w:r>
+        <w:rPr>
+          <w:b/>
+        </w:rPr>
+        <w:t xml:space="preserve">Identify what’s </w:t>
+      </w:r>
+      <w:r>
+        <w:rPr>
+          <w:b/>
+        </w:rPr>
+        <w:t xml:space="preserve">traversing </w:t>
+      </w:r>
+      <w:r>
+        <w:rPr>
+          <w:b/>
+        </w:rPr>
+        <w:t xml:space="preserve">your </w:t>
+      </w:r>
+      <w:r>
+        <w:rPr>
+          <w:b/>
+        </w:rPr>
+        <w:t>Azure deployment</w:t>
+      </w:r>
+      <w:r>
+        <w:rPr>
+          <w:b/>
+        </w:rPr>
+        <w:t>.</w:t>
+      </w:r>
+      <w:r>
+        <w:t xml:space="preserve"> With knowledge comes power. Identifying the applications in your Azure deployment, regardless of port, gives you unmatched visibility that can then be used to make more-informed security policy decisions. </w:t>
+      </w:r>
+    </w:p>
+    <w:p>
+      <w:pPr>
+        <w:pStyle w:val="ListParagraph"/>
+        <w:numPr>
+          <w:ilvl w:val="0"/>
+          <w:numId w:val="3"/>
+        </w:numPr>
+        <w:spacing w:after="0" w:line="240" w:lineRule="auto"/>
+      </w:pPr>
+      <w:r>
+        <w:rPr>
+          <w:b/>
+        </w:rPr>
+        <w:t>Enable</w:t>
+      </w:r>
+      <w:r>
+        <w:rPr>
+          <w:b/>
+        </w:rPr>
+        <w:t xml:space="preserve"> applications and reduce your threat exposure</w:t>
+      </w:r>
+      <w:r>
+        <w:rPr>
+          <w:b/>
+        </w:rPr>
+        <w:t xml:space="preserve">. </w:t>
+      </w:r>
+      <w:r>
+        <w:t xml:space="preserve">Using the application as the basis for your Azure security policy allows you to create application whitelisting and segmentation policies that leverage the deny-all-else premise that a firewall is based upon; allow the applications you want in use, and then deny all others. </w:t>
+      </w:r>
+    </w:p>
+    <w:p>
+      <w:pPr>
+        <w:pStyle w:val="ListParagraph"/>
+        <w:numPr>
+          <w:ilvl w:val="0"/>
+          <w:numId w:val="3"/>
+        </w:numPr>
+        <w:spacing w:after="0" w:line="240" w:lineRule="auto"/>
+        <w:rPr>
+          <w:b/>
+        </w:rPr>
+      </w:pPr>
+      <w:r>
+        <w:rPr>
+          <w:b/>
+        </w:rPr>
+        <w:t>Prevent</w:t>
+      </w:r>
+      <w:r>
+        <w:rPr>
+          <w:b/>
+        </w:rPr>
+        <w:t xml:space="preserve"> advanced cyberattacks</w:t>
+      </w:r>
+      <w:r>
+        <w:rPr>
+          <w:b/>
+        </w:rPr>
+        <w:t>.</w:t>
+      </w:r>
+      <w:r>
+        <w:t xml:space="preserve"> To protect your Azure environment from cyberattacks, you can deploy application-specific threat prevention policies that will block both known and unknown malware.</w:t>
+      </w:r>
+    </w:p>
+    <w:p>
+      <w:pPr>
+        <w:pStyle w:val="ListParagraph"/>
+        <w:numPr>
+          <w:ilvl w:val="0"/>
+          <w:numId w:val="3"/>
+        </w:numPr>
+        <w:spacing w:after="0" w:line="240" w:lineRule="auto"/>
+        <w:rPr>
+          <w:b/>
+        </w:rPr>
+      </w:pPr>
+      <w:r>
+        <w:rPr>
+          <w:b/>
+        </w:rPr>
+        <w:t xml:space="preserve">Block the </w:t>
+      </w:r>
+      <w:r>
+        <w:rPr>
+          <w:b/>
+        </w:rPr>
+        <w:t>spread of malware</w:t>
+      </w:r>
+      <w:r>
+        <w:rPr>
+          <w:b/>
+        </w:rPr>
+        <w:t xml:space="preserve">. </w:t>
+      </w:r>
+      <w:r>
+        <w:t xml:space="preserve">As in a private data center, the public cloud often has traffic, and potentially threats, flowing solely between application tiers. By controlling east-west traffic and applying threat prevention policies, malware can be prevented from moving laterally from workload to workload. </w:t>
+      </w:r>
+    </w:p>
+    <w:p>
+      <w:pPr>
+        <w:pStyle w:val="Heading1"/>
+      </w:pPr>
+      <w:bookmarkStart w:id="3" w:name="_Toc461804274"/>
+      <w:r>
+        <w:t xml:space="preserve">VM-Series </w:t>
+      </w:r>
+      <w:r>
+        <w:t>i</w:t>
+      </w:r>
+      <w:r>
+        <w:t xml:space="preserve">n Azure </w:t>
+      </w:r>
+      <w:r>
+        <w:t>Licensing</w:t>
+      </w:r>
+      <w:bookmarkEnd w:id="3"/>
+      <w:r>
+        <w:t xml:space="preserve"> Options</w:t>
+      </w:r>
+    </w:p>
+    <w:p>
+      <w:r>
+        <w:t xml:space="preserve">The Azure Load Balancer scenario described within this document can be deployed using either the </w:t>
+      </w:r>
+      <w:r>
+        <w:t>traditional</w:t>
+      </w:r>
+      <w:r>
+        <w:t xml:space="preserve"> bring-your-own-license (BYOL) or the pay-as-you-go (PAYG) model available </w:t>
+      </w:r>
+      <w:r>
+        <w:t xml:space="preserve">directly </w:t>
+      </w:r>
+      <w:r>
+        <w:t xml:space="preserve">from the Microsoft Azure Marketplace. </w:t>
+      </w:r>
+    </w:p>
+    <w:p>
+      <w:pPr>
+        <w:pStyle w:val="ListParagraph"/>
+        <w:keepNext/>
+        <w:numPr>
+          <w:ilvl w:val="0"/>
+          <w:numId w:val="5"/>
+        </w:numPr>
+        <w:spacing w:after="0" w:line="240" w:lineRule="auto"/>
+      </w:pPr>
+      <w:r>
+        <w:rPr>
+          <w:b/>
+        </w:rPr>
+        <w:t>BYOL</w:t>
+      </w:r>
+      <w:r>
+        <w:t>:</w:t>
+      </w:r>
+      <w:r>
+        <w:t xml:space="preserve"> A supported VM-Series firewall license</w:t>
+      </w:r>
+      <w:r>
+        <w:t xml:space="preserve"> along with the associated Subscriptions and Support, are purchased via normal Palo Alto Networks channels and then deployed through your </w:t>
+      </w:r>
+      <w:r>
+        <w:t xml:space="preserve">standard </w:t>
+      </w:r>
+      <w:r>
+        <w:t xml:space="preserve">Azure </w:t>
+      </w:r>
+      <w:r>
+        <w:t xml:space="preserve">region </w:t>
+      </w:r>
+      <w:r>
+        <w:t>or Azure Government</w:t>
+      </w:r>
+      <w:r>
+        <w:t xml:space="preserve"> </w:t>
+      </w:r>
+      <w:r>
+        <w:t xml:space="preserve">management </w:t>
+      </w:r>
+      <w:r>
+        <w:t>console.</w:t>
+      </w:r>
+    </w:p>
+    <w:p>
+      <w:pPr>
+        <w:pStyle w:val="ListParagraph"/>
+        <w:keepNext/>
+        <w:numPr>
+          <w:ilvl w:val="0"/>
+          <w:numId w:val="5"/>
+        </w:numPr>
+        <w:spacing w:after="0" w:line="240" w:lineRule="auto"/>
+      </w:pPr>
+      <w:r>
+        <w:rPr>
+          <w:b/>
+        </w:rPr>
+        <w:t>PAYG</w:t>
+      </w:r>
+      <w:r>
+        <w:t xml:space="preserve">: Purchase </w:t>
+      </w:r>
+      <w:r>
+        <w:t xml:space="preserve">one of two bundles that include a </w:t>
+      </w:r>
+      <w:r>
+        <w:t>VM-</w:t>
+      </w:r>
+      <w:r>
+        <w:t>300</w:t>
+      </w:r>
+      <w:r>
+        <w:t xml:space="preserve"> </w:t>
+      </w:r>
+      <w:r>
+        <w:t xml:space="preserve">license, </w:t>
+      </w:r>
+      <w:r>
+        <w:t>select Subscriptions and Premium Support as an hourly subscription bundle from the A</w:t>
+      </w:r>
+      <w:r>
+        <w:t>zure</w:t>
+      </w:r>
+      <w:r>
+        <w:t xml:space="preserve"> Marketplace. </w:t>
+      </w:r>
+    </w:p>
+    <w:p>
+      <w:pPr>
+        <w:pStyle w:val="ListParagraph"/>
+        <w:keepNext/>
+        <w:numPr>
+          <w:ilvl w:val="1"/>
+          <w:numId w:val="5"/>
+        </w:numPr>
+        <w:spacing w:after="0" w:line="240" w:lineRule="auto"/>
         <w:rPr>
           <w:rFonts w:asciiTheme="majorHAnsi" w:eastAsiaTheme="majorEastAsia" w:hAnsiTheme="majorHAnsi" w:cstheme="majorBidi"/>
           <w:color w:val="2F5496" w:themeColor="accent1" w:themeShade="BF"/>
@@ -1342,26 +1714,124 @@
         </w:rPr>
       </w:pPr>
       <w:r>
-        <w:br w:type="page"/>
+        <w:rPr>
+          <w:b/>
+        </w:rPr>
+        <w:t>Bundle 1 contents:</w:t>
+      </w:r>
+      <w:r>
+        <w:t xml:space="preserve"> VM-300 firewall license, Threat Prevention Subscription (inclusive of IPS, AV, </w:t>
+      </w:r>
+      <w:r>
+        <w:t>m</w:t>
+      </w:r>
+      <w:r>
+        <w:t xml:space="preserve">alware prevention) and </w:t>
+      </w:r>
+      <w:r>
+        <w:t xml:space="preserve">English-only </w:t>
+      </w:r>
+      <w:r>
+        <w:t>Premium Support.</w:t>
+      </w:r>
+      <w:r>
+        <w:t xml:space="preserve"> </w:t>
+      </w:r>
+      <w:r>
+        <w:t xml:space="preserve"> </w:t>
+      </w:r>
+    </w:p>
+    <w:p>
+      <w:pPr>
+        <w:pStyle w:val="ListParagraph"/>
+        <w:keepNext/>
+        <w:numPr>
+          <w:ilvl w:val="1"/>
+          <w:numId w:val="5"/>
+        </w:numPr>
+        <w:spacing w:after="0" w:line="240" w:lineRule="auto"/>
+        <w:rPr>
+          <w:rFonts w:asciiTheme="majorHAnsi" w:eastAsiaTheme="majorEastAsia" w:hAnsiTheme="majorHAnsi" w:cstheme="majorBidi"/>
+          <w:color w:val="2F5496" w:themeColor="accent1" w:themeShade="BF"/>
+          <w:sz w:val="32"/>
+          <w:szCs w:val="32"/>
+        </w:rPr>
+      </w:pPr>
+      <w:r>
+        <w:rPr>
+          <w:b/>
+        </w:rPr>
+        <w:t>Bundle 2 contents:</w:t>
+      </w:r>
+      <w:r>
+        <w:t xml:space="preserve"> VM-300 firewall license, Threat Prevention (inclusive of IPS, AV, </w:t>
+      </w:r>
+      <w:r>
+        <w:t>m</w:t>
+      </w:r>
+      <w:r>
+        <w:t xml:space="preserve">alware prevention), </w:t>
+      </w:r>
+      <w:proofErr w:type="spellStart"/>
+      <w:r>
+        <w:t>WildFire</w:t>
+      </w:r>
+      <w:proofErr w:type="spellEnd"/>
+      <w:r>
+        <w:t xml:space="preserve">™ threat intelligence service, URL Filtering, </w:t>
+      </w:r>
+      <w:r>
+        <w:t xml:space="preserve">and </w:t>
+      </w:r>
+      <w:proofErr w:type="spellStart"/>
+      <w:r>
+        <w:t>GlobalProtect</w:t>
+      </w:r>
+      <w:proofErr w:type="spellEnd"/>
+      <w:r>
+        <w:t xml:space="preserve"> Subscriptions </w:t>
+      </w:r>
+      <w:r>
+        <w:t xml:space="preserve">plus </w:t>
+      </w:r>
+      <w:r>
+        <w:t xml:space="preserve">English-only </w:t>
+      </w:r>
+      <w:r>
+        <w:t>Premium Support.</w:t>
       </w:r>
     </w:p>
     <w:p>
       <w:pPr>
         <w:pStyle w:val="Heading1"/>
       </w:pPr>
-      <w:bookmarkStart w:id="1" w:name="_Toc481765930"/>
+      <w:bookmarkStart w:id="4" w:name="_Toc481765930"/>
+      <w:r>
+        <w:t>Architectural</w:t>
+      </w:r>
+      <w:r>
+        <w:t xml:space="preserve"> Overview</w:t>
+      </w:r>
+      <w:bookmarkEnd w:id="4"/>
+    </w:p>
+    <w:p>
+      <w:r>
+        <w:t xml:space="preserve">The VM-Series firewall protects web workloads by enforcing security policy on both inbound and outbound internet traffic.  </w:t>
+      </w:r>
+      <w:r>
+        <w:t>To ensure scalability and resiliency, the recommended approach is to utilize the cloud infrastructure, as opposed to following a traditional, physical data center approach. By leveraging native Azure-m</w:t>
+      </w:r>
+      <w:bookmarkStart w:id="5" w:name="_GoBack"/>
+      <w:bookmarkEnd w:id="5"/>
+      <w:r>
+        <w:t xml:space="preserve">anaged load balancing services, organizations can support their additional capacity and resiliency requirements. </w:t>
+      </w:r>
+      <w:r>
+        <w:t xml:space="preserve">The design described here uses separate load-balanced firewalls </w:t>
+      </w:r>
       <w:r>
         <w:lastRenderedPageBreak/>
-        <w:t>Architectural</w:t>
-      </w:r>
-      <w:r>
-        <w:t xml:space="preserve"> Overview</w:t>
-      </w:r>
-      <w:bookmarkEnd w:id="1"/>
-    </w:p>
-    <w:p>
-      <w:r>
-        <w:t xml:space="preserve">The VM-Series firewall protects web workloads by enforcing security policy on both inbound and outbound internet traffic.  The design described here uses separate load-balanced firewalls for inbound and outbound traffic.  Each firewall consists of two or more VM-Series firewalls in an availability set so they can be independently managed and scaled in or out to accommodate load.   </w:t>
+        <w:t xml:space="preserve">for inbound and outbound traffic.  Each firewall consists of two or more VM-Series firewalls in an availability set so they can be independently managed and scaled in or out to accommodate load.   </w:t>
       </w:r>
     </w:p>
     <w:p>
@@ -1451,8 +1921,8 @@
         <w:pStyle w:val="Caption"/>
         <w:jc w:val="center"/>
       </w:pPr>
-      <w:bookmarkStart w:id="2" w:name="_Ref481747503"/>
-      <w:bookmarkStart w:id="3" w:name="_Ref481747489"/>
+      <w:bookmarkStart w:id="6" w:name="_Ref481747503"/>
+      <w:bookmarkStart w:id="7" w:name="_Ref481747489"/>
       <w:r>
         <w:t xml:space="preserve">Figure </w:t>
       </w:r>
@@ -1477,11 +1947,11 @@
         </w:rPr>
         <w:fldChar w:fldCharType="end"/>
       </w:r>
-      <w:bookmarkEnd w:id="2"/>
+      <w:bookmarkEnd w:id="6"/>
       <w:r>
         <w:t>- Inbound VM-Series firewall</w:t>
       </w:r>
-      <w:bookmarkEnd w:id="3"/>
+      <w:bookmarkEnd w:id="7"/>
     </w:p>
     <w:p>
       <w:r>
@@ -1570,7 +2040,7 @@
         <w:pStyle w:val="Caption"/>
         <w:jc w:val="center"/>
       </w:pPr>
-      <w:bookmarkStart w:id="4" w:name="_Ref481747609"/>
+      <w:bookmarkStart w:id="8" w:name="_Ref481747609"/>
       <w:r>
         <w:t xml:space="preserve">Figure </w:t>
       </w:r>
@@ -1595,7 +2065,7 @@
         </w:rPr>
         <w:fldChar w:fldCharType="end"/>
       </w:r>
-      <w:bookmarkEnd w:id="4"/>
+      <w:bookmarkEnd w:id="8"/>
       <w:r>
         <w:t xml:space="preserve"> - Outbound VM-Series Firewall</w:t>
       </w:r>
@@ -1609,57 +2079,60 @@
       <w:pPr>
         <w:pStyle w:val="Heading2"/>
       </w:pPr>
-      <w:bookmarkStart w:id="5" w:name="_Toc481765931"/>
+      <w:bookmarkStart w:id="9" w:name="_Toc481765931"/>
+      <w:r>
+        <w:t>Inbound</w:t>
+      </w:r>
+      <w:r>
+        <w:t xml:space="preserve"> Firewall</w:t>
+      </w:r>
+      <w:r>
+        <w:t xml:space="preserve"> Details</w:t>
+      </w:r>
+      <w:bookmarkEnd w:id="9"/>
+    </w:p>
+    <w:p>
+      <w:r>
+        <w:t>In this section we'll look in detail at the specific Azure resources that make up the Inbound VM-Series firewall</w:t>
+      </w:r>
+      <w:r>
+        <w:t xml:space="preserve"> shown in</w:t>
+      </w:r>
+      <w:r>
+        <w:t xml:space="preserve"> </w:t>
+      </w:r>
+      <w:r>
+        <w:fldChar w:fldCharType="begin"/>
+      </w:r>
+      <w:r>
+        <w:instrText xml:space="preserve"> REF _Ref481747738 \h </w:instrText>
+      </w:r>
+      <w:r>
+        <w:fldChar w:fldCharType="separate"/>
+      </w:r>
+      <w:r>
+        <w:t xml:space="preserve">Figure </w:t>
+      </w:r>
+      <w:r>
+        <w:rPr>
+          <w:noProof/>
+        </w:rPr>
+        <w:t>3</w:t>
+      </w:r>
+      <w:r>
+        <w:fldChar w:fldCharType="end"/>
+      </w:r>
+      <w:r>
+        <w:t>.</w:t>
+      </w:r>
+    </w:p>
+    <w:p>
+      <w:r>
+        <w:t xml:space="preserve">The inbound firewall architecture is shown in the figure below.  All inbound traffic for the web workload is directed to the public IP defined for the application (a1-gateway-ip).  The public IP is assigned an IP </w:t>
+      </w:r>
       <w:r>
         <w:lastRenderedPageBreak/>
-        <w:t>Inbound</w:t>
-      </w:r>
-      <w:r>
-        <w:t xml:space="preserve"> Firewall</w:t>
-      </w:r>
-      <w:r>
-        <w:t xml:space="preserve"> Details</w:t>
-      </w:r>
-      <w:bookmarkEnd w:id="5"/>
-    </w:p>
-    <w:p>
-      <w:r>
-        <w:t>In this section we'll look in detail at the specific Azure resources that make up the Inbound VM-Series firewall</w:t>
-      </w:r>
-      <w:r>
-        <w:t xml:space="preserve"> shown in</w:t>
-      </w:r>
-      <w:r>
-        <w:t xml:space="preserve"> </w:t>
-      </w:r>
-      <w:r>
-        <w:fldChar w:fldCharType="begin"/>
-      </w:r>
-      <w:r>
-        <w:instrText xml:space="preserve"> REF _Ref481747738 \h </w:instrText>
-      </w:r>
-      <w:r>
-        <w:fldChar w:fldCharType="separate"/>
-      </w:r>
-      <w:r>
-        <w:t xml:space="preserve">Figure </w:t>
-      </w:r>
-      <w:r>
-        <w:rPr>
-          <w:noProof/>
-        </w:rPr>
-        <w:t>3</w:t>
-      </w:r>
-      <w:r>
-        <w:fldChar w:fldCharType="end"/>
-      </w:r>
-      <w:r>
-        <w:t>.</w:t>
-      </w:r>
-    </w:p>
-    <w:p>
-      <w:r>
-        <w:t>The inbound firewall architecture is shown in the figure below.  All inbound traffic for the web workload is directed to the public IP defined for the application (a1-gateway-ip).  The public IP is assigned an IP address and DNS name of your choice.  Traffic arriving on the Public IP is directed to the applications inbound load balancer (a1-inbound-lb) where it is distributed an instance of the inbound firewall (a1-inseries-vm</w:t>
+        <w:t>address and DNS name of your choice.  Traffic arriving on the Public IP is directed to the applications inbound load balancer (a1-inbound-lb) where it is distributed an instance of the inbound firewall (a1-inseries-vm</w:t>
       </w:r>
       <w:r>
         <w:rPr>
@@ -1673,7 +2146,23 @@
     </w:p>
     <w:p>
       <w:r>
-        <w:t>Each VM-Series Firewall has a separate network interfaces in the Trust, Untrust, and Mgmt subnets.  The network interface in the Untrusted subnet is attached to the backend of the inbound load balancer.  As the inbound load balancer receives traffic from the public IP, it distributes that traffic to one of the VM-Series firewalls.  The firewall analyzes the traffic and routes secure traffic through to application over the network interface in the Trust subnet.  Each instance of the VM-Series firewall has an additional Public IP (a1-inmgmt-pip</w:t>
+        <w:t xml:space="preserve">Each VM-Series Firewall has a separate network interfaces in the Trust, </w:t>
+      </w:r>
+      <w:proofErr w:type="spellStart"/>
+      <w:r>
+        <w:t>Untrust</w:t>
+      </w:r>
+      <w:proofErr w:type="spellEnd"/>
+      <w:r>
+        <w:t xml:space="preserve">, and </w:t>
+      </w:r>
+      <w:proofErr w:type="spellStart"/>
+      <w:r>
+        <w:t>Mgmt</w:t>
+      </w:r>
+      <w:proofErr w:type="spellEnd"/>
+      <w:r>
+        <w:t xml:space="preserve"> subnets.  The network interface in the Untrusted subnet is attached to the backend of the inbound load balancer.  As the inbound load balancer receives traffic from the public IP, it distributes that traffic to one of the VM-Series firewalls.  The firewall analyzes the traffic and routes secure traffic through to application over the network interface in the Trust subnet.  Each instance of the VM-Series firewall has an additional Public IP (a1-inmgmt-pip</w:t>
       </w:r>
       <w:r>
         <w:rPr>
@@ -1682,7 +2171,15 @@
         <w:t>n</w:t>
       </w:r>
       <w:r>
-        <w:t xml:space="preserve">) for remote management which is attached to the network interface in the Mgmt subnet.  </w:t>
+        <w:t xml:space="preserve">) for remote management which is attached to the network interface in the </w:t>
+      </w:r>
+      <w:proofErr w:type="spellStart"/>
+      <w:r>
+        <w:t>Mgmt</w:t>
+      </w:r>
+      <w:proofErr w:type="spellEnd"/>
+      <w:r>
+        <w:t xml:space="preserve"> subnet.  </w:t>
       </w:r>
     </w:p>
     <w:p>
@@ -1756,7 +2253,7 @@
         <w:pStyle w:val="Caption"/>
         <w:jc w:val="center"/>
       </w:pPr>
-      <w:bookmarkStart w:id="6" w:name="_Ref481747738"/>
+      <w:bookmarkStart w:id="10" w:name="_Ref481747738"/>
       <w:r>
         <w:t xml:space="preserve">Figure </w:t>
       </w:r>
@@ -1781,7 +2278,7 @@
         </w:rPr>
         <w:fldChar w:fldCharType="end"/>
       </w:r>
-      <w:bookmarkEnd w:id="6"/>
+      <w:bookmarkEnd w:id="10"/>
       <w:r>
         <w:t xml:space="preserve"> - Inbound VM-Series Firewall Details</w:t>
       </w:r>
@@ -1803,7 +2300,7 @@
       <w:pPr>
         <w:pStyle w:val="Heading2"/>
       </w:pPr>
-      <w:bookmarkStart w:id="7" w:name="_Toc481765932"/>
+      <w:bookmarkStart w:id="11" w:name="_Toc481765932"/>
       <w:r>
         <w:lastRenderedPageBreak/>
         <w:t>Outbound Firewall</w:t>
@@ -1811,7 +2308,7 @@
       <w:r>
         <w:t xml:space="preserve"> Details</w:t>
       </w:r>
-      <w:bookmarkEnd w:id="7"/>
+      <w:bookmarkEnd w:id="11"/>
     </w:p>
     <w:p>
       <w:r>
@@ -1855,7 +2352,27 @@
     </w:p>
     <w:p>
       <w:r>
-        <w:t>The Azure virtual network includes a routing table (route-rt) with a user defined route (UDR) that directs all outbound network traffic within the virtual network to the outbound load balancer (outbound-lb).  Network traffic that arrives at the outbound load balancer is distributed to an instance of the outbound firewall (outseries-vm</w:t>
+        <w:t>The Azure virtual network includes a routing table (route-</w:t>
+      </w:r>
+      <w:proofErr w:type="spellStart"/>
+      <w:r>
+        <w:t>rt</w:t>
+      </w:r>
+      <w:proofErr w:type="spellEnd"/>
+      <w:r>
+        <w:t>) with a user defined route (UDR) that directs all outbound network traffic within the virtual network to the outbound load balancer (outbound-</w:t>
+      </w:r>
+      <w:proofErr w:type="spellStart"/>
+      <w:r>
+        <w:t>lb</w:t>
+      </w:r>
+      <w:proofErr w:type="spellEnd"/>
+      <w:r>
+        <w:t>).  Network traffic that arrives at the outbound load balancer is distributed to an instance of the outbound firewall (</w:t>
+      </w:r>
+      <w:proofErr w:type="spellStart"/>
+      <w:r>
+        <w:t>outseries-vm</w:t>
       </w:r>
       <w:r>
         <w:rPr>
@@ -1863,13 +2380,50 @@
         </w:rPr>
         <w:t>n</w:t>
       </w:r>
-      <w:r>
-        <w:t xml:space="preserve">).  All instances of the outbound firewall are created within the same availability set (firewall-avset).   </w:t>
-      </w:r>
-    </w:p>
-    <w:p>
-      <w:r>
-        <w:t>Like the inbound firewall, each instance of the outbound Firewall has a separate network interface in the Trust, Untrust, and Mgmt subnets.  The network interface in the Trusted subnet is attached to the backend of the outbound load balancer.  As the outbound load balancer receives traffic from the backend VMs, it distributes that traffic to one of the outbound firewalls.  The firewall analyzes the traffic and routes secure traffic through to the Internet over the network interface in the Untrust subnet.  Each instance of the outbound VM-Series firewall has an additional Public IP (outmgmt-pip</w:t>
+      <w:proofErr w:type="spellEnd"/>
+      <w:r>
+        <w:t>).  All instances of the outbound firewall are created within the same availability set (firewall-</w:t>
+      </w:r>
+      <w:proofErr w:type="spellStart"/>
+      <w:r>
+        <w:t>avset</w:t>
+      </w:r>
+      <w:proofErr w:type="spellEnd"/>
+      <w:r>
+        <w:t xml:space="preserve">).   </w:t>
+      </w:r>
+    </w:p>
+    <w:p>
+      <w:r>
+        <w:t xml:space="preserve">Like the inbound firewall, each instance of the outbound Firewall has a separate network interface in the Trust, </w:t>
+      </w:r>
+      <w:proofErr w:type="spellStart"/>
+      <w:r>
+        <w:t>Untrust</w:t>
+      </w:r>
+      <w:proofErr w:type="spellEnd"/>
+      <w:r>
+        <w:t xml:space="preserve">, and </w:t>
+      </w:r>
+      <w:proofErr w:type="spellStart"/>
+      <w:r>
+        <w:t>Mgmt</w:t>
+      </w:r>
+      <w:proofErr w:type="spellEnd"/>
+      <w:r>
+        <w:t xml:space="preserve"> subnets.  The network interface in the Trusted subnet is attached to the backend of the outbound load balancer.  As the outbound load balancer receives traffic from the backend VMs, it distributes that traffic to one of the outbound firewalls.  The firewall analyzes the traffic and routes secure traffic through to the Internet over the network interface in the </w:t>
+      </w:r>
+      <w:proofErr w:type="spellStart"/>
+      <w:r>
+        <w:t>Untrust</w:t>
+      </w:r>
+      <w:proofErr w:type="spellEnd"/>
+      <w:r>
+        <w:t xml:space="preserve"> subnet.  Each instance of the outbound VM-Series firewall has an additional Public IP (</w:t>
+      </w:r>
+      <w:proofErr w:type="spellStart"/>
+      <w:r>
+        <w:t>outmgmt-pip</w:t>
       </w:r>
       <w:r>
         <w:rPr>
@@ -1877,8 +2431,17 @@
         </w:rPr>
         <w:t>n</w:t>
       </w:r>
-      <w:r>
-        <w:t xml:space="preserve">) for remote management which is attached to the network interface in the Mgmt subnet.  </w:t>
+      <w:proofErr w:type="spellEnd"/>
+      <w:r>
+        <w:t xml:space="preserve">) for remote management which is attached to the network interface in the </w:t>
+      </w:r>
+      <w:proofErr w:type="spellStart"/>
+      <w:r>
+        <w:t>Mgmt</w:t>
+      </w:r>
+      <w:proofErr w:type="spellEnd"/>
+      <w:r>
+        <w:t xml:space="preserve"> subnet.  </w:t>
       </w:r>
     </w:p>
     <w:p>
@@ -1942,7 +2505,7 @@
         <w:pStyle w:val="Caption"/>
         <w:jc w:val="center"/>
       </w:pPr>
-      <w:bookmarkStart w:id="8" w:name="_Ref481747761"/>
+      <w:bookmarkStart w:id="12" w:name="_Ref481747761"/>
       <w:r>
         <w:t xml:space="preserve">Figure </w:t>
       </w:r>
@@ -1967,7 +2530,7 @@
         </w:rPr>
         <w:fldChar w:fldCharType="end"/>
       </w:r>
-      <w:bookmarkEnd w:id="8"/>
+      <w:bookmarkEnd w:id="12"/>
       <w:r>
         <w:t>- Out</w:t>
       </w:r>
@@ -1997,7 +2560,7 @@
       <w:pPr>
         <w:pStyle w:val="Heading2"/>
       </w:pPr>
-      <w:bookmarkStart w:id="9" w:name="_Toc481765933"/>
+      <w:bookmarkStart w:id="13" w:name="_Toc481765933"/>
       <w:r>
         <w:lastRenderedPageBreak/>
         <w:t>Combined</w:t>
@@ -2005,7 +2568,7 @@
       <w:r>
         <w:t xml:space="preserve"> Inbound and Outbound Firewall</w:t>
       </w:r>
-      <w:bookmarkEnd w:id="9"/>
+      <w:bookmarkEnd w:id="13"/>
     </w:p>
     <w:p>
       <w:r>
@@ -2109,7 +2672,7 @@
           <w:szCs w:val="32"/>
         </w:rPr>
       </w:pPr>
-      <w:bookmarkStart w:id="10" w:name="_Ref481747950"/>
+      <w:bookmarkStart w:id="14" w:name="_Ref481747950"/>
       <w:r>
         <w:t xml:space="preserve">Figure </w:t>
       </w:r>
@@ -2134,7 +2697,7 @@
         </w:rPr>
         <w:fldChar w:fldCharType="end"/>
       </w:r>
-      <w:bookmarkEnd w:id="10"/>
+      <w:bookmarkEnd w:id="14"/>
       <w:r>
         <w:t xml:space="preserve"> - Combined </w:t>
       </w:r>
@@ -2254,7 +2817,7 @@
           <w:szCs w:val="32"/>
         </w:rPr>
       </w:pPr>
-      <w:bookmarkStart w:id="11" w:name="_Ref481747963"/>
+      <w:bookmarkStart w:id="15" w:name="_Ref481747963"/>
       <w:r>
         <w:t xml:space="preserve">Figure </w:t>
       </w:r>
@@ -2262,10 +2825,7 @@
         <w:fldChar w:fldCharType="begin"/>
       </w:r>
       <w:r>
-        <w:instrText xml:space="preserve"> SE</w:instrText>
-      </w:r>
-      <w:r>
-        <w:instrText xml:space="preserve">Q Figure \* ARABIC </w:instrText>
+        <w:instrText xml:space="preserve"> SEQ Figure \* ARABIC </w:instrText>
       </w:r>
       <w:r>
         <w:fldChar w:fldCharType="separate"/>
@@ -2282,7 +2842,7 @@
         </w:rPr>
         <w:fldChar w:fldCharType="end"/>
       </w:r>
-      <w:bookmarkEnd w:id="11"/>
+      <w:bookmarkEnd w:id="15"/>
       <w:r>
         <w:t xml:space="preserve"> - Combined Inbound/Outbound </w:t>
       </w:r>
@@ -2297,12 +2857,12 @@
       <w:pPr>
         <w:pStyle w:val="Heading1"/>
       </w:pPr>
-      <w:bookmarkStart w:id="12" w:name="_Toc481765934"/>
+      <w:bookmarkStart w:id="16" w:name="_Toc481765934"/>
       <w:r>
         <w:lastRenderedPageBreak/>
         <w:t>Azure Resources</w:t>
       </w:r>
-      <w:bookmarkEnd w:id="12"/>
+      <w:bookmarkEnd w:id="16"/>
       <w:r>
         <w:t xml:space="preserve"> </w:t>
       </w:r>
@@ -2311,16 +2871,17 @@
       <w:pPr>
         <w:pStyle w:val="Heading2"/>
       </w:pPr>
-      <w:bookmarkStart w:id="13" w:name="_Toc481765935"/>
+      <w:bookmarkStart w:id="17" w:name="_Toc481765935"/>
       <w:r>
         <w:t>ARM Templates</w:t>
       </w:r>
-      <w:bookmarkEnd w:id="13"/>
+      <w:bookmarkEnd w:id="17"/>
     </w:p>
     <w:p>
       <w:r>
         <w:t xml:space="preserve">The design described here can be easily deployed with the Azure Resource Manager (ARM) templates referenced at the beginning of this document.  There are separate templates for deploying the inbound and outbound firewalls.  The </w:t>
       </w:r>
+      <w:proofErr w:type="spellStart"/>
       <w:r>
         <w:rPr>
           <w:b/>
@@ -2328,9 +2889,11 @@
         </w:rPr>
         <w:t>AzureDeployInfra.json</w:t>
       </w:r>
+      <w:proofErr w:type="spellEnd"/>
       <w:r>
         <w:t xml:space="preserve"> template is used to deploy the virtual network, the outbound load balancer and outbound firewall.  The </w:t>
       </w:r>
+      <w:proofErr w:type="spellStart"/>
       <w:r>
         <w:rPr>
           <w:b/>
@@ -2338,9 +2901,11 @@
         </w:rPr>
         <w:t>AzureDeployApp.json</w:t>
       </w:r>
+      <w:proofErr w:type="spellEnd"/>
       <w:r>
         <w:t xml:space="preserve"> template is used to deploy the application backend, backend load balancer, inbound firewall, and inbound load balancer.  The </w:t>
       </w:r>
+      <w:proofErr w:type="spellStart"/>
       <w:r>
         <w:rPr>
           <w:b/>
@@ -2348,6 +2913,7 @@
         </w:rPr>
         <w:t>AzureDeployApp.json</w:t>
       </w:r>
+      <w:proofErr w:type="spellEnd"/>
       <w:r>
         <w:t xml:space="preserve"> template can be used repeatedly to install multiple applications the same virtual network or it can be customized to install different application backends within the same virtual network.</w:t>
       </w:r>
@@ -2356,11 +2922,11 @@
       <w:pPr>
         <w:pStyle w:val="Heading2"/>
       </w:pPr>
-      <w:bookmarkStart w:id="14" w:name="_Toc481765936"/>
+      <w:bookmarkStart w:id="18" w:name="_Toc481765936"/>
       <w:r>
         <w:t>Resource Groups</w:t>
       </w:r>
-      <w:bookmarkEnd w:id="14"/>
+      <w:bookmarkEnd w:id="18"/>
     </w:p>
     <w:p>
       <w:r>
@@ -2371,16 +2937,17 @@
       <w:pPr>
         <w:pStyle w:val="Heading2"/>
       </w:pPr>
-      <w:bookmarkStart w:id="15" w:name="_Toc481765937"/>
+      <w:bookmarkStart w:id="19" w:name="_Toc481765937"/>
       <w:r>
         <w:t>Virtual Networks</w:t>
       </w:r>
-      <w:bookmarkEnd w:id="15"/>
+      <w:bookmarkEnd w:id="19"/>
     </w:p>
     <w:p>
       <w:r>
         <w:t xml:space="preserve">An Azure virtual network provides network isolation from other workloads within the same data center.  The design shown here uses a single Azure virtual network with 4 subnets.  The virtual network as well as the individual subnets names and addresses can be customized by overriding the default parameters passed to the </w:t>
       </w:r>
+      <w:proofErr w:type="spellStart"/>
       <w:r>
         <w:rPr>
           <w:b/>
@@ -2388,6 +2955,7 @@
         </w:rPr>
         <w:t>AzureDeployInfra.json</w:t>
       </w:r>
+      <w:proofErr w:type="spellEnd"/>
       <w:r>
         <w:t xml:space="preserve"> template.  The default names and addresses are shown in the table below and can be customized by overriding the default parameters.    </w:t>
       </w:r>
@@ -2452,8 +3020,13 @@
             <w:tcW w:w="2359" w:type="dxa"/>
           </w:tcPr>
           <w:p>
-            <w:r>
-              <w:t>Vnet (virtual network)</w:t>
+            <w:proofErr w:type="spellStart"/>
+            <w:r>
+              <w:t>Vnet</w:t>
+            </w:r>
+            <w:proofErr w:type="spellEnd"/>
+            <w:r>
+              <w:t xml:space="preserve"> (virtual network)</w:t>
             </w:r>
           </w:p>
         </w:tc>
@@ -2481,8 +3054,13 @@
             <w:tcW w:w="2359" w:type="dxa"/>
           </w:tcPr>
           <w:p>
-            <w:r>
-              <w:t>Mgmt (subnet)</w:t>
+            <w:proofErr w:type="spellStart"/>
+            <w:r>
+              <w:t>Mgmt</w:t>
+            </w:r>
+            <w:proofErr w:type="spellEnd"/>
+            <w:r>
+              <w:t xml:space="preserve"> (subnet)</w:t>
             </w:r>
           </w:p>
         </w:tc>
@@ -2511,8 +3089,13 @@
             <w:tcW w:w="2359" w:type="dxa"/>
           </w:tcPr>
           <w:p>
-            <w:r>
-              <w:t>Untrust (subnet)</w:t>
+            <w:proofErr w:type="spellStart"/>
+            <w:r>
+              <w:t>Untrust</w:t>
+            </w:r>
+            <w:proofErr w:type="spellEnd"/>
+            <w:r>
+              <w:t xml:space="preserve"> (subnet)</w:t>
             </w:r>
           </w:p>
         </w:tc>
@@ -2723,12 +3306,12 @@
       <w:pPr>
         <w:pStyle w:val="Heading2"/>
       </w:pPr>
-      <w:bookmarkStart w:id="16" w:name="_Toc481765938"/>
+      <w:bookmarkStart w:id="20" w:name="_Toc481765938"/>
       <w:r>
         <w:lastRenderedPageBreak/>
         <w:t>Load Balancers</w:t>
       </w:r>
-      <w:bookmarkEnd w:id="16"/>
+      <w:bookmarkEnd w:id="20"/>
     </w:p>
     <w:p>
       <w:pPr>
@@ -2844,16 +3427,25 @@
       <w:pPr>
         <w:pStyle w:val="Heading2"/>
       </w:pPr>
-      <w:bookmarkStart w:id="17" w:name="_Toc481765939"/>
+      <w:bookmarkStart w:id="21" w:name="_Toc481765939"/>
       <w:r>
         <w:t>VM-Series Firewall</w:t>
       </w:r>
-      <w:bookmarkEnd w:id="17"/>
-    </w:p>
-    <w:p>
-      <w:r>
-        <w:t xml:space="preserve">The inbound and outbound firewalls each consist of multiple VM-Series virtual machines within a common availability set.   The name, size, sku and authentication type (password or public key) can be customized for each firewall VM by overriding the default parameter values passed to the </w:t>
-      </w:r>
+      <w:bookmarkEnd w:id="21"/>
+    </w:p>
+    <w:p>
+      <w:r>
+        <w:t xml:space="preserve">The inbound and outbound firewalls each consist of multiple VM-Series virtual machines within a common availability set.   The name, size, </w:t>
+      </w:r>
+      <w:proofErr w:type="spellStart"/>
+      <w:r>
+        <w:t>sku</w:t>
+      </w:r>
+      <w:proofErr w:type="spellEnd"/>
+      <w:r>
+        <w:t xml:space="preserve"> and authentication type (password or public key) can be customized for each firewall VM by overriding the default parameter values passed to the </w:t>
+      </w:r>
+      <w:proofErr w:type="spellStart"/>
       <w:r>
         <w:rPr>
           <w:b/>
@@ -2861,6 +3453,7 @@
         </w:rPr>
         <w:t>AzureDeployApp.json</w:t>
       </w:r>
+      <w:proofErr w:type="spellEnd"/>
       <w:r>
         <w:t xml:space="preserve"> template.  The default VM configuration use 2 instances of the Standard_D3 virtual machine which has 4 cores and 14GB of memory.  License options include Bring Your Own License (BYOL) and Hourly or Monthly Pay as You Go (PAYG) options which can be selected with template parameters.  The admin user name and password should always be set explicitly by overriding the default template parameters.  </w:t>
       </w:r>
@@ -2880,12 +3473,12 @@
       <w:pPr>
         <w:pStyle w:val="Heading2"/>
       </w:pPr>
-      <w:bookmarkStart w:id="18" w:name="_Toc481765940"/>
+      <w:bookmarkStart w:id="22" w:name="_Toc481765940"/>
       <w:r>
         <w:lastRenderedPageBreak/>
         <w:t>Network Interface</w:t>
       </w:r>
-      <w:bookmarkEnd w:id="18"/>
+      <w:bookmarkEnd w:id="22"/>
     </w:p>
     <w:p>
       <w:r>
@@ -2897,11 +3490,11 @@
         <w:pStyle w:val="Heading3"/>
         <w:ind w:left="720"/>
       </w:pPr>
-      <w:bookmarkStart w:id="19" w:name="_Toc481765941"/>
+      <w:bookmarkStart w:id="23" w:name="_Toc481765941"/>
       <w:r>
         <w:t>Inbound firewall network interface</w:t>
       </w:r>
-      <w:bookmarkEnd w:id="19"/>
+      <w:bookmarkEnd w:id="23"/>
       <w:r>
         <w:t>s</w:t>
       </w:r>
@@ -2982,8 +3575,13 @@
             <w:tcW w:w="2695" w:type="dxa"/>
           </w:tcPr>
           <w:p>
-            <w:r>
-              <w:t xml:space="preserve">Untrust subnet </w:t>
+            <w:proofErr w:type="spellStart"/>
+            <w:r>
+              <w:t>Untrust</w:t>
+            </w:r>
+            <w:proofErr w:type="spellEnd"/>
+            <w:r>
+              <w:t xml:space="preserve"> subnet </w:t>
             </w:r>
           </w:p>
         </w:tc>
@@ -3042,14 +3640,14 @@
         <w:pStyle w:val="Heading3"/>
         <w:ind w:left="720"/>
       </w:pPr>
-      <w:bookmarkStart w:id="20" w:name="_Toc481765942"/>
+      <w:bookmarkStart w:id="24" w:name="_Toc481765942"/>
       <w:r>
         <w:t>Outbound firewall network interface</w:t>
       </w:r>
       <w:r>
         <w:t>s</w:t>
       </w:r>
-      <w:bookmarkEnd w:id="20"/>
+      <w:bookmarkEnd w:id="24"/>
     </w:p>
     <w:tbl>
       <w:tblPr>
@@ -3156,8 +3754,13 @@
             <w:tcW w:w="2695" w:type="dxa"/>
           </w:tcPr>
           <w:p>
-            <w:r>
-              <w:t xml:space="preserve">Untrust subnet </w:t>
+            <w:proofErr w:type="spellStart"/>
+            <w:r>
+              <w:t>Untrust</w:t>
+            </w:r>
+            <w:proofErr w:type="spellEnd"/>
+            <w:r>
+              <w:t xml:space="preserve"> subnet </w:t>
             </w:r>
           </w:p>
         </w:tc>
@@ -3180,16 +3783,17 @@
       <w:pPr>
         <w:pStyle w:val="Heading2"/>
       </w:pPr>
-      <w:bookmarkStart w:id="21" w:name="_Toc481765943"/>
+      <w:bookmarkStart w:id="25" w:name="_Toc481765943"/>
       <w:r>
         <w:t>Application Backend</w:t>
       </w:r>
-      <w:bookmarkEnd w:id="21"/>
+      <w:bookmarkEnd w:id="25"/>
     </w:p>
     <w:p>
       <w:r>
         <w:t xml:space="preserve">The application backend consists of one or more virtual machines within a common availability set.   The name, size, and authentication type (password or public key) can be customized for each backend VM by overriding the default parameter values passed to the </w:t>
       </w:r>
+      <w:proofErr w:type="spellStart"/>
       <w:r>
         <w:rPr>
           <w:b/>
@@ -3197,24 +3801,33 @@
         </w:rPr>
         <w:t>AzureDeployApp.json</w:t>
       </w:r>
+      <w:proofErr w:type="spellEnd"/>
       <w:r>
         <w:t xml:space="preserve"> template.  The default VM configuration use 2 instances of the Standard_D1_V2 virtual machine which has 1 core and 3.5GB of memory.  The admin user name and password should always be set explicitly by overriding the default template parameters.  </w:t>
       </w:r>
     </w:p>
     <w:p>
       <w:r>
-        <w:t xml:space="preserve">The backend deployment can be completely customized by modifying or replacing the deployBackend.json template.  </w:t>
+        <w:t xml:space="preserve">The backend deployment can be completely customized by modifying or replacing the </w:t>
+      </w:r>
+      <w:proofErr w:type="spellStart"/>
+      <w:r>
+        <w:t>deployBackend.json</w:t>
+      </w:r>
+      <w:proofErr w:type="spellEnd"/>
+      <w:r>
+        <w:t xml:space="preserve"> template.  </w:t>
       </w:r>
     </w:p>
     <w:p>
       <w:pPr>
         <w:pStyle w:val="Heading2"/>
       </w:pPr>
-      <w:bookmarkStart w:id="22" w:name="_Toc481765944"/>
+      <w:bookmarkStart w:id="26" w:name="_Toc481765944"/>
       <w:r>
         <w:t>Storage</w:t>
       </w:r>
-      <w:bookmarkEnd w:id="22"/>
+      <w:bookmarkEnd w:id="26"/>
     </w:p>
     <w:p>
       <w:r>
@@ -3225,21 +3838,21 @@
       <w:pPr>
         <w:pStyle w:val="Heading1"/>
       </w:pPr>
-      <w:bookmarkStart w:id="23" w:name="_Toc481765945"/>
+      <w:bookmarkStart w:id="27" w:name="_Toc481765945"/>
       <w:r>
         <w:t>Template Deployment</w:t>
       </w:r>
-      <w:bookmarkEnd w:id="23"/>
+      <w:bookmarkEnd w:id="27"/>
     </w:p>
     <w:p>
       <w:pPr>
         <w:pStyle w:val="Heading2"/>
       </w:pPr>
-      <w:bookmarkStart w:id="24" w:name="_Toc481765946"/>
+      <w:bookmarkStart w:id="28" w:name="_Toc481765946"/>
       <w:r>
         <w:t>Deployment Process</w:t>
       </w:r>
-      <w:bookmarkEnd w:id="24"/>
+      <w:bookmarkEnd w:id="28"/>
     </w:p>
     <w:p>
       <w:r>
@@ -3343,6 +3956,7 @@
         <w:lastRenderedPageBreak/>
         <w:t xml:space="preserve">repository: </w:t>
       </w:r>
+      <w:proofErr w:type="spellStart"/>
       <w:r>
         <w:rPr>
           <w:b/>
@@ -3355,6 +3969,7 @@
         </w:rPr>
         <w:t>Infra.json</w:t>
       </w:r>
+      <w:proofErr w:type="spellEnd"/>
       <w:r>
         <w:t xml:space="preserve"> which is u</w:t>
       </w:r>
@@ -3367,12 +3982,14 @@
       <w:r>
         <w:t xml:space="preserve"> the virtual network and outbound firewall and </w:t>
       </w:r>
+      <w:proofErr w:type="spellStart"/>
       <w:r>
         <w:rPr>
           <w:b/>
         </w:rPr>
         <w:t>AzureDeployApp.json</w:t>
       </w:r>
+      <w:proofErr w:type="spellEnd"/>
       <w:r>
         <w:t xml:space="preserve"> which is used to deploy an application instance and inbound firewall</w:t>
       </w:r>
@@ -3450,12 +4067,14 @@
             <w:tcW w:w="3235" w:type="dxa"/>
           </w:tcPr>
           <w:p>
+            <w:proofErr w:type="spellStart"/>
             <w:r>
               <w:rPr>
                 <w:b/>
               </w:rPr>
               <w:t>AzureDeployInfra.json</w:t>
             </w:r>
+            <w:proofErr w:type="spellEnd"/>
           </w:p>
         </w:tc>
         <w:tc>
@@ -3485,12 +4104,14 @@
             <w:tcW w:w="3235" w:type="dxa"/>
           </w:tcPr>
           <w:p>
+            <w:proofErr w:type="spellStart"/>
             <w:r>
               <w:rPr>
                 <w:b/>
               </w:rPr>
               <w:t>AzureDeployApp.json</w:t>
             </w:r>
+            <w:proofErr w:type="spellEnd"/>
           </w:p>
         </w:tc>
         <w:tc>
@@ -3523,9 +4144,11 @@
             <w:tcW w:w="3235" w:type="dxa"/>
           </w:tcPr>
           <w:p>
+            <w:proofErr w:type="spellStart"/>
             <w:r>
               <w:t>deployStorage.json</w:t>
             </w:r>
+            <w:proofErr w:type="spellEnd"/>
           </w:p>
         </w:tc>
         <w:tc>
@@ -3549,9 +4172,11 @@
             <w:tcW w:w="3235" w:type="dxa"/>
           </w:tcPr>
           <w:p>
+            <w:proofErr w:type="spellStart"/>
             <w:r>
               <w:t>deployVnet.json</w:t>
             </w:r>
+            <w:proofErr w:type="spellEnd"/>
           </w:p>
         </w:tc>
         <w:tc>
@@ -3578,9 +4203,11 @@
             <w:tcW w:w="3235" w:type="dxa"/>
           </w:tcPr>
           <w:p>
+            <w:proofErr w:type="spellStart"/>
             <w:r>
               <w:t>deployNsg.json</w:t>
             </w:r>
+            <w:proofErr w:type="spellEnd"/>
           </w:p>
         </w:tc>
         <w:tc>
@@ -3604,9 +4231,11 @@
             <w:tcW w:w="3235" w:type="dxa"/>
           </w:tcPr>
           <w:p>
+            <w:proofErr w:type="spellStart"/>
             <w:r>
               <w:t>deployFirewall.json</w:t>
             </w:r>
+            <w:proofErr w:type="spellEnd"/>
           </w:p>
         </w:tc>
         <w:tc>
@@ -3633,9 +4262,11 @@
             <w:tcW w:w="3235" w:type="dxa"/>
           </w:tcPr>
           <w:p>
+            <w:proofErr w:type="spellStart"/>
             <w:r>
               <w:t>deployBackend.json</w:t>
             </w:r>
+            <w:proofErr w:type="spellEnd"/>
           </w:p>
         </w:tc>
         <w:tc>
@@ -3659,6 +4290,7 @@
             <w:tcW w:w="3235" w:type="dxa"/>
           </w:tcPr>
           <w:p>
+            <w:proofErr w:type="spellStart"/>
             <w:r>
               <w:t>d</w:t>
             </w:r>
@@ -3668,6 +4300,7 @@
             <w:r>
               <w:t>.json</w:t>
             </w:r>
+            <w:proofErr w:type="spellEnd"/>
           </w:p>
         </w:tc>
         <w:tc>
@@ -3679,10 +4312,7 @@
               <w:cnfStyle w:val="000000000000" w:firstRow="0" w:lastRow="0" w:firstColumn="0" w:lastColumn="0" w:oddVBand="0" w:evenVBand="0" w:oddHBand="0" w:evenHBand="0" w:firstRowFirstColumn="0" w:firstRowLastColumn="0" w:lastRowFirstColumn="0" w:lastRowLastColumn="0"/>
             </w:pPr>
             <w:r>
-              <w:t>D</w:t>
-            </w:r>
-            <w:r>
-              <w:t>eploy the load balancer</w:t>
+              <w:t>Deploy the load balancer</w:t>
             </w:r>
           </w:p>
         </w:tc>
@@ -3697,9 +4327,27 @@
             <w:tcW w:w="3235" w:type="dxa"/>
           </w:tcPr>
           <w:p>
-            <w:r>
-              <w:t>deployVm-password-bs-yes.json</w:t>
-            </w:r>
+            <w:proofErr w:type="spellStart"/>
+            <w:r>
+              <w:t>deployVm</w:t>
+            </w:r>
+            <w:proofErr w:type="spellEnd"/>
+            <w:r>
+              <w:t>-password-</w:t>
+            </w:r>
+            <w:proofErr w:type="spellStart"/>
+            <w:r>
+              <w:t>bs</w:t>
+            </w:r>
+            <w:proofErr w:type="spellEnd"/>
+            <w:r>
+              <w:t>-</w:t>
+            </w:r>
+            <w:proofErr w:type="spellStart"/>
+            <w:r>
+              <w:t>yes.json</w:t>
+            </w:r>
+            <w:proofErr w:type="spellEnd"/>
           </w:p>
         </w:tc>
         <w:tc>
@@ -3714,7 +4362,15 @@
               <w:t xml:space="preserve">Deploy a </w:t>
             </w:r>
             <w:r>
-              <w:t>virtual machine with password auth and bootstrap disk</w:t>
+              <w:t xml:space="preserve">virtual machine with password </w:t>
+            </w:r>
+            <w:proofErr w:type="spellStart"/>
+            <w:r>
+              <w:t>auth</w:t>
+            </w:r>
+            <w:proofErr w:type="spellEnd"/>
+            <w:r>
+              <w:t xml:space="preserve"> and bootstrap disk</w:t>
             </w:r>
           </w:p>
         </w:tc>
@@ -3726,8 +4382,29 @@
             <w:tcW w:w="3235" w:type="dxa"/>
           </w:tcPr>
           <w:p>
-            <w:r>
-              <w:t xml:space="preserve">deployVm-password-bs-no.json </w:t>
+            <w:proofErr w:type="spellStart"/>
+            <w:r>
+              <w:t>deployVm</w:t>
+            </w:r>
+            <w:proofErr w:type="spellEnd"/>
+            <w:r>
+              <w:t>-password-</w:t>
+            </w:r>
+            <w:proofErr w:type="spellStart"/>
+            <w:r>
+              <w:t>bs</w:t>
+            </w:r>
+            <w:proofErr w:type="spellEnd"/>
+            <w:r>
+              <w:t>-</w:t>
+            </w:r>
+            <w:proofErr w:type="spellStart"/>
+            <w:r>
+              <w:t>no.json</w:t>
+            </w:r>
+            <w:proofErr w:type="spellEnd"/>
+            <w:r>
+              <w:t xml:space="preserve"> </w:t>
             </w:r>
           </w:p>
         </w:tc>
@@ -3740,13 +4417,15 @@
               <w:cnfStyle w:val="000000000000" w:firstRow="0" w:lastRow="0" w:firstColumn="0" w:lastColumn="0" w:oddVBand="0" w:evenVBand="0" w:oddHBand="0" w:evenHBand="0" w:firstRowFirstColumn="0" w:firstRowLastColumn="0" w:lastRowFirstColumn="0" w:lastRowLastColumn="0"/>
             </w:pPr>
             <w:r>
-              <w:t xml:space="preserve">Deploy a virtual machine with password auth and </w:t>
-            </w:r>
-            <w:r>
-              <w:t>no</w:t>
-            </w:r>
-            <w:r>
-              <w:t xml:space="preserve"> disk</w:t>
+              <w:t xml:space="preserve">Deploy a virtual machine with password </w:t>
+            </w:r>
+            <w:proofErr w:type="spellStart"/>
+            <w:r>
+              <w:t>auth</w:t>
+            </w:r>
+            <w:proofErr w:type="spellEnd"/>
+            <w:r>
+              <w:t xml:space="preserve"> and no disk</w:t>
             </w:r>
           </w:p>
         </w:tc>
@@ -3756,16 +4435,12 @@
     <w:p>
       <w:pPr>
         <w:pStyle w:val="Heading3"/>
-        <w:cnfStyle w:val="001000100000" w:firstRow="0" w:lastRow="0" w:firstColumn="1" w:lastColumn="0" w:oddVBand="0" w:evenVBand="0" w:oddHBand="1" w:evenHBand="0" w:firstRowFirstColumn="0" w:firstRowLastColumn="0" w:lastRowFirstColumn="0" w:lastRowLastColumn="0"/>
       </w:pPr>
       <w:r>
         <w:t>Web-based Deployment</w:t>
       </w:r>
     </w:p>
     <w:p>
-      <w:pPr>
-        <w:cnfStyle w:val="001000100000" w:firstRow="0" w:lastRow="0" w:firstColumn="1" w:lastColumn="0" w:oddVBand="0" w:evenVBand="0" w:oddHBand="1" w:evenHBand="0" w:firstRowFirstColumn="0" w:firstRowLastColumn="0" w:lastRowFirstColumn="0" w:lastRowLastColumn="0"/>
-      </w:pPr>
       <w:r>
         <w:t xml:space="preserve">The simplest </w:t>
       </w:r>
@@ -3782,10 +4457,7 @@
         <w:t xml:space="preserve"> on the repository landing page.</w:t>
       </w:r>
       <w:r>
-        <w:t xml:space="preserve">  </w:t>
-      </w:r>
-      <w:r>
-        <w:t xml:space="preserve">The deploy buttons will initiate a web based deployment where the deployment parameters </w:t>
+        <w:t xml:space="preserve">  The deploy buttons will initiate a web based deployment where the deployment parameters </w:t>
       </w:r>
     </w:p>
     <w:p>
@@ -3831,9 +4503,6 @@
       </w:r>
     </w:p>
     <w:p>
-      <w:pPr>
-        <w:cnfStyle w:val="001000100000" w:firstRow="0" w:lastRow="0" w:firstColumn="1" w:lastColumn="0" w:oddVBand="0" w:evenVBand="0" w:oddHBand="1" w:evenHBand="0" w:firstRowFirstColumn="0" w:firstRowLastColumn="0" w:lastRowFirstColumn="0" w:lastRowLastColumn="0"/>
-      </w:pPr>
       <w:r>
         <w:t xml:space="preserve">The landing page has two deployment buttons.  </w:t>
       </w:r>
@@ -3849,12 +4518,14 @@
       <w:r>
         <w:t xml:space="preserve">e </w:t>
       </w:r>
+      <w:proofErr w:type="spellStart"/>
       <w:r>
         <w:rPr>
           <w:b/>
         </w:rPr>
         <w:t>AzureDeployInfra.json</w:t>
       </w:r>
+      <w:proofErr w:type="spellEnd"/>
       <w:r>
         <w:t xml:space="preserve"> and the second button to invoke</w:t>
       </w:r>
@@ -3864,6 +4535,7 @@
         </w:rPr>
         <w:t xml:space="preserve"> </w:t>
       </w:r>
+      <w:proofErr w:type="spellStart"/>
       <w:r>
         <w:rPr>
           <w:b/>
@@ -3882,6 +4554,7 @@
         </w:rPr>
         <w:t>.json</w:t>
       </w:r>
+      <w:proofErr w:type="spellEnd"/>
       <w:r>
         <w:rPr>
           <w:b/>
@@ -3914,18 +4587,17 @@
       </w:r>
     </w:p>
     <w:p>
-      <w:pPr>
-        <w:cnfStyle w:val="001000100000" w:firstRow="0" w:lastRow="0" w:firstColumn="1" w:lastColumn="0" w:oddVBand="0" w:evenVBand="0" w:oddHBand="1" w:evenHBand="0" w:firstRowFirstColumn="0" w:firstRowLastColumn="0" w:lastRowFirstColumn="0" w:lastRowLastColumn="0"/>
-      </w:pPr>
       <w:r>
         <w:t xml:space="preserve">When deploying </w:t>
       </w:r>
+      <w:proofErr w:type="spellStart"/>
       <w:r>
         <w:rPr>
           <w:b/>
         </w:rPr>
         <w:t>AzureDeployInfra.json</w:t>
       </w:r>
+      <w:proofErr w:type="spellEnd"/>
       <w:r>
         <w:t>, c</w:t>
       </w:r>
@@ -3986,7 +4658,6 @@
     </w:p>
     <w:p>
       <w:pPr>
-        <w:cnfStyle w:val="001000100000" w:firstRow="0" w:lastRow="0" w:firstColumn="1" w:lastColumn="0" w:oddVBand="0" w:evenVBand="0" w:oddHBand="1" w:evenHBand="0" w:firstRowFirstColumn="0" w:firstRowLastColumn="0" w:lastRowFirstColumn="0" w:lastRowLastColumn="0"/>
         <w:rPr>
           <w:b/>
         </w:rPr>
@@ -3994,6 +4665,7 @@
       <w:r>
         <w:t xml:space="preserve">When deploying </w:t>
       </w:r>
+      <w:proofErr w:type="spellStart"/>
       <w:r>
         <w:rPr>
           <w:b/>
@@ -4012,6 +4684,7 @@
         </w:rPr>
         <w:t>.json</w:t>
       </w:r>
+      <w:proofErr w:type="spellEnd"/>
       <w:r>
         <w:t>, again you’ll c</w:t>
       </w:r>
@@ -4093,6 +4766,7 @@
       <w:r>
         <w:t xml:space="preserve">deploying </w:t>
       </w:r>
+      <w:proofErr w:type="spellStart"/>
       <w:r>
         <w:rPr>
           <w:b/>
@@ -4105,6 +4779,7 @@
         </w:rPr>
         <w:t>zureDeployInfra.json</w:t>
       </w:r>
+      <w:proofErr w:type="spellEnd"/>
       <w:r>
         <w:rPr>
           <w:b/>
@@ -4113,12 +4788,10 @@
       </w:r>
     </w:p>
     <w:p>
-      <w:pPr>
-        <w:cnfStyle w:val="001000100000" w:firstRow="0" w:lastRow="0" w:firstColumn="1" w:lastColumn="0" w:oddVBand="0" w:evenVBand="0" w:oddHBand="1" w:evenHBand="0" w:firstRowFirstColumn="0" w:firstRowLastColumn="0" w:lastRowFirstColumn="0" w:lastRowLastColumn="0"/>
-      </w:pPr>
       <w:r>
         <w:t xml:space="preserve">You can use </w:t>
       </w:r>
+      <w:proofErr w:type="spellStart"/>
       <w:r>
         <w:rPr>
           <w:b/>
@@ -4137,6 +4810,7 @@
         </w:rPr>
         <w:t>.json</w:t>
       </w:r>
+      <w:proofErr w:type="spellEnd"/>
       <w:r>
         <w:t xml:space="preserve"> again to deploy another application in the same virtual network </w:t>
       </w:r>
@@ -4147,19 +4821,10 @@
         <w:t xml:space="preserve"> the same outbound firewall.  Each application must have a unique application prefix and must use the same </w:t>
       </w:r>
       <w:r>
-        <w:t xml:space="preserve">value for the </w:t>
-      </w:r>
-      <w:r>
-        <w:t>Virtual Network RG</w:t>
-      </w:r>
-      <w:r>
-        <w:t xml:space="preserve"> setting.</w:t>
-      </w:r>
-    </w:p>
-    <w:p>
-      <w:pPr>
-        <w:cnfStyle w:val="001000100000" w:firstRow="0" w:lastRow="0" w:firstColumn="1" w:lastColumn="0" w:oddVBand="0" w:evenVBand="0" w:oddHBand="1" w:evenHBand="0" w:firstRowFirstColumn="0" w:firstRowLastColumn="0" w:lastRowFirstColumn="0" w:lastRowLastColumn="0"/>
-      </w:pPr>
+        <w:t>value for the Virtual Network RG setting.</w:t>
+      </w:r>
+    </w:p>
+    <w:p>
       <w:r>
         <w:lastRenderedPageBreak/>
         <w:t>Yo</w:t>
@@ -4174,16 +4839,12 @@
     <w:p>
       <w:pPr>
         <w:pStyle w:val="Heading3"/>
-        <w:cnfStyle w:val="001000100000" w:firstRow="0" w:lastRow="0" w:firstColumn="1" w:lastColumn="0" w:oddVBand="0" w:evenVBand="0" w:oddHBand="1" w:evenHBand="0" w:firstRowFirstColumn="0" w:firstRowLastColumn="0" w:lastRowFirstColumn="0" w:lastRowLastColumn="0"/>
       </w:pPr>
       <w:r>
         <w:t>PowerShell Deployment</w:t>
       </w:r>
     </w:p>
     <w:p>
-      <w:pPr>
-        <w:cnfStyle w:val="001000100000" w:firstRow="0" w:lastRow="0" w:firstColumn="1" w:lastColumn="0" w:oddVBand="0" w:evenVBand="0" w:oddHBand="1" w:evenHBand="0" w:firstRowFirstColumn="0" w:firstRowLastColumn="0" w:lastRowFirstColumn="0" w:lastRowLastColumn="0"/>
-      </w:pPr>
       <w:r>
         <w:t xml:space="preserve">You can also use the </w:t>
       </w:r>
@@ -4236,7 +4897,6 @@
           <w:ilvl w:val="0"/>
           <w:numId w:val="2"/>
         </w:numPr>
-        <w:cnfStyle w:val="001000100000" w:firstRow="0" w:lastRow="0" w:firstColumn="1" w:lastColumn="0" w:oddVBand="0" w:evenVBand="0" w:oddHBand="1" w:evenHBand="0" w:firstRowFirstColumn="0" w:firstRowLastColumn="0" w:lastRowFirstColumn="0" w:lastRowLastColumn="0"/>
       </w:pPr>
       <w:r>
         <w:t xml:space="preserve">Login in to your Azure account </w:t>
@@ -4245,7 +4905,6 @@
     <w:p>
       <w:pPr>
         <w:ind w:left="720"/>
-        <w:cnfStyle w:val="001000100000" w:firstRow="0" w:lastRow="0" w:firstColumn="1" w:lastColumn="0" w:oddVBand="0" w:evenVBand="0" w:oddHBand="1" w:evenHBand="0" w:firstRowFirstColumn="0" w:firstRowLastColumn="0" w:lastRowFirstColumn="0" w:lastRowLastColumn="0"/>
       </w:pPr>
       <w:r>
         <w:rPr>
@@ -4268,6 +4927,7 @@
         </w:rPr>
         <w:t>-</w:t>
       </w:r>
+      <w:proofErr w:type="spellStart"/>
       <w:r>
         <w:rPr>
           <w:rFonts w:ascii="Consolas" w:hAnsi="Consolas"/>
@@ -4278,6 +4938,7 @@
         </w:rPr>
         <w:t>AzureRmAccount</w:t>
       </w:r>
+      <w:proofErr w:type="spellEnd"/>
     </w:p>
     <w:p>
       <w:pPr>
@@ -4286,7 +4947,6 @@
           <w:ilvl w:val="0"/>
           <w:numId w:val="2"/>
         </w:numPr>
-        <w:cnfStyle w:val="001000100000" w:firstRow="0" w:lastRow="0" w:firstColumn="1" w:lastColumn="0" w:oddVBand="0" w:evenVBand="0" w:oddHBand="1" w:evenHBand="0" w:firstRowFirstColumn="0" w:firstRowLastColumn="0" w:lastRowFirstColumn="0" w:lastRowLastColumn="0"/>
       </w:pPr>
       <w:r>
         <w:t xml:space="preserve">Select </w:t>
@@ -4298,8 +4958,17 @@
         <w:t xml:space="preserve"> active subscription</w:t>
       </w:r>
       <w:r>
-        <w:t xml:space="preserve"> subscription (provide </w:t>
-      </w:r>
+        <w:t xml:space="preserve"> </w:t>
+      </w:r>
+      <w:proofErr w:type="spellStart"/>
+      <w:r>
+        <w:t>subscription</w:t>
+      </w:r>
+      <w:proofErr w:type="spellEnd"/>
+      <w:r>
+        <w:t xml:space="preserve"> (provide </w:t>
+      </w:r>
+      <w:proofErr w:type="spellStart"/>
       <w:r>
         <w:rPr>
           <w:rStyle w:val="pl-s"/>
@@ -4312,6 +4981,7 @@
         </w:rPr>
         <w:t>SubscriptionName</w:t>
       </w:r>
+      <w:proofErr w:type="spellEnd"/>
       <w:r>
         <w:t xml:space="preserve"> below)</w:t>
       </w:r>
@@ -4322,7 +4992,6 @@
     <w:p>
       <w:pPr>
         <w:ind w:left="720"/>
-        <w:cnfStyle w:val="001000100000" w:firstRow="0" w:lastRow="0" w:firstColumn="1" w:lastColumn="0" w:oddVBand="0" w:evenVBand="0" w:oddHBand="1" w:evenHBand="0" w:firstRowFirstColumn="0" w:firstRowLastColumn="0" w:lastRowFirstColumn="0" w:lastRowLastColumn="0"/>
         <w:rPr>
           <w:rStyle w:val="pl-c1"/>
           <w:rFonts w:ascii="Consolas" w:hAnsi="Consolas"/>
@@ -4341,8 +5010,21 @@
           <w:szCs w:val="18"/>
           <w:shd w:val="clear" w:color="auto" w:fill="FFFFFF"/>
         </w:rPr>
-        <w:t>Get-AzureRmSubscription</w:t>
-      </w:r>
+        <w:t>Get-</w:t>
+      </w:r>
+      <w:proofErr w:type="spellStart"/>
+      <w:r>
+        <w:rPr>
+          <w:rStyle w:val="pl-c1"/>
+          <w:rFonts w:ascii="Consolas" w:hAnsi="Consolas"/>
+          <w:color w:val="0086B3"/>
+          <w:sz w:val="18"/>
+          <w:szCs w:val="18"/>
+          <w:shd w:val="clear" w:color="auto" w:fill="FFFFFF"/>
+        </w:rPr>
+        <w:t>AzureRmSubscription</w:t>
+      </w:r>
+      <w:proofErr w:type="spellEnd"/>
       <w:r>
         <w:rPr>
           <w:rFonts w:ascii="Consolas" w:hAnsi="Consolas"/>
@@ -4364,6 +5046,7 @@
         </w:rPr>
         <w:t>-</w:t>
       </w:r>
+      <w:proofErr w:type="spellStart"/>
       <w:r>
         <w:rPr>
           <w:rFonts w:ascii="Consolas" w:hAnsi="Consolas"/>
@@ -4372,7 +5055,18 @@
           <w:szCs w:val="18"/>
           <w:shd w:val="clear" w:color="auto" w:fill="FFFFFF"/>
         </w:rPr>
-        <w:t xml:space="preserve">SubscriptionName </w:t>
+        <w:t>SubscriptionName</w:t>
+      </w:r>
+      <w:proofErr w:type="spellEnd"/>
+      <w:r>
+        <w:rPr>
+          <w:rFonts w:ascii="Consolas" w:hAnsi="Consolas"/>
+          <w:color w:val="24292E"/>
+          <w:sz w:val="18"/>
+          <w:szCs w:val="18"/>
+          <w:shd w:val="clear" w:color="auto" w:fill="FFFFFF"/>
+        </w:rPr>
+        <w:t xml:space="preserve"> </w:t>
       </w:r>
       <w:r>
         <w:rPr>
@@ -4384,7 +5078,33 @@
           <w:szCs w:val="18"/>
           <w:shd w:val="clear" w:color="auto" w:fill="FFFFFF"/>
         </w:rPr>
-        <w:t>&lt;SubscriptionName&gt;</w:t>
+        <w:t>&lt;</w:t>
+      </w:r>
+      <w:proofErr w:type="spellStart"/>
+      <w:r>
+        <w:rPr>
+          <w:rStyle w:val="pl-s"/>
+          <w:rFonts w:ascii="Consolas" w:hAnsi="Consolas"/>
+          <w:i/>
+          <w:color w:val="183691"/>
+          <w:sz w:val="18"/>
+          <w:szCs w:val="18"/>
+          <w:shd w:val="clear" w:color="auto" w:fill="FFFFFF"/>
+        </w:rPr>
+        <w:t>SubscriptionName</w:t>
+      </w:r>
+      <w:proofErr w:type="spellEnd"/>
+      <w:r>
+        <w:rPr>
+          <w:rStyle w:val="pl-s"/>
+          <w:rFonts w:ascii="Consolas" w:hAnsi="Consolas"/>
+          <w:i/>
+          <w:color w:val="183691"/>
+          <w:sz w:val="18"/>
+          <w:szCs w:val="18"/>
+          <w:shd w:val="clear" w:color="auto" w:fill="FFFFFF"/>
+        </w:rPr>
+        <w:t>&gt;</w:t>
       </w:r>
       <w:r>
         <w:rPr>
@@ -4426,8 +5146,21 @@
           <w:szCs w:val="18"/>
           <w:shd w:val="clear" w:color="auto" w:fill="FFFFFF"/>
         </w:rPr>
-        <w:t>Select-AzureRMSubscription</w:t>
-      </w:r>
+        <w:t>Select-</w:t>
+      </w:r>
+      <w:proofErr w:type="spellStart"/>
+      <w:r>
+        <w:rPr>
+          <w:rStyle w:val="pl-c1"/>
+          <w:rFonts w:ascii="Consolas" w:hAnsi="Consolas"/>
+          <w:color w:val="0086B3"/>
+          <w:sz w:val="18"/>
+          <w:szCs w:val="18"/>
+          <w:shd w:val="clear" w:color="auto" w:fill="FFFFFF"/>
+        </w:rPr>
+        <w:t>AzureRMSubscription</w:t>
+      </w:r>
+      <w:proofErr w:type="spellEnd"/>
     </w:p>
     <w:p>
       <w:pPr>
@@ -4436,7 +5169,6 @@
           <w:ilvl w:val="0"/>
           <w:numId w:val="2"/>
         </w:numPr>
-        <w:cnfStyle w:val="001000100000" w:firstRow="0" w:lastRow="0" w:firstColumn="1" w:lastColumn="0" w:oddVBand="0" w:evenVBand="0" w:oddHBand="1" w:evenHBand="0" w:firstRowFirstColumn="0" w:firstRowLastColumn="0" w:lastRowFirstColumn="0" w:lastRowLastColumn="0"/>
       </w:pPr>
       <w:r>
         <w:t xml:space="preserve">Set </w:t>
@@ -4565,6 +5297,7 @@
         </w:rPr>
         <w:t>$</w:t>
       </w:r>
+      <w:proofErr w:type="spellStart"/>
       <w:r>
         <w:rPr>
           <w:rFonts w:ascii="Consolas" w:eastAsia="Times New Roman" w:hAnsi="Consolas" w:cs="Segoe UI"/>
@@ -4574,6 +5307,7 @@
         </w:rPr>
         <w:t>deployName</w:t>
       </w:r>
+      <w:proofErr w:type="spellEnd"/>
       <w:r>
         <w:rPr>
           <w:rFonts w:ascii="Consolas" w:eastAsia="Times New Roman" w:hAnsi="Consolas" w:cs="Segoe UI"/>
@@ -4608,7 +5342,27 @@
           <w:sz w:val="18"/>
           <w:szCs w:val="18"/>
         </w:rPr>
-        <w:t>"AzureDeploy"</w:t>
+        <w:t>"</w:t>
+      </w:r>
+      <w:proofErr w:type="spellStart"/>
+      <w:r>
+        <w:rPr>
+          <w:rFonts w:ascii="Consolas" w:eastAsia="Times New Roman" w:hAnsi="Consolas" w:cs="Segoe UI"/>
+          <w:color w:val="183691"/>
+          <w:sz w:val="18"/>
+          <w:szCs w:val="18"/>
+        </w:rPr>
+        <w:t>AzureDeploy</w:t>
+      </w:r>
+      <w:proofErr w:type="spellEnd"/>
+      <w:r>
+        <w:rPr>
+          <w:rFonts w:ascii="Consolas" w:eastAsia="Times New Roman" w:hAnsi="Consolas" w:cs="Segoe UI"/>
+          <w:color w:val="183691"/>
+          <w:sz w:val="18"/>
+          <w:szCs w:val="18"/>
+        </w:rPr>
+        <w:t>"</w:t>
       </w:r>
     </w:p>
     <w:p>
@@ -4630,6 +5384,7 @@
         </w:rPr>
         <w:t>$</w:t>
       </w:r>
+      <w:proofErr w:type="spellStart"/>
       <w:r>
         <w:rPr>
           <w:rFonts w:ascii="Consolas" w:eastAsia="Times New Roman" w:hAnsi="Consolas" w:cs="Segoe UI"/>
@@ -4639,6 +5394,7 @@
         </w:rPr>
         <w:t>infaRGName</w:t>
       </w:r>
+      <w:proofErr w:type="spellEnd"/>
       <w:r>
         <w:rPr>
           <w:rFonts w:ascii="Consolas" w:eastAsia="Times New Roman" w:hAnsi="Consolas" w:cs="Segoe UI"/>
@@ -4714,6 +5470,7 @@
         </w:rPr>
         <w:t>$</w:t>
       </w:r>
+      <w:proofErr w:type="spellStart"/>
       <w:r>
         <w:rPr>
           <w:rFonts w:ascii="Consolas" w:eastAsia="Times New Roman" w:hAnsi="Consolas" w:cs="Segoe UI"/>
@@ -4723,6 +5480,7 @@
         </w:rPr>
         <w:t>templateFile</w:t>
       </w:r>
+      <w:proofErr w:type="spellEnd"/>
       <w:r>
         <w:rPr>
           <w:rFonts w:ascii="Consolas" w:eastAsia="Times New Roman" w:hAnsi="Consolas" w:cs="Segoe UI"/>
@@ -4757,7 +5515,27 @@
           <w:sz w:val="18"/>
           <w:szCs w:val="18"/>
         </w:rPr>
-        <w:t>"azureDeployInfra.json"</w:t>
+        <w:t>"</w:t>
+      </w:r>
+      <w:proofErr w:type="spellStart"/>
+      <w:r>
+        <w:rPr>
+          <w:rFonts w:ascii="Consolas" w:eastAsia="Times New Roman" w:hAnsi="Consolas" w:cs="Segoe UI"/>
+          <w:color w:val="183691"/>
+          <w:sz w:val="18"/>
+          <w:szCs w:val="18"/>
+        </w:rPr>
+        <w:t>azureDeployInfra.json</w:t>
+      </w:r>
+      <w:proofErr w:type="spellEnd"/>
+      <w:r>
+        <w:rPr>
+          <w:rFonts w:ascii="Consolas" w:eastAsia="Times New Roman" w:hAnsi="Consolas" w:cs="Segoe UI"/>
+          <w:color w:val="183691"/>
+          <w:sz w:val="18"/>
+          <w:szCs w:val="18"/>
+        </w:rPr>
+        <w:t>"</w:t>
       </w:r>
     </w:p>
     <w:p>
@@ -4780,6 +5558,7 @@
         </w:rPr>
         <w:t>$</w:t>
       </w:r>
+      <w:proofErr w:type="spellStart"/>
       <w:r>
         <w:rPr>
           <w:rFonts w:ascii="Consolas" w:eastAsia="Times New Roman" w:hAnsi="Consolas" w:cs="Segoe UI"/>
@@ -4789,6 +5568,7 @@
         </w:rPr>
         <w:t>parameterObject</w:t>
       </w:r>
+      <w:proofErr w:type="spellEnd"/>
       <w:r>
         <w:rPr>
           <w:rFonts w:ascii="Consolas" w:eastAsia="Times New Roman" w:hAnsi="Consolas" w:cs="Segoe UI"/>
@@ -4823,7 +5603,27 @@
           <w:sz w:val="18"/>
           <w:szCs w:val="18"/>
         </w:rPr>
-        <w:t>"storageName"</w:t>
+        <w:t>"</w:t>
+      </w:r>
+      <w:proofErr w:type="spellStart"/>
+      <w:r>
+        <w:rPr>
+          <w:rFonts w:ascii="Consolas" w:eastAsia="Times New Roman" w:hAnsi="Consolas" w:cs="Segoe UI"/>
+          <w:color w:val="183691"/>
+          <w:sz w:val="18"/>
+          <w:szCs w:val="18"/>
+        </w:rPr>
+        <w:t>storageName</w:t>
+      </w:r>
+      <w:proofErr w:type="spellEnd"/>
+      <w:r>
+        <w:rPr>
+          <w:rFonts w:ascii="Consolas" w:eastAsia="Times New Roman" w:hAnsi="Consolas" w:cs="Segoe UI"/>
+          <w:color w:val="183691"/>
+          <w:sz w:val="18"/>
+          <w:szCs w:val="18"/>
+        </w:rPr>
+        <w:t>"</w:t>
       </w:r>
       <w:r>
         <w:rPr>
@@ -4861,6 +5661,7 @@
         </w:rPr>
         <w:t>"</w:t>
       </w:r>
+      <w:proofErr w:type="spellStart"/>
       <w:r>
         <w:rPr>
           <w:rFonts w:ascii="Consolas" w:eastAsia="Times New Roman" w:hAnsi="Consolas" w:cs="Segoe UI"/>
@@ -4881,6 +5682,7 @@
         </w:rPr>
         <w:t>panstorage</w:t>
       </w:r>
+      <w:proofErr w:type="spellEnd"/>
       <w:r>
         <w:rPr>
           <w:rFonts w:ascii="Consolas" w:eastAsia="Times New Roman" w:hAnsi="Consolas" w:cs="Segoe UI"/>
@@ -4915,7 +5717,27 @@
           <w:sz w:val="18"/>
           <w:szCs w:val="18"/>
         </w:rPr>
-        <w:t>"mgmtPublicIPDns"</w:t>
+        <w:t>"</w:t>
+      </w:r>
+      <w:proofErr w:type="spellStart"/>
+      <w:r>
+        <w:rPr>
+          <w:rFonts w:ascii="Consolas" w:eastAsia="Times New Roman" w:hAnsi="Consolas" w:cs="Segoe UI"/>
+          <w:color w:val="183691"/>
+          <w:sz w:val="18"/>
+          <w:szCs w:val="18"/>
+        </w:rPr>
+        <w:t>mgmtPublicIPDns</w:t>
+      </w:r>
+      <w:proofErr w:type="spellEnd"/>
+      <w:r>
+        <w:rPr>
+          <w:rFonts w:ascii="Consolas" w:eastAsia="Times New Roman" w:hAnsi="Consolas" w:cs="Segoe UI"/>
+          <w:color w:val="183691"/>
+          <w:sz w:val="18"/>
+          <w:szCs w:val="18"/>
+        </w:rPr>
+        <w:t>"</w:t>
       </w:r>
       <w:r>
         <w:rPr>
@@ -4953,6 +5775,7 @@
         </w:rPr>
         <w:t>"</w:t>
       </w:r>
+      <w:proofErr w:type="spellStart"/>
       <w:r>
         <w:rPr>
           <w:rFonts w:ascii="Consolas" w:eastAsia="Times New Roman" w:hAnsi="Consolas" w:cs="Segoe UI"/>
@@ -4973,6 +5796,7 @@
         </w:rPr>
         <w:t>panmgmt</w:t>
       </w:r>
+      <w:proofErr w:type="spellEnd"/>
       <w:r>
         <w:rPr>
           <w:rFonts w:ascii="Consolas" w:eastAsia="Times New Roman" w:hAnsi="Consolas" w:cs="Segoe UI"/>
@@ -5011,7 +5835,6 @@
           <w:ilvl w:val="0"/>
           <w:numId w:val="2"/>
         </w:numPr>
-        <w:cnfStyle w:val="001000100000" w:firstRow="0" w:lastRow="0" w:firstColumn="1" w:lastColumn="0" w:oddVBand="0" w:evenVBand="0" w:oddHBand="1" w:evenHBand="0" w:firstRowFirstColumn="0" w:firstRowLastColumn="0" w:lastRowFirstColumn="0" w:lastRowLastColumn="0"/>
       </w:pPr>
       <w:r>
         <w:t>C</w:t>
@@ -5026,7 +5849,6 @@
     <w:p>
       <w:pPr>
         <w:ind w:left="720"/>
-        <w:cnfStyle w:val="001000100000" w:firstRow="0" w:lastRow="0" w:firstColumn="1" w:lastColumn="0" w:oddVBand="0" w:evenVBand="0" w:oddHBand="1" w:evenHBand="0" w:firstRowFirstColumn="0" w:firstRowLastColumn="0" w:lastRowFirstColumn="0" w:lastRowLastColumn="0"/>
         <w:rPr>
           <w:rStyle w:val="pl-smi"/>
           <w:rFonts w:ascii="Consolas" w:hAnsi="Consolas"/>
@@ -5047,6 +5869,7 @@
         </w:rPr>
         <w:t>$</w:t>
       </w:r>
+      <w:proofErr w:type="spellStart"/>
       <w:r>
         <w:rPr>
           <w:rStyle w:val="pl-smi"/>
@@ -5058,6 +5881,7 @@
         </w:rPr>
         <w:t>rg</w:t>
       </w:r>
+      <w:proofErr w:type="spellEnd"/>
       <w:r>
         <w:rPr>
           <w:rFonts w:ascii="Consolas" w:hAnsi="Consolas"/>
@@ -5098,8 +5922,21 @@
           <w:szCs w:val="18"/>
           <w:shd w:val="clear" w:color="auto" w:fill="FFFFFF"/>
         </w:rPr>
-        <w:t>New-AzureRMResourceGroup</w:t>
-      </w:r>
+        <w:t>New-</w:t>
+      </w:r>
+      <w:proofErr w:type="spellStart"/>
+      <w:r>
+        <w:rPr>
+          <w:rStyle w:val="pl-c1"/>
+          <w:rFonts w:ascii="Consolas" w:hAnsi="Consolas"/>
+          <w:color w:val="0086B3"/>
+          <w:sz w:val="18"/>
+          <w:szCs w:val="18"/>
+          <w:shd w:val="clear" w:color="auto" w:fill="FFFFFF"/>
+        </w:rPr>
+        <w:t>AzureRMResourceGroup</w:t>
+      </w:r>
+      <w:proofErr w:type="spellEnd"/>
       <w:r>
         <w:rPr>
           <w:rFonts w:ascii="Consolas" w:hAnsi="Consolas"/>
@@ -5142,6 +5979,7 @@
         </w:rPr>
         <w:t>$</w:t>
       </w:r>
+      <w:proofErr w:type="spellStart"/>
       <w:r>
         <w:rPr>
           <w:rStyle w:val="pl-smi"/>
@@ -5153,6 +5991,7 @@
         </w:rPr>
         <w:t>infaRGName</w:t>
       </w:r>
+      <w:proofErr w:type="spellEnd"/>
       <w:r>
         <w:rPr>
           <w:rFonts w:ascii="Consolas" w:hAnsi="Consolas"/>
@@ -5214,7 +6053,6 @@
           <w:ilvl w:val="0"/>
           <w:numId w:val="2"/>
         </w:numPr>
-        <w:cnfStyle w:val="001000100000" w:firstRow="0" w:lastRow="0" w:firstColumn="1" w:lastColumn="0" w:oddVBand="0" w:evenVBand="0" w:oddHBand="1" w:evenHBand="0" w:firstRowFirstColumn="0" w:firstRowLastColumn="0" w:lastRowFirstColumn="0" w:lastRowLastColumn="0"/>
       </w:pPr>
       <w:r>
         <w:t>Deploy infrastructure to new resource group</w:t>
@@ -5238,8 +6076,19 @@
           <w:sz w:val="18"/>
           <w:szCs w:val="18"/>
         </w:rPr>
-        <w:t>New-AzureRMResourceGroupDeployment</w:t>
-      </w:r>
+        <w:t>New-</w:t>
+      </w:r>
+      <w:proofErr w:type="spellStart"/>
+      <w:r>
+        <w:rPr>
+          <w:rFonts w:ascii="Consolas" w:eastAsia="Times New Roman" w:hAnsi="Consolas" w:cs="Segoe UI"/>
+          <w:color w:val="0086B3"/>
+          <w:sz w:val="18"/>
+          <w:szCs w:val="18"/>
+        </w:rPr>
+        <w:t>AzureRMResourceGroupDeployment</w:t>
+      </w:r>
+      <w:proofErr w:type="spellEnd"/>
       <w:r>
         <w:rPr>
           <w:rFonts w:ascii="Consolas" w:eastAsia="Times New Roman" w:hAnsi="Consolas" w:cs="Segoe UI"/>
@@ -5258,6 +6107,7 @@
         </w:rPr>
         <w:t>-</w:t>
       </w:r>
+      <w:proofErr w:type="spellStart"/>
       <w:r>
         <w:rPr>
           <w:rFonts w:ascii="Consolas" w:eastAsia="Times New Roman" w:hAnsi="Consolas" w:cs="Segoe UI"/>
@@ -5265,7 +6115,17 @@
           <w:sz w:val="18"/>
           <w:szCs w:val="18"/>
         </w:rPr>
-        <w:t xml:space="preserve">ResourceGroupName </w:t>
+        <w:t>ResourceGroupName</w:t>
+      </w:r>
+      <w:proofErr w:type="spellEnd"/>
+      <w:r>
+        <w:rPr>
+          <w:rFonts w:ascii="Consolas" w:eastAsia="Times New Roman" w:hAnsi="Consolas" w:cs="Segoe UI"/>
+          <w:color w:val="24292E"/>
+          <w:sz w:val="18"/>
+          <w:szCs w:val="18"/>
+        </w:rPr>
+        <w:t xml:space="preserve"> </w:t>
       </w:r>
       <w:r>
         <w:rPr>
@@ -5276,6 +6136,7 @@
         </w:rPr>
         <w:t>$</w:t>
       </w:r>
+      <w:proofErr w:type="spellStart"/>
       <w:r>
         <w:rPr>
           <w:rFonts w:ascii="Consolas" w:eastAsia="Times New Roman" w:hAnsi="Consolas" w:cs="Segoe UI"/>
@@ -5285,6 +6146,7 @@
         </w:rPr>
         <w:t>infaRGName</w:t>
       </w:r>
+      <w:proofErr w:type="spellEnd"/>
       <w:r>
         <w:rPr>
           <w:rFonts w:ascii="Consolas" w:eastAsia="Times New Roman" w:hAnsi="Consolas" w:cs="Segoe UI"/>
@@ -5321,6 +6183,7 @@
         </w:rPr>
         <w:t>$</w:t>
       </w:r>
+      <w:proofErr w:type="spellStart"/>
       <w:r>
         <w:rPr>
           <w:rFonts w:ascii="Consolas" w:eastAsia="Times New Roman" w:hAnsi="Consolas" w:cs="Segoe UI"/>
@@ -5330,6 +6193,7 @@
         </w:rPr>
         <w:t>deployName</w:t>
       </w:r>
+      <w:proofErr w:type="spellEnd"/>
       <w:r>
         <w:rPr>
           <w:rFonts w:ascii="Consolas" w:eastAsia="Times New Roman" w:hAnsi="Consolas" w:cs="Segoe UI"/>
@@ -5348,6 +6212,7 @@
         </w:rPr>
         <w:t>-</w:t>
       </w:r>
+      <w:proofErr w:type="spellStart"/>
       <w:r>
         <w:rPr>
           <w:rFonts w:ascii="Consolas" w:eastAsia="Times New Roman" w:hAnsi="Consolas" w:cs="Segoe UI"/>
@@ -5355,7 +6220,17 @@
           <w:sz w:val="18"/>
           <w:szCs w:val="18"/>
         </w:rPr>
-        <w:t xml:space="preserve">TemplateFile </w:t>
+        <w:t>TemplateFile</w:t>
+      </w:r>
+      <w:proofErr w:type="spellEnd"/>
+      <w:r>
+        <w:rPr>
+          <w:rFonts w:ascii="Consolas" w:eastAsia="Times New Roman" w:hAnsi="Consolas" w:cs="Segoe UI"/>
+          <w:color w:val="24292E"/>
+          <w:sz w:val="18"/>
+          <w:szCs w:val="18"/>
+        </w:rPr>
+        <w:t xml:space="preserve"> </w:t>
       </w:r>
       <w:r>
         <w:rPr>
@@ -5366,6 +6241,7 @@
         </w:rPr>
         <w:t>$</w:t>
       </w:r>
+      <w:proofErr w:type="spellStart"/>
       <w:r>
         <w:rPr>
           <w:rFonts w:ascii="Consolas" w:eastAsia="Times New Roman" w:hAnsi="Consolas" w:cs="Segoe UI"/>
@@ -5375,6 +6251,7 @@
         </w:rPr>
         <w:t>templateFile</w:t>
       </w:r>
+      <w:proofErr w:type="spellEnd"/>
       <w:r>
         <w:rPr>
           <w:rFonts w:ascii="Consolas" w:eastAsia="Times New Roman" w:hAnsi="Consolas" w:cs="Segoe UI"/>
@@ -5393,6 +6270,7 @@
         </w:rPr>
         <w:t>-</w:t>
       </w:r>
+      <w:proofErr w:type="spellStart"/>
       <w:r>
         <w:rPr>
           <w:rFonts w:ascii="Consolas" w:eastAsia="Times New Roman" w:hAnsi="Consolas" w:cs="Segoe UI"/>
@@ -5400,7 +6278,17 @@
           <w:sz w:val="18"/>
           <w:szCs w:val="18"/>
         </w:rPr>
-        <w:t xml:space="preserve">TemplateParameterObject </w:t>
+        <w:t>TemplateParameterObject</w:t>
+      </w:r>
+      <w:proofErr w:type="spellEnd"/>
+      <w:r>
+        <w:rPr>
+          <w:rFonts w:ascii="Consolas" w:eastAsia="Times New Roman" w:hAnsi="Consolas" w:cs="Segoe UI"/>
+          <w:color w:val="24292E"/>
+          <w:sz w:val="18"/>
+          <w:szCs w:val="18"/>
+        </w:rPr>
+        <w:t xml:space="preserve"> </w:t>
       </w:r>
       <w:r>
         <w:rPr>
@@ -5411,6 +6299,7 @@
         </w:rPr>
         <w:t>$</w:t>
       </w:r>
+      <w:proofErr w:type="spellStart"/>
       <w:r>
         <w:rPr>
           <w:rFonts w:ascii="Consolas" w:eastAsia="Times New Roman" w:hAnsi="Consolas" w:cs="Segoe UI"/>
@@ -5420,6 +6309,7 @@
         </w:rPr>
         <w:t>parameterObject</w:t>
       </w:r>
+      <w:proofErr w:type="spellEnd"/>
       <w:r>
         <w:rPr>
           <w:rFonts w:ascii="Consolas" w:eastAsia="Times New Roman" w:hAnsi="Consolas" w:cs="Segoe UI"/>
@@ -5449,7 +6339,6 @@
           <w:ilvl w:val="0"/>
           <w:numId w:val="2"/>
         </w:numPr>
-        <w:cnfStyle w:val="001000100000" w:firstRow="0" w:lastRow="0" w:firstColumn="1" w:lastColumn="0" w:oddVBand="0" w:evenVBand="0" w:oddHBand="1" w:evenHBand="0" w:firstRowFirstColumn="0" w:firstRowLastColumn="0" w:lastRowFirstColumn="0" w:lastRowLastColumn="0"/>
       </w:pPr>
       <w:r>
         <w:t>S</w:t>
@@ -5466,6 +6355,7 @@
       <w:r>
         <w:t xml:space="preserve">.  Choose </w:t>
       </w:r>
+      <w:proofErr w:type="spellStart"/>
       <w:r>
         <w:t>ap</w:t>
       </w:r>
@@ -5476,7 +6366,11 @@
         <w:t>P</w:t>
       </w:r>
       <w:r>
-        <w:t>refix below</w:t>
+        <w:t>refix</w:t>
+      </w:r>
+      <w:proofErr w:type="spellEnd"/>
+      <w:r>
+        <w:t xml:space="preserve"> below</w:t>
       </w:r>
     </w:p>
     <w:tbl>
@@ -5535,6 +6429,7 @@
         </w:rPr>
         <w:t>$</w:t>
       </w:r>
+      <w:proofErr w:type="spellStart"/>
       <w:r>
         <w:rPr>
           <w:rFonts w:ascii="Consolas" w:eastAsia="Times New Roman" w:hAnsi="Consolas" w:cs="Segoe UI"/>
@@ -5544,6 +6439,7 @@
         </w:rPr>
         <w:t>appRGName</w:t>
       </w:r>
+      <w:proofErr w:type="spellEnd"/>
       <w:r>
         <w:rPr>
           <w:rFonts w:ascii="Consolas" w:eastAsia="Times New Roman" w:hAnsi="Consolas" w:cs="Segoe UI"/>
@@ -5610,6 +6506,7 @@
         </w:rPr>
         <w:t>$</w:t>
       </w:r>
+      <w:proofErr w:type="spellStart"/>
       <w:r>
         <w:rPr>
           <w:rFonts w:ascii="Consolas" w:eastAsia="Times New Roman" w:hAnsi="Consolas" w:cs="Segoe UI"/>
@@ -5619,6 +6516,7 @@
         </w:rPr>
         <w:t>templateFile</w:t>
       </w:r>
+      <w:proofErr w:type="spellEnd"/>
       <w:r>
         <w:rPr>
           <w:rFonts w:ascii="Consolas" w:eastAsia="Times New Roman" w:hAnsi="Consolas" w:cs="Segoe UI"/>
@@ -5653,7 +6551,27 @@
           <w:sz w:val="18"/>
           <w:szCs w:val="18"/>
         </w:rPr>
-        <w:t>"azureDeployApp.json"</w:t>
+        <w:t>"</w:t>
+      </w:r>
+      <w:proofErr w:type="spellStart"/>
+      <w:r>
+        <w:rPr>
+          <w:rFonts w:ascii="Consolas" w:eastAsia="Times New Roman" w:hAnsi="Consolas" w:cs="Segoe UI"/>
+          <w:color w:val="183691"/>
+          <w:sz w:val="18"/>
+          <w:szCs w:val="18"/>
+        </w:rPr>
+        <w:t>azureDeployApp.json</w:t>
+      </w:r>
+      <w:proofErr w:type="spellEnd"/>
+      <w:r>
+        <w:rPr>
+          <w:rFonts w:ascii="Consolas" w:eastAsia="Times New Roman" w:hAnsi="Consolas" w:cs="Segoe UI"/>
+          <w:color w:val="183691"/>
+          <w:sz w:val="18"/>
+          <w:szCs w:val="18"/>
+        </w:rPr>
+        <w:t>"</w:t>
       </w:r>
     </w:p>
     <w:p>
@@ -5676,6 +6594,7 @@
         </w:rPr>
         <w:t>$</w:t>
       </w:r>
+      <w:proofErr w:type="spellStart"/>
       <w:r>
         <w:rPr>
           <w:rFonts w:ascii="Consolas" w:eastAsia="Times New Roman" w:hAnsi="Consolas" w:cs="Segoe UI"/>
@@ -5685,6 +6604,7 @@
         </w:rPr>
         <w:t>parameterObject</w:t>
       </w:r>
+      <w:proofErr w:type="spellEnd"/>
       <w:r>
         <w:rPr>
           <w:rFonts w:ascii="Consolas" w:eastAsia="Times New Roman" w:hAnsi="Consolas" w:cs="Segoe UI"/>
@@ -5719,7 +6639,27 @@
           <w:sz w:val="18"/>
           <w:szCs w:val="18"/>
         </w:rPr>
-        <w:t>"appPrefix"</w:t>
+        <w:t>"</w:t>
+      </w:r>
+      <w:proofErr w:type="spellStart"/>
+      <w:r>
+        <w:rPr>
+          <w:rFonts w:ascii="Consolas" w:eastAsia="Times New Roman" w:hAnsi="Consolas" w:cs="Segoe UI"/>
+          <w:color w:val="183691"/>
+          <w:sz w:val="18"/>
+          <w:szCs w:val="18"/>
+        </w:rPr>
+        <w:t>appPrefix</w:t>
+      </w:r>
+      <w:proofErr w:type="spellEnd"/>
+      <w:r>
+        <w:rPr>
+          <w:rFonts w:ascii="Consolas" w:eastAsia="Times New Roman" w:hAnsi="Consolas" w:cs="Segoe UI"/>
+          <w:color w:val="183691"/>
+          <w:sz w:val="18"/>
+          <w:szCs w:val="18"/>
+        </w:rPr>
+        <w:t>"</w:t>
       </w:r>
       <w:r>
         <w:rPr>
@@ -5801,7 +6741,27 @@
           <w:sz w:val="18"/>
           <w:szCs w:val="18"/>
         </w:rPr>
-        <w:t>"virtualNetworkRG"</w:t>
+        <w:t>"</w:t>
+      </w:r>
+      <w:proofErr w:type="spellStart"/>
+      <w:r>
+        <w:rPr>
+          <w:rFonts w:ascii="Consolas" w:eastAsia="Times New Roman" w:hAnsi="Consolas" w:cs="Segoe UI"/>
+          <w:color w:val="183691"/>
+          <w:sz w:val="18"/>
+          <w:szCs w:val="18"/>
+        </w:rPr>
+        <w:t>virtualNetworkRG</w:t>
+      </w:r>
+      <w:proofErr w:type="spellEnd"/>
+      <w:r>
+        <w:rPr>
+          <w:rFonts w:ascii="Consolas" w:eastAsia="Times New Roman" w:hAnsi="Consolas" w:cs="Segoe UI"/>
+          <w:color w:val="183691"/>
+          <w:sz w:val="18"/>
+          <w:szCs w:val="18"/>
+        </w:rPr>
+        <w:t>"</w:t>
       </w:r>
       <w:r>
         <w:rPr>
@@ -5839,6 +6799,7 @@
         </w:rPr>
         <w:t>$</w:t>
       </w:r>
+      <w:proofErr w:type="spellStart"/>
       <w:r>
         <w:rPr>
           <w:rFonts w:ascii="Consolas" w:eastAsia="Times New Roman" w:hAnsi="Consolas" w:cs="Segoe UI"/>
@@ -5848,6 +6809,7 @@
         </w:rPr>
         <w:t>infaRGName</w:t>
       </w:r>
+      <w:proofErr w:type="spellEnd"/>
       <w:r>
         <w:rPr>
           <w:rFonts w:ascii="Consolas" w:eastAsia="Times New Roman" w:hAnsi="Consolas" w:cs="Segoe UI"/>
@@ -5876,16 +6838,9 @@
           <w:ilvl w:val="0"/>
           <w:numId w:val="2"/>
         </w:numPr>
-        <w:cnfStyle w:val="001000100000" w:firstRow="0" w:lastRow="0" w:firstColumn="1" w:lastColumn="0" w:oddVBand="0" w:evenVBand="0" w:oddHBand="1" w:evenHBand="0" w:firstRowFirstColumn="0" w:firstRowLastColumn="0" w:lastRowFirstColumn="0" w:lastRowLastColumn="0"/>
-      </w:pPr>
-      <w:r>
-        <w:t xml:space="preserve">Create new </w:t>
-      </w:r>
-      <w:r>
-        <w:t>application</w:t>
-      </w:r>
-      <w:r>
-        <w:t xml:space="preserve"> resource group</w:t>
+      </w:pPr>
+      <w:r>
+        <w:t>Create new application resource group</w:t>
       </w:r>
     </w:p>
     <w:p>
@@ -5908,6 +6863,7 @@
         </w:rPr>
         <w:t>$</w:t>
       </w:r>
+      <w:proofErr w:type="spellStart"/>
       <w:r>
         <w:rPr>
           <w:rFonts w:ascii="Consolas" w:eastAsia="Times New Roman" w:hAnsi="Consolas" w:cs="Segoe UI"/>
@@ -5917,6 +6873,7 @@
         </w:rPr>
         <w:t>rg</w:t>
       </w:r>
+      <w:proofErr w:type="spellEnd"/>
       <w:r>
         <w:rPr>
           <w:rFonts w:ascii="Consolas" w:eastAsia="Times New Roman" w:hAnsi="Consolas" w:cs="Segoe UI"/>
@@ -5951,8 +6908,19 @@
           <w:sz w:val="18"/>
           <w:szCs w:val="18"/>
         </w:rPr>
-        <w:t>New-AzureRMResourceGroup</w:t>
-      </w:r>
+        <w:t>New-</w:t>
+      </w:r>
+      <w:proofErr w:type="spellStart"/>
+      <w:r>
+        <w:rPr>
+          <w:rFonts w:ascii="Consolas" w:eastAsia="Times New Roman" w:hAnsi="Consolas" w:cs="Segoe UI"/>
+          <w:color w:val="0086B3"/>
+          <w:sz w:val="18"/>
+          <w:szCs w:val="18"/>
+        </w:rPr>
+        <w:t>AzureRMResourceGroup</w:t>
+      </w:r>
+      <w:proofErr w:type="spellEnd"/>
       <w:r>
         <w:rPr>
           <w:rFonts w:ascii="Consolas" w:eastAsia="Times New Roman" w:hAnsi="Consolas" w:cs="Segoe UI"/>
@@ -5989,6 +6957,7 @@
         </w:rPr>
         <w:t>$</w:t>
       </w:r>
+      <w:proofErr w:type="spellStart"/>
       <w:r>
         <w:rPr>
           <w:rFonts w:ascii="Consolas" w:eastAsia="Times New Roman" w:hAnsi="Consolas" w:cs="Segoe UI"/>
@@ -5998,6 +6967,7 @@
         </w:rPr>
         <w:t>appRGName</w:t>
       </w:r>
+      <w:proofErr w:type="spellEnd"/>
       <w:r>
         <w:rPr>
           <w:rFonts w:ascii="Consolas" w:eastAsia="Times New Roman" w:hAnsi="Consolas" w:cs="Segoe UI"/>
@@ -6062,7 +7032,6 @@
           <w:ilvl w:val="0"/>
           <w:numId w:val="2"/>
         </w:numPr>
-        <w:cnfStyle w:val="001000100000" w:firstRow="0" w:lastRow="0" w:firstColumn="1" w:lastColumn="0" w:oddVBand="0" w:evenVBand="0" w:oddHBand="1" w:evenHBand="0" w:firstRowFirstColumn="0" w:firstRowLastColumn="0" w:lastRowFirstColumn="0" w:lastRowLastColumn="0"/>
       </w:pPr>
       <w:r>
         <w:t xml:space="preserve">Deploy </w:t>
@@ -6092,8 +7061,19 @@
           <w:sz w:val="18"/>
           <w:szCs w:val="18"/>
         </w:rPr>
-        <w:t>New-AzureRMResourceGroupDeployment</w:t>
-      </w:r>
+        <w:t>New-</w:t>
+      </w:r>
+      <w:proofErr w:type="spellStart"/>
+      <w:r>
+        <w:rPr>
+          <w:rFonts w:ascii="Consolas" w:eastAsia="Times New Roman" w:hAnsi="Consolas" w:cs="Segoe UI"/>
+          <w:color w:val="0086B3"/>
+          <w:sz w:val="18"/>
+          <w:szCs w:val="18"/>
+        </w:rPr>
+        <w:t>AzureRMResourceGroupDeployment</w:t>
+      </w:r>
+      <w:proofErr w:type="spellEnd"/>
       <w:r>
         <w:rPr>
           <w:rFonts w:ascii="Consolas" w:eastAsia="Times New Roman" w:hAnsi="Consolas" w:cs="Segoe UI"/>
@@ -6112,6 +7092,7 @@
         </w:rPr>
         <w:t>-</w:t>
       </w:r>
+      <w:proofErr w:type="spellStart"/>
       <w:r>
         <w:rPr>
           <w:rFonts w:ascii="Consolas" w:eastAsia="Times New Roman" w:hAnsi="Consolas" w:cs="Segoe UI"/>
@@ -6119,7 +7100,17 @@
           <w:sz w:val="18"/>
           <w:szCs w:val="18"/>
         </w:rPr>
-        <w:t xml:space="preserve">ResourceGroupName </w:t>
+        <w:t>ResourceGroupName</w:t>
+      </w:r>
+      <w:proofErr w:type="spellEnd"/>
+      <w:r>
+        <w:rPr>
+          <w:rFonts w:ascii="Consolas" w:eastAsia="Times New Roman" w:hAnsi="Consolas" w:cs="Segoe UI"/>
+          <w:color w:val="24292E"/>
+          <w:sz w:val="18"/>
+          <w:szCs w:val="18"/>
+        </w:rPr>
+        <w:t xml:space="preserve"> </w:t>
       </w:r>
       <w:r>
         <w:rPr>
@@ -6130,6 +7121,7 @@
         </w:rPr>
         <w:t>$</w:t>
       </w:r>
+      <w:proofErr w:type="spellStart"/>
       <w:r>
         <w:rPr>
           <w:rFonts w:ascii="Consolas" w:eastAsia="Times New Roman" w:hAnsi="Consolas" w:cs="Segoe UI"/>
@@ -6139,6 +7131,7 @@
         </w:rPr>
         <w:t>appRGName</w:t>
       </w:r>
+      <w:proofErr w:type="spellEnd"/>
       <w:r>
         <w:rPr>
           <w:rFonts w:ascii="Consolas" w:eastAsia="Times New Roman" w:hAnsi="Consolas" w:cs="Segoe UI"/>
@@ -6175,6 +7168,7 @@
         </w:rPr>
         <w:t>$</w:t>
       </w:r>
+      <w:proofErr w:type="spellStart"/>
       <w:r>
         <w:rPr>
           <w:rFonts w:ascii="Consolas" w:eastAsia="Times New Roman" w:hAnsi="Consolas" w:cs="Segoe UI"/>
@@ -6184,6 +7178,7 @@
         </w:rPr>
         <w:t>deployName</w:t>
       </w:r>
+      <w:proofErr w:type="spellEnd"/>
       <w:r>
         <w:rPr>
           <w:rFonts w:ascii="Consolas" w:eastAsia="Times New Roman" w:hAnsi="Consolas" w:cs="Segoe UI"/>
@@ -6202,6 +7197,7 @@
         </w:rPr>
         <w:t>-</w:t>
       </w:r>
+      <w:proofErr w:type="spellStart"/>
       <w:r>
         <w:rPr>
           <w:rFonts w:ascii="Consolas" w:eastAsia="Times New Roman" w:hAnsi="Consolas" w:cs="Segoe UI"/>
@@ -6209,7 +7205,17 @@
           <w:sz w:val="18"/>
           <w:szCs w:val="18"/>
         </w:rPr>
-        <w:t xml:space="preserve">TemplateFile </w:t>
+        <w:t>TemplateFile</w:t>
+      </w:r>
+      <w:proofErr w:type="spellEnd"/>
+      <w:r>
+        <w:rPr>
+          <w:rFonts w:ascii="Consolas" w:eastAsia="Times New Roman" w:hAnsi="Consolas" w:cs="Segoe UI"/>
+          <w:color w:val="24292E"/>
+          <w:sz w:val="18"/>
+          <w:szCs w:val="18"/>
+        </w:rPr>
+        <w:t xml:space="preserve"> </w:t>
       </w:r>
       <w:r>
         <w:rPr>
@@ -6220,6 +7226,7 @@
         </w:rPr>
         <w:t>$</w:t>
       </w:r>
+      <w:proofErr w:type="spellStart"/>
       <w:r>
         <w:rPr>
           <w:rFonts w:ascii="Consolas" w:eastAsia="Times New Roman" w:hAnsi="Consolas" w:cs="Segoe UI"/>
@@ -6229,6 +7236,7 @@
         </w:rPr>
         <w:t>templateFile</w:t>
       </w:r>
+      <w:proofErr w:type="spellEnd"/>
       <w:r>
         <w:rPr>
           <w:rFonts w:ascii="Consolas" w:eastAsia="Times New Roman" w:hAnsi="Consolas" w:cs="Segoe UI"/>
@@ -6247,6 +7255,7 @@
         </w:rPr>
         <w:t>-</w:t>
       </w:r>
+      <w:proofErr w:type="spellStart"/>
       <w:r>
         <w:rPr>
           <w:rFonts w:ascii="Consolas" w:eastAsia="Times New Roman" w:hAnsi="Consolas" w:cs="Segoe UI"/>
@@ -6254,7 +7263,17 @@
           <w:sz w:val="18"/>
           <w:szCs w:val="18"/>
         </w:rPr>
-        <w:t xml:space="preserve">TemplateParameterObject </w:t>
+        <w:t>TemplateParameterObject</w:t>
+      </w:r>
+      <w:proofErr w:type="spellEnd"/>
+      <w:r>
+        <w:rPr>
+          <w:rFonts w:ascii="Consolas" w:eastAsia="Times New Roman" w:hAnsi="Consolas" w:cs="Segoe UI"/>
+          <w:color w:val="24292E"/>
+          <w:sz w:val="18"/>
+          <w:szCs w:val="18"/>
+        </w:rPr>
+        <w:t xml:space="preserve"> </w:t>
       </w:r>
       <w:r>
         <w:rPr>
@@ -6265,6 +7284,7 @@
         </w:rPr>
         <w:t>$</w:t>
       </w:r>
+      <w:proofErr w:type="spellStart"/>
       <w:r>
         <w:rPr>
           <w:rFonts w:ascii="Consolas" w:eastAsia="Times New Roman" w:hAnsi="Consolas" w:cs="Segoe UI"/>
@@ -6274,6 +7294,7 @@
         </w:rPr>
         <w:t>parameterObject</w:t>
       </w:r>
+      <w:proofErr w:type="spellEnd"/>
       <w:r>
         <w:rPr>
           <w:rFonts w:ascii="Consolas" w:eastAsia="Times New Roman" w:hAnsi="Consolas" w:cs="Segoe UI"/>
@@ -6346,38 +7367,27 @@
         </w:tc>
       </w:tr>
     </w:tbl>
-    <w:p>
-      <w:pPr>
-        <w:cnfStyle w:val="001000100000" w:firstRow="0" w:lastRow="0" w:firstColumn="1" w:lastColumn="0" w:oddVBand="0" w:evenVBand="0" w:oddHBand="1" w:evenHBand="0" w:firstRowFirstColumn="0" w:firstRowLastColumn="0" w:lastRowFirstColumn="0" w:lastRowLastColumn="0"/>
-      </w:pPr>
-    </w:p>
-    <w:p>
-      <w:pPr>
-        <w:cnfStyle w:val="001000100000" w:firstRow="0" w:lastRow="0" w:firstColumn="1" w:lastColumn="0" w:oddVBand="0" w:evenVBand="0" w:oddHBand="1" w:evenHBand="0" w:firstRowFirstColumn="0" w:firstRowLastColumn="0" w:lastRowFirstColumn="0" w:lastRowLastColumn="0"/>
-      </w:pPr>
-      <w:r>
-        <w:t xml:space="preserve"> Repeat steps 6, 7, &amp; 8</w:t>
-      </w:r>
+    <w:p/>
+    <w:p>
+      <w:r>
+        <w:t xml:space="preserve"> Repeat steps 6, 7, &amp; 8 </w:t>
+      </w:r>
+      <w:r>
+        <w:t xml:space="preserve">with a unique resource group as </w:t>
+      </w:r>
+      <w:proofErr w:type="spellStart"/>
+      <w:r>
+        <w:t>appPrefix</w:t>
+      </w:r>
+      <w:proofErr w:type="spellEnd"/>
       <w:r>
         <w:t xml:space="preserve"> </w:t>
       </w:r>
       <w:r>
-        <w:t>with a unique resource group as</w:t>
-      </w:r>
-      <w:bookmarkStart w:id="25" w:name="_GoBack"/>
-      <w:bookmarkEnd w:id="25"/>
-      <w:r>
-        <w:t xml:space="preserve"> appPrefix </w:t>
-      </w:r>
-      <w:r>
         <w:t xml:space="preserve">for each application </w:t>
       </w:r>
     </w:p>
-    <w:p>
-      <w:pPr>
-        <w:cnfStyle w:val="001000100000" w:firstRow="0" w:lastRow="0" w:firstColumn="1" w:lastColumn="0" w:oddVBand="0" w:evenVBand="0" w:oddHBand="1" w:evenHBand="0" w:firstRowFirstColumn="0" w:firstRowLastColumn="0" w:lastRowFirstColumn="0" w:lastRowLastColumn="0"/>
-      </w:pPr>
-    </w:p>
+    <w:p/>
     <w:p>
       <w:r>
         <w:t xml:space="preserve"> </w:t>
@@ -6490,16 +7500,129 @@
     </w:lvl>
   </w:abstractNum>
   <w:abstractNum w:abstractNumId="1" w15:restartNumberingAfterBreak="0">
-    <w:nsid w:val="671B437B"/>
+    <w:nsid w:val="38071B54"/>
     <w:multiLevelType w:val="hybridMultilevel"/>
-    <w:tmpl w:val="FA040328"/>
+    <w:tmpl w:val="4DF41B42"/>
     <w:lvl w:ilvl="0" w:tplc="04090001">
       <w:start w:val="1"/>
       <w:numFmt w:val="bullet"/>
       <w:lvlText w:val=""/>
       <w:lvlJc w:val="left"/>
       <w:pPr>
+        <w:ind w:left="360" w:hanging="360"/>
+      </w:pPr>
+      <w:rPr>
+        <w:rFonts w:ascii="Symbol" w:hAnsi="Symbol" w:hint="default"/>
+      </w:rPr>
+    </w:lvl>
+    <w:lvl w:ilvl="1" w:tplc="04090003">
+      <w:start w:val="1"/>
+      <w:numFmt w:val="bullet"/>
+      <w:lvlText w:val="o"/>
+      <w:lvlJc w:val="left"/>
+      <w:pPr>
         <w:ind w:left="1080" w:hanging="360"/>
+      </w:pPr>
+      <w:rPr>
+        <w:rFonts w:ascii="Courier New" w:hAnsi="Courier New" w:cs="Courier New" w:hint="default"/>
+      </w:rPr>
+    </w:lvl>
+    <w:lvl w:ilvl="2" w:tplc="04090005" w:tentative="1">
+      <w:start w:val="1"/>
+      <w:numFmt w:val="bullet"/>
+      <w:lvlText w:val=""/>
+      <w:lvlJc w:val="left"/>
+      <w:pPr>
+        <w:ind w:left="1800" w:hanging="360"/>
+      </w:pPr>
+      <w:rPr>
+        <w:rFonts w:ascii="Wingdings" w:hAnsi="Wingdings" w:hint="default"/>
+      </w:rPr>
+    </w:lvl>
+    <w:lvl w:ilvl="3" w:tplc="04090001" w:tentative="1">
+      <w:start w:val="1"/>
+      <w:numFmt w:val="bullet"/>
+      <w:lvlText w:val=""/>
+      <w:lvlJc w:val="left"/>
+      <w:pPr>
+        <w:ind w:left="2520" w:hanging="360"/>
+      </w:pPr>
+      <w:rPr>
+        <w:rFonts w:ascii="Symbol" w:hAnsi="Symbol" w:hint="default"/>
+      </w:rPr>
+    </w:lvl>
+    <w:lvl w:ilvl="4" w:tplc="04090003" w:tentative="1">
+      <w:start w:val="1"/>
+      <w:numFmt w:val="bullet"/>
+      <w:lvlText w:val="o"/>
+      <w:lvlJc w:val="left"/>
+      <w:pPr>
+        <w:ind w:left="3240" w:hanging="360"/>
+      </w:pPr>
+      <w:rPr>
+        <w:rFonts w:ascii="Courier New" w:hAnsi="Courier New" w:cs="Courier New" w:hint="default"/>
+      </w:rPr>
+    </w:lvl>
+    <w:lvl w:ilvl="5" w:tplc="04090005" w:tentative="1">
+      <w:start w:val="1"/>
+      <w:numFmt w:val="bullet"/>
+      <w:lvlText w:val=""/>
+      <w:lvlJc w:val="left"/>
+      <w:pPr>
+        <w:ind w:left="3960" w:hanging="360"/>
+      </w:pPr>
+      <w:rPr>
+        <w:rFonts w:ascii="Wingdings" w:hAnsi="Wingdings" w:hint="default"/>
+      </w:rPr>
+    </w:lvl>
+    <w:lvl w:ilvl="6" w:tplc="04090001" w:tentative="1">
+      <w:start w:val="1"/>
+      <w:numFmt w:val="bullet"/>
+      <w:lvlText w:val=""/>
+      <w:lvlJc w:val="left"/>
+      <w:pPr>
+        <w:ind w:left="4680" w:hanging="360"/>
+      </w:pPr>
+      <w:rPr>
+        <w:rFonts w:ascii="Symbol" w:hAnsi="Symbol" w:hint="default"/>
+      </w:rPr>
+    </w:lvl>
+    <w:lvl w:ilvl="7" w:tplc="04090003" w:tentative="1">
+      <w:start w:val="1"/>
+      <w:numFmt w:val="bullet"/>
+      <w:lvlText w:val="o"/>
+      <w:lvlJc w:val="left"/>
+      <w:pPr>
+        <w:ind w:left="5400" w:hanging="360"/>
+      </w:pPr>
+      <w:rPr>
+        <w:rFonts w:ascii="Courier New" w:hAnsi="Courier New" w:cs="Courier New" w:hint="default"/>
+      </w:rPr>
+    </w:lvl>
+    <w:lvl w:ilvl="8" w:tplc="04090005" w:tentative="1">
+      <w:start w:val="1"/>
+      <w:numFmt w:val="bullet"/>
+      <w:lvlText w:val=""/>
+      <w:lvlJc w:val="left"/>
+      <w:pPr>
+        <w:ind w:left="6120" w:hanging="360"/>
+      </w:pPr>
+      <w:rPr>
+        <w:rFonts w:ascii="Wingdings" w:hAnsi="Wingdings" w:hint="default"/>
+      </w:rPr>
+    </w:lvl>
+  </w:abstractNum>
+  <w:abstractNum w:abstractNumId="2" w15:restartNumberingAfterBreak="0">
+    <w:nsid w:val="3AAB6EFC"/>
+    <w:multiLevelType w:val="hybridMultilevel"/>
+    <w:tmpl w:val="F08E10D0"/>
+    <w:lvl w:ilvl="0" w:tplc="04090001">
+      <w:start w:val="1"/>
+      <w:numFmt w:val="bullet"/>
+      <w:lvlText w:val=""/>
+      <w:lvlJc w:val="left"/>
+      <w:pPr>
+        <w:ind w:left="360" w:hanging="360"/>
       </w:pPr>
       <w:rPr>
         <w:rFonts w:ascii="Symbol" w:hAnsi="Symbol" w:hint="default"/>
@@ -6511,7 +7634,7 @@
       <w:lvlText w:val="o"/>
       <w:lvlJc w:val="left"/>
       <w:pPr>
-        <w:ind w:left="1800" w:hanging="360"/>
+        <w:ind w:left="1080" w:hanging="360"/>
       </w:pPr>
       <w:rPr>
         <w:rFonts w:ascii="Courier New" w:hAnsi="Courier New" w:cs="Courier New" w:hint="default"/>
@@ -6523,7 +7646,7 @@
       <w:lvlText w:val=""/>
       <w:lvlJc w:val="left"/>
       <w:pPr>
-        <w:ind w:left="2520" w:hanging="360"/>
+        <w:ind w:left="1800" w:hanging="360"/>
       </w:pPr>
       <w:rPr>
         <w:rFonts w:ascii="Wingdings" w:hAnsi="Wingdings" w:hint="default"/>
@@ -6535,7 +7658,7 @@
       <w:lvlText w:val=""/>
       <w:lvlJc w:val="left"/>
       <w:pPr>
-        <w:ind w:left="3240" w:hanging="360"/>
+        <w:ind w:left="2520" w:hanging="360"/>
       </w:pPr>
       <w:rPr>
         <w:rFonts w:ascii="Symbol" w:hAnsi="Symbol" w:hint="default"/>
@@ -6547,7 +7670,7 @@
       <w:lvlText w:val="o"/>
       <w:lvlJc w:val="left"/>
       <w:pPr>
-        <w:ind w:left="3960" w:hanging="360"/>
+        <w:ind w:left="3240" w:hanging="360"/>
       </w:pPr>
       <w:rPr>
         <w:rFonts w:ascii="Courier New" w:hAnsi="Courier New" w:cs="Courier New" w:hint="default"/>
@@ -6559,7 +7682,7 @@
       <w:lvlText w:val=""/>
       <w:lvlJc w:val="left"/>
       <w:pPr>
-        <w:ind w:left="4680" w:hanging="360"/>
+        <w:ind w:left="3960" w:hanging="360"/>
       </w:pPr>
       <w:rPr>
         <w:rFonts w:ascii="Wingdings" w:hAnsi="Wingdings" w:hint="default"/>
@@ -6571,7 +7694,7 @@
       <w:lvlText w:val=""/>
       <w:lvlJc w:val="left"/>
       <w:pPr>
-        <w:ind w:left="5400" w:hanging="360"/>
+        <w:ind w:left="4680" w:hanging="360"/>
       </w:pPr>
       <w:rPr>
         <w:rFonts w:ascii="Symbol" w:hAnsi="Symbol" w:hint="default"/>
@@ -6583,7 +7706,7 @@
       <w:lvlText w:val="o"/>
       <w:lvlJc w:val="left"/>
       <w:pPr>
-        <w:ind w:left="6120" w:hanging="360"/>
+        <w:ind w:left="5400" w:hanging="360"/>
       </w:pPr>
       <w:rPr>
         <w:rFonts w:ascii="Courier New" w:hAnsi="Courier New" w:cs="Courier New" w:hint="default"/>
@@ -6595,6 +7718,232 @@
       <w:lvlText w:val=""/>
       <w:lvlJc w:val="left"/>
       <w:pPr>
+        <w:ind w:left="6120" w:hanging="360"/>
+      </w:pPr>
+      <w:rPr>
+        <w:rFonts w:ascii="Wingdings" w:hAnsi="Wingdings" w:hint="default"/>
+      </w:rPr>
+    </w:lvl>
+  </w:abstractNum>
+  <w:abstractNum w:abstractNumId="3" w15:restartNumberingAfterBreak="0">
+    <w:nsid w:val="60D516C2"/>
+    <w:multiLevelType w:val="hybridMultilevel"/>
+    <w:tmpl w:val="951E4F06"/>
+    <w:lvl w:ilvl="0" w:tplc="04090001">
+      <w:start w:val="1"/>
+      <w:numFmt w:val="bullet"/>
+      <w:lvlText w:val=""/>
+      <w:lvlJc w:val="left"/>
+      <w:pPr>
+        <w:ind w:left="360" w:hanging="360"/>
+      </w:pPr>
+      <w:rPr>
+        <w:rFonts w:ascii="Symbol" w:hAnsi="Symbol" w:hint="default"/>
+      </w:rPr>
+    </w:lvl>
+    <w:lvl w:ilvl="1" w:tplc="04090003" w:tentative="1">
+      <w:start w:val="1"/>
+      <w:numFmt w:val="bullet"/>
+      <w:lvlText w:val="o"/>
+      <w:lvlJc w:val="left"/>
+      <w:pPr>
+        <w:ind w:left="1080" w:hanging="360"/>
+      </w:pPr>
+      <w:rPr>
+        <w:rFonts w:ascii="Courier New" w:hAnsi="Courier New" w:cs="Courier New" w:hint="default"/>
+      </w:rPr>
+    </w:lvl>
+    <w:lvl w:ilvl="2" w:tplc="04090005" w:tentative="1">
+      <w:start w:val="1"/>
+      <w:numFmt w:val="bullet"/>
+      <w:lvlText w:val=""/>
+      <w:lvlJc w:val="left"/>
+      <w:pPr>
+        <w:ind w:left="1800" w:hanging="360"/>
+      </w:pPr>
+      <w:rPr>
+        <w:rFonts w:ascii="Wingdings" w:hAnsi="Wingdings" w:hint="default"/>
+      </w:rPr>
+    </w:lvl>
+    <w:lvl w:ilvl="3" w:tplc="04090001" w:tentative="1">
+      <w:start w:val="1"/>
+      <w:numFmt w:val="bullet"/>
+      <w:lvlText w:val=""/>
+      <w:lvlJc w:val="left"/>
+      <w:pPr>
+        <w:ind w:left="2520" w:hanging="360"/>
+      </w:pPr>
+      <w:rPr>
+        <w:rFonts w:ascii="Symbol" w:hAnsi="Symbol" w:hint="default"/>
+      </w:rPr>
+    </w:lvl>
+    <w:lvl w:ilvl="4" w:tplc="04090003" w:tentative="1">
+      <w:start w:val="1"/>
+      <w:numFmt w:val="bullet"/>
+      <w:lvlText w:val="o"/>
+      <w:lvlJc w:val="left"/>
+      <w:pPr>
+        <w:ind w:left="3240" w:hanging="360"/>
+      </w:pPr>
+      <w:rPr>
+        <w:rFonts w:ascii="Courier New" w:hAnsi="Courier New" w:cs="Courier New" w:hint="default"/>
+      </w:rPr>
+    </w:lvl>
+    <w:lvl w:ilvl="5" w:tplc="04090005" w:tentative="1">
+      <w:start w:val="1"/>
+      <w:numFmt w:val="bullet"/>
+      <w:lvlText w:val=""/>
+      <w:lvlJc w:val="left"/>
+      <w:pPr>
+        <w:ind w:left="3960" w:hanging="360"/>
+      </w:pPr>
+      <w:rPr>
+        <w:rFonts w:ascii="Wingdings" w:hAnsi="Wingdings" w:hint="default"/>
+      </w:rPr>
+    </w:lvl>
+    <w:lvl w:ilvl="6" w:tplc="04090001" w:tentative="1">
+      <w:start w:val="1"/>
+      <w:numFmt w:val="bullet"/>
+      <w:lvlText w:val=""/>
+      <w:lvlJc w:val="left"/>
+      <w:pPr>
+        <w:ind w:left="4680" w:hanging="360"/>
+      </w:pPr>
+      <w:rPr>
+        <w:rFonts w:ascii="Symbol" w:hAnsi="Symbol" w:hint="default"/>
+      </w:rPr>
+    </w:lvl>
+    <w:lvl w:ilvl="7" w:tplc="04090003" w:tentative="1">
+      <w:start w:val="1"/>
+      <w:numFmt w:val="bullet"/>
+      <w:lvlText w:val="o"/>
+      <w:lvlJc w:val="left"/>
+      <w:pPr>
+        <w:ind w:left="5400" w:hanging="360"/>
+      </w:pPr>
+      <w:rPr>
+        <w:rFonts w:ascii="Courier New" w:hAnsi="Courier New" w:cs="Courier New" w:hint="default"/>
+      </w:rPr>
+    </w:lvl>
+    <w:lvl w:ilvl="8" w:tplc="04090005" w:tentative="1">
+      <w:start w:val="1"/>
+      <w:numFmt w:val="bullet"/>
+      <w:lvlText w:val=""/>
+      <w:lvlJc w:val="left"/>
+      <w:pPr>
+        <w:ind w:left="6120" w:hanging="360"/>
+      </w:pPr>
+      <w:rPr>
+        <w:rFonts w:ascii="Wingdings" w:hAnsi="Wingdings" w:hint="default"/>
+      </w:rPr>
+    </w:lvl>
+  </w:abstractNum>
+  <w:abstractNum w:abstractNumId="4" w15:restartNumberingAfterBreak="0">
+    <w:nsid w:val="671B437B"/>
+    <w:multiLevelType w:val="hybridMultilevel"/>
+    <w:tmpl w:val="FA040328"/>
+    <w:lvl w:ilvl="0" w:tplc="04090001">
+      <w:start w:val="1"/>
+      <w:numFmt w:val="bullet"/>
+      <w:lvlText w:val=""/>
+      <w:lvlJc w:val="left"/>
+      <w:pPr>
+        <w:ind w:left="1080" w:hanging="360"/>
+      </w:pPr>
+      <w:rPr>
+        <w:rFonts w:ascii="Symbol" w:hAnsi="Symbol" w:hint="default"/>
+      </w:rPr>
+    </w:lvl>
+    <w:lvl w:ilvl="1" w:tplc="04090003" w:tentative="1">
+      <w:start w:val="1"/>
+      <w:numFmt w:val="bullet"/>
+      <w:lvlText w:val="o"/>
+      <w:lvlJc w:val="left"/>
+      <w:pPr>
+        <w:ind w:left="1800" w:hanging="360"/>
+      </w:pPr>
+      <w:rPr>
+        <w:rFonts w:ascii="Courier New" w:hAnsi="Courier New" w:cs="Courier New" w:hint="default"/>
+      </w:rPr>
+    </w:lvl>
+    <w:lvl w:ilvl="2" w:tplc="04090005" w:tentative="1">
+      <w:start w:val="1"/>
+      <w:numFmt w:val="bullet"/>
+      <w:lvlText w:val=""/>
+      <w:lvlJc w:val="left"/>
+      <w:pPr>
+        <w:ind w:left="2520" w:hanging="360"/>
+      </w:pPr>
+      <w:rPr>
+        <w:rFonts w:ascii="Wingdings" w:hAnsi="Wingdings" w:hint="default"/>
+      </w:rPr>
+    </w:lvl>
+    <w:lvl w:ilvl="3" w:tplc="04090001" w:tentative="1">
+      <w:start w:val="1"/>
+      <w:numFmt w:val="bullet"/>
+      <w:lvlText w:val=""/>
+      <w:lvlJc w:val="left"/>
+      <w:pPr>
+        <w:ind w:left="3240" w:hanging="360"/>
+      </w:pPr>
+      <w:rPr>
+        <w:rFonts w:ascii="Symbol" w:hAnsi="Symbol" w:hint="default"/>
+      </w:rPr>
+    </w:lvl>
+    <w:lvl w:ilvl="4" w:tplc="04090003" w:tentative="1">
+      <w:start w:val="1"/>
+      <w:numFmt w:val="bullet"/>
+      <w:lvlText w:val="o"/>
+      <w:lvlJc w:val="left"/>
+      <w:pPr>
+        <w:ind w:left="3960" w:hanging="360"/>
+      </w:pPr>
+      <w:rPr>
+        <w:rFonts w:ascii="Courier New" w:hAnsi="Courier New" w:cs="Courier New" w:hint="default"/>
+      </w:rPr>
+    </w:lvl>
+    <w:lvl w:ilvl="5" w:tplc="04090005" w:tentative="1">
+      <w:start w:val="1"/>
+      <w:numFmt w:val="bullet"/>
+      <w:lvlText w:val=""/>
+      <w:lvlJc w:val="left"/>
+      <w:pPr>
+        <w:ind w:left="4680" w:hanging="360"/>
+      </w:pPr>
+      <w:rPr>
+        <w:rFonts w:ascii="Wingdings" w:hAnsi="Wingdings" w:hint="default"/>
+      </w:rPr>
+    </w:lvl>
+    <w:lvl w:ilvl="6" w:tplc="04090001" w:tentative="1">
+      <w:start w:val="1"/>
+      <w:numFmt w:val="bullet"/>
+      <w:lvlText w:val=""/>
+      <w:lvlJc w:val="left"/>
+      <w:pPr>
+        <w:ind w:left="5400" w:hanging="360"/>
+      </w:pPr>
+      <w:rPr>
+        <w:rFonts w:ascii="Symbol" w:hAnsi="Symbol" w:hint="default"/>
+      </w:rPr>
+    </w:lvl>
+    <w:lvl w:ilvl="7" w:tplc="04090003" w:tentative="1">
+      <w:start w:val="1"/>
+      <w:numFmt w:val="bullet"/>
+      <w:lvlText w:val="o"/>
+      <w:lvlJc w:val="left"/>
+      <w:pPr>
+        <w:ind w:left="6120" w:hanging="360"/>
+      </w:pPr>
+      <w:rPr>
+        <w:rFonts w:ascii="Courier New" w:hAnsi="Courier New" w:cs="Courier New" w:hint="default"/>
+      </w:rPr>
+    </w:lvl>
+    <w:lvl w:ilvl="8" w:tplc="04090005" w:tentative="1">
+      <w:start w:val="1"/>
+      <w:numFmt w:val="bullet"/>
+      <w:lvlText w:val=""/>
+      <w:lvlJc w:val="left"/>
+      <w:pPr>
         <w:ind w:left="6840" w:hanging="360"/>
       </w:pPr>
       <w:rPr>
@@ -6603,10 +7952,19 @@
     </w:lvl>
   </w:abstractNum>
   <w:num w:numId="1">
-    <w:abstractNumId w:val="1"/>
+    <w:abstractNumId w:val="4"/>
   </w:num>
   <w:num w:numId="2">
     <w:abstractNumId w:val="0"/>
+  </w:num>
+  <w:num w:numId="3">
+    <w:abstractNumId w:val="3"/>
+  </w:num>
+  <w:num w:numId="4">
+    <w:abstractNumId w:val="2"/>
+  </w:num>
+  <w:num w:numId="5">
+    <w:abstractNumId w:val="1"/>
   </w:num>
 </w:numbering>
 </file>
@@ -7713,6 +9071,36 @@
     <w:basedOn w:val="DefaultParagraphFont"/>
     <w:rsid w:val="00CA5C3D"/>
   </w:style>
+  <w:style w:type="paragraph" w:styleId="BalloonText">
+    <w:name w:val="Balloon Text"/>
+    <w:basedOn w:val="Normal"/>
+    <w:link w:val="BalloonTextChar"/>
+    <w:uiPriority w:val="99"/>
+    <w:semiHidden/>
+    <w:unhideWhenUsed/>
+    <w:rsid w:val="00CE7205"/>
+    <w:pPr>
+      <w:spacing w:after="0" w:line="240" w:lineRule="auto"/>
+    </w:pPr>
+    <w:rPr>
+      <w:rFonts w:ascii="Segoe UI" w:hAnsi="Segoe UI" w:cs="Segoe UI"/>
+      <w:sz w:val="18"/>
+      <w:szCs w:val="18"/>
+    </w:rPr>
+  </w:style>
+  <w:style w:type="character" w:customStyle="1" w:styleId="BalloonTextChar">
+    <w:name w:val="Balloon Text Char"/>
+    <w:basedOn w:val="DefaultParagraphFont"/>
+    <w:link w:val="BalloonText"/>
+    <w:uiPriority w:val="99"/>
+    <w:semiHidden/>
+    <w:rsid w:val="00CE7205"/>
+    <w:rPr>
+      <w:rFonts w:ascii="Segoe UI" w:hAnsi="Segoe UI" w:cs="Segoe UI"/>
+      <w:sz w:val="18"/>
+      <w:szCs w:val="18"/>
+    </w:rPr>
+  </w:style>
 </w:styles>
 </file>
 
@@ -8016,7 +9404,7 @@
 </file>
 
 <file path=customXml/itemProps1.xml><?xml version="1.0" encoding="utf-8"?>
-<ds:datastoreItem xmlns:ds="http://schemas.openxmlformats.org/officeDocument/2006/customXml" ds:itemID="{00F608CC-6C82-4D11-99EA-0FA1AB7895BC}">
+<ds:datastoreItem xmlns:ds="http://schemas.openxmlformats.org/officeDocument/2006/customXml" ds:itemID="{5138BD92-7FFE-4EE1-BB85-57A5386EBBEC}">
   <ds:schemaRefs>
     <ds:schemaRef ds:uri="http://schemas.openxmlformats.org/officeDocument/2006/bibliography"/>
   </ds:schemaRefs>

</xml_diff>

<commit_message>
Update diagrams in document
</commit_message>
<xml_diff>
--- a/Deploying VM-Series in Azure.docx
+++ b/Deploying VM-Series in Azure.docx
@@ -7,7 +7,13 @@
         <w:pStyle w:val="Title"/>
       </w:pPr>
       <w:r>
-        <w:t>Deploying VM-Series Firewalls to Secure Internet facing Web Workloads in Azure</w:t>
+        <w:t xml:space="preserve">Deploying </w:t>
+      </w:r>
+      <w:r>
+        <w:t xml:space="preserve">Palo Alto Networks </w:t>
+      </w:r>
+      <w:r>
+        <w:t>VM-Series Firewalls to Secure Internet facing Web Workloads in Azure</w:t>
       </w:r>
     </w:p>
     <w:p>
@@ -22,7 +28,27 @@
     </w:p>
     <w:p>
       <w:r>
-        <w:t xml:space="preserve">This document provides background and instruction on how to use VM-Series firewalls to secure internet facing workload in Azure.  The document is a companion to the ARM templates that can be found </w:t>
+        <w:t>This document provides</w:t>
+      </w:r>
+      <w:bookmarkStart w:id="1" w:name="_Hlk482713321"/>
+      <w:r>
+        <w:t xml:space="preserve"> </w:t>
+      </w:r>
+      <w:r>
+        <w:t xml:space="preserve">background and instruction on how to deploy the Palo Alto Networks VM-Series next-generation firewalls </w:t>
+      </w:r>
+      <w:r>
+        <w:t xml:space="preserve">in conjunction with </w:t>
+      </w:r>
+      <w:r>
+        <w:t>Azure Load Balancers to protect internet facing workloads in Azure.</w:t>
+      </w:r>
+      <w:r>
+        <w:t xml:space="preserve">.  </w:t>
+      </w:r>
+      <w:bookmarkEnd w:id="1"/>
+      <w:r>
+        <w:t xml:space="preserve">The document is a companion to the ARM templates that can be found </w:t>
       </w:r>
       <w:r>
         <w:t xml:space="preserve">in the ARM template repository found at: </w:t>
@@ -1334,6 +1360,352 @@
     <w:p/>
     <w:p>
       <w:pPr>
+        <w:pStyle w:val="Heading1"/>
+      </w:pPr>
+      <w:bookmarkStart w:id="2" w:name="_Toc461804273"/>
+      <w:r>
+        <w:lastRenderedPageBreak/>
+        <w:t xml:space="preserve">VM-Series </w:t>
+      </w:r>
+      <w:r>
+        <w:t>i</w:t>
+      </w:r>
+      <w:r>
+        <w:t xml:space="preserve">n Azure </w:t>
+      </w:r>
+      <w:bookmarkEnd w:id="2"/>
+      <w:r>
+        <w:t>Summary</w:t>
+      </w:r>
+    </w:p>
+    <w:p>
+      <w:r>
+        <w:t>The</w:t>
+      </w:r>
+      <w:r>
+        <w:t xml:space="preserve"> Palo Alto Networks</w:t>
+      </w:r>
+      <w:r>
+        <w:rPr>
+          <w:vertAlign w:val="superscript"/>
+        </w:rPr>
+        <w:t>®</w:t>
+      </w:r>
+      <w:r>
+        <w:t xml:space="preserve"> VM-Series </w:t>
+      </w:r>
+      <w:r>
+        <w:t>o</w:t>
+      </w:r>
+      <w:r>
+        <w:t xml:space="preserve">n Azure protects your workloads from cyberattacks by </w:t>
+      </w:r>
+      <w:r>
+        <w:t>natively analyz</w:t>
+      </w:r>
+      <w:r>
+        <w:t>ing</w:t>
+      </w:r>
+      <w:r>
+        <w:t xml:space="preserve"> all traffic in a single pass to determine the application identity, content within and user identity</w:t>
+      </w:r>
+      <w:r>
+        <w:t xml:space="preserve">. </w:t>
+      </w:r>
+      <w:r>
+        <w:t>The</w:t>
+      </w:r>
+      <w:r>
+        <w:t xml:space="preserve"> application, content and user are </w:t>
+      </w:r>
+      <w:r>
+        <w:t>then used as integral comp</w:t>
+      </w:r>
+      <w:r>
+        <w:t>onents of your firewall policy, allowing you to:</w:t>
+      </w:r>
+    </w:p>
+    <w:p>
+      <w:pPr>
+        <w:pStyle w:val="ListParagraph"/>
+        <w:numPr>
+          <w:ilvl w:val="0"/>
+          <w:numId w:val="4"/>
+        </w:numPr>
+        <w:spacing w:after="0" w:line="240" w:lineRule="auto"/>
+      </w:pPr>
+      <w:r>
+        <w:rPr>
+          <w:b/>
+        </w:rPr>
+        <w:t xml:space="preserve">Identify what’s </w:t>
+      </w:r>
+      <w:r>
+        <w:rPr>
+          <w:b/>
+        </w:rPr>
+        <w:t xml:space="preserve">traversing </w:t>
+      </w:r>
+      <w:r>
+        <w:rPr>
+          <w:b/>
+        </w:rPr>
+        <w:t xml:space="preserve">your </w:t>
+      </w:r>
+      <w:r>
+        <w:rPr>
+          <w:b/>
+        </w:rPr>
+        <w:t>Azure deployment</w:t>
+      </w:r>
+      <w:r>
+        <w:rPr>
+          <w:b/>
+        </w:rPr>
+        <w:t>.</w:t>
+      </w:r>
+      <w:r>
+        <w:t xml:space="preserve"> With knowledge comes power. Identifying the applications in your Azure deployment, regardless of port, gives you unmatched visibility that can then be used to make more-informed security policy decisions. </w:t>
+      </w:r>
+    </w:p>
+    <w:p>
+      <w:pPr>
+        <w:pStyle w:val="ListParagraph"/>
+        <w:numPr>
+          <w:ilvl w:val="0"/>
+          <w:numId w:val="3"/>
+        </w:numPr>
+        <w:spacing w:after="0" w:line="240" w:lineRule="auto"/>
+      </w:pPr>
+      <w:r>
+        <w:rPr>
+          <w:b/>
+        </w:rPr>
+        <w:t>Enable</w:t>
+      </w:r>
+      <w:r>
+        <w:rPr>
+          <w:b/>
+        </w:rPr>
+        <w:t xml:space="preserve"> applications and reduce your threat exposure</w:t>
+      </w:r>
+      <w:r>
+        <w:rPr>
+          <w:b/>
+        </w:rPr>
+        <w:t xml:space="preserve">. </w:t>
+      </w:r>
+      <w:r>
+        <w:t xml:space="preserve">Using the application as the basis for your Azure security policy allows you to create application whitelisting and segmentation policies that leverage the deny-all-else premise that a firewall is based upon; allow the applications you want in use, and then deny all others. </w:t>
+      </w:r>
+    </w:p>
+    <w:p>
+      <w:pPr>
+        <w:pStyle w:val="ListParagraph"/>
+        <w:numPr>
+          <w:ilvl w:val="0"/>
+          <w:numId w:val="3"/>
+        </w:numPr>
+        <w:spacing w:after="0" w:line="240" w:lineRule="auto"/>
+        <w:rPr>
+          <w:b/>
+        </w:rPr>
+      </w:pPr>
+      <w:r>
+        <w:rPr>
+          <w:b/>
+        </w:rPr>
+        <w:t>Prevent</w:t>
+      </w:r>
+      <w:r>
+        <w:rPr>
+          <w:b/>
+        </w:rPr>
+        <w:t xml:space="preserve"> advanced cyberattacks</w:t>
+      </w:r>
+      <w:r>
+        <w:rPr>
+          <w:b/>
+        </w:rPr>
+        <w:t>.</w:t>
+      </w:r>
+      <w:r>
+        <w:t xml:space="preserve"> To protect your Azure environment from cyberattacks, you can deploy application-specific threat prevention policies that will block both known and unknown malware.</w:t>
+      </w:r>
+    </w:p>
+    <w:p>
+      <w:pPr>
+        <w:pStyle w:val="ListParagraph"/>
+        <w:numPr>
+          <w:ilvl w:val="0"/>
+          <w:numId w:val="3"/>
+        </w:numPr>
+        <w:spacing w:after="0" w:line="240" w:lineRule="auto"/>
+        <w:rPr>
+          <w:b/>
+        </w:rPr>
+      </w:pPr>
+      <w:r>
+        <w:rPr>
+          <w:b/>
+        </w:rPr>
+        <w:t xml:space="preserve">Block the </w:t>
+      </w:r>
+      <w:r>
+        <w:rPr>
+          <w:b/>
+        </w:rPr>
+        <w:t>spread of malware</w:t>
+      </w:r>
+      <w:r>
+        <w:rPr>
+          <w:b/>
+        </w:rPr>
+        <w:t xml:space="preserve">. </w:t>
+      </w:r>
+      <w:r>
+        <w:t xml:space="preserve">As in a private data center, the public cloud often has traffic, and potentially threats, flowing solely between application tiers. By controlling east-west traffic and applying threat prevention policies, malware can be prevented from moving laterally from workload to workload. </w:t>
+      </w:r>
+    </w:p>
+    <w:p>
+      <w:pPr>
+        <w:pStyle w:val="Heading1"/>
+      </w:pPr>
+      <w:bookmarkStart w:id="3" w:name="_Toc461804274"/>
+      <w:r>
+        <w:t xml:space="preserve">VM-Series </w:t>
+      </w:r>
+      <w:r>
+        <w:t>i</w:t>
+      </w:r>
+      <w:r>
+        <w:t xml:space="preserve">n Azure </w:t>
+      </w:r>
+      <w:r>
+        <w:t>Licensing</w:t>
+      </w:r>
+      <w:bookmarkEnd w:id="3"/>
+      <w:r>
+        <w:t xml:space="preserve"> Options</w:t>
+      </w:r>
+    </w:p>
+    <w:p>
+      <w:r>
+        <w:t xml:space="preserve">The Azure Load Balancer scenario described within this document can be deployed using either the </w:t>
+      </w:r>
+      <w:r>
+        <w:t>traditional</w:t>
+      </w:r>
+      <w:r>
+        <w:t xml:space="preserve"> bring-your-own-license (BYOL) or the pay-as-you-go (PAYG) model available </w:t>
+      </w:r>
+      <w:r>
+        <w:t xml:space="preserve">directly </w:t>
+      </w:r>
+      <w:r>
+        <w:t xml:space="preserve">from the Microsoft Azure Marketplace. </w:t>
+      </w:r>
+    </w:p>
+    <w:p>
+      <w:pPr>
+        <w:pStyle w:val="ListParagraph"/>
+        <w:keepNext/>
+        <w:numPr>
+          <w:ilvl w:val="0"/>
+          <w:numId w:val="5"/>
+        </w:numPr>
+        <w:spacing w:after="0" w:line="240" w:lineRule="auto"/>
+      </w:pPr>
+      <w:r>
+        <w:rPr>
+          <w:b/>
+        </w:rPr>
+        <w:t>BYOL</w:t>
+      </w:r>
+      <w:r>
+        <w:t>:</w:t>
+      </w:r>
+      <w:r>
+        <w:t xml:space="preserve"> A supported VM-Series firewall license</w:t>
+      </w:r>
+      <w:r>
+        <w:t xml:space="preserve"> along with the associated Subscriptions and Support, are purchased via normal Palo Alto Networks channels and then deployed through your </w:t>
+      </w:r>
+      <w:r>
+        <w:t xml:space="preserve">standard </w:t>
+      </w:r>
+      <w:r>
+        <w:t xml:space="preserve">Azure </w:t>
+      </w:r>
+      <w:r>
+        <w:t xml:space="preserve">region </w:t>
+      </w:r>
+      <w:r>
+        <w:t>or Azure Government</w:t>
+      </w:r>
+      <w:r>
+        <w:t xml:space="preserve"> </w:t>
+      </w:r>
+      <w:r>
+        <w:t xml:space="preserve">management </w:t>
+      </w:r>
+      <w:r>
+        <w:t>console.</w:t>
+      </w:r>
+    </w:p>
+    <w:p>
+      <w:pPr>
+        <w:pStyle w:val="ListParagraph"/>
+        <w:keepNext/>
+        <w:numPr>
+          <w:ilvl w:val="0"/>
+          <w:numId w:val="5"/>
+        </w:numPr>
+        <w:spacing w:after="0" w:line="240" w:lineRule="auto"/>
+      </w:pPr>
+      <w:r>
+        <w:rPr>
+          <w:b/>
+        </w:rPr>
+        <w:t>PAYG</w:t>
+      </w:r>
+      <w:r>
+        <w:t xml:space="preserve">: Purchase </w:t>
+      </w:r>
+      <w:r>
+        <w:t xml:space="preserve">one of two bundles that include a </w:t>
+      </w:r>
+      <w:r>
+        <w:t>VM-</w:t>
+      </w:r>
+      <w:r>
+        <w:t>300</w:t>
+      </w:r>
+      <w:r>
+        <w:t xml:space="preserve"> </w:t>
+      </w:r>
+      <w:r>
+        <w:t xml:space="preserve">license, </w:t>
+      </w:r>
+      <w:r>
+        <w:t>select Subscriptions and Premium Support as an hourly subscription bundle from the A</w:t>
+      </w:r>
+      <w:r>
+        <w:t>zure</w:t>
+      </w:r>
+      <w:r>
+        <w:t xml:space="preserve"> Marketplace. </w:t>
+      </w:r>
+    </w:p>
+    <w:p>
+      <w:pPr>
+        <w:pStyle w:val="ListParagraph"/>
+        <w:keepNext/>
+        <w:numPr>
+          <w:ilvl w:val="1"/>
+          <w:numId w:val="5"/>
+        </w:numPr>
+        <w:spacing w:after="0" w:line="240" w:lineRule="auto"/>
         <w:rPr>
           <w:rFonts w:asciiTheme="majorHAnsi" w:eastAsiaTheme="majorEastAsia" w:hAnsiTheme="majorHAnsi" w:cstheme="majorBidi"/>
           <w:color w:val="2F5496" w:themeColor="accent1" w:themeShade="BF"/>
@@ -1342,26 +1714,119 @@
         </w:rPr>
       </w:pPr>
       <w:r>
-        <w:br w:type="page"/>
+        <w:rPr>
+          <w:b/>
+        </w:rPr>
+        <w:t>Bundle 1 contents:</w:t>
+      </w:r>
+      <w:r>
+        <w:t xml:space="preserve"> VM-300 firewall license, Threat Prevention Subscription (inclusive of IPS, AV, </w:t>
+      </w:r>
+      <w:r>
+        <w:t>m</w:t>
+      </w:r>
+      <w:r>
+        <w:t xml:space="preserve">alware prevention) and </w:t>
+      </w:r>
+      <w:r>
+        <w:t xml:space="preserve">English-only </w:t>
+      </w:r>
+      <w:r>
+        <w:t>Premium Support.</w:t>
+      </w:r>
+      <w:r>
+        <w:t xml:space="preserve"> </w:t>
+      </w:r>
+      <w:r>
+        <w:t xml:space="preserve"> </w:t>
+      </w:r>
+    </w:p>
+    <w:p>
+      <w:pPr>
+        <w:pStyle w:val="ListParagraph"/>
+        <w:keepNext/>
+        <w:numPr>
+          <w:ilvl w:val="1"/>
+          <w:numId w:val="5"/>
+        </w:numPr>
+        <w:spacing w:after="0" w:line="240" w:lineRule="auto"/>
+        <w:rPr>
+          <w:rFonts w:asciiTheme="majorHAnsi" w:eastAsiaTheme="majorEastAsia" w:hAnsiTheme="majorHAnsi" w:cstheme="majorBidi"/>
+          <w:color w:val="2F5496" w:themeColor="accent1" w:themeShade="BF"/>
+          <w:sz w:val="32"/>
+          <w:szCs w:val="32"/>
+        </w:rPr>
+      </w:pPr>
+      <w:r>
+        <w:rPr>
+          <w:b/>
+        </w:rPr>
+        <w:t>Bundle 2 contents:</w:t>
+      </w:r>
+      <w:r>
+        <w:t xml:space="preserve"> VM-300 firewall license, Threat Prevention (inclusive of IPS, AV, </w:t>
+      </w:r>
+      <w:r>
+        <w:t>m</w:t>
+      </w:r>
+      <w:r>
+        <w:t xml:space="preserve">alware prevention), </w:t>
+      </w:r>
+      <w:proofErr w:type="spellStart"/>
+      <w:r>
+        <w:t>WildFire</w:t>
+      </w:r>
+      <w:proofErr w:type="spellEnd"/>
+      <w:r>
+        <w:t xml:space="preserve">™ threat intelligence service, URL Filtering, </w:t>
+      </w:r>
+      <w:r>
+        <w:t xml:space="preserve">and </w:t>
+      </w:r>
+      <w:proofErr w:type="spellStart"/>
+      <w:r>
+        <w:t>GlobalProtect</w:t>
+      </w:r>
+      <w:proofErr w:type="spellEnd"/>
+      <w:r>
+        <w:t xml:space="preserve"> Subscriptions </w:t>
+      </w:r>
+      <w:r>
+        <w:t xml:space="preserve">plus </w:t>
+      </w:r>
+      <w:r>
+        <w:t xml:space="preserve">English-only </w:t>
+      </w:r>
+      <w:r>
+        <w:t>Premium Support.</w:t>
       </w:r>
     </w:p>
     <w:p>
       <w:pPr>
         <w:pStyle w:val="Heading1"/>
       </w:pPr>
-      <w:bookmarkStart w:id="1" w:name="_Toc481765930"/>
+      <w:bookmarkStart w:id="4" w:name="_Toc481765930"/>
+      <w:r>
+        <w:t>Architectural</w:t>
+      </w:r>
+      <w:r>
+        <w:t xml:space="preserve"> Overview</w:t>
+      </w:r>
+      <w:bookmarkEnd w:id="4"/>
+    </w:p>
+    <w:p>
+      <w:r>
+        <w:t xml:space="preserve">The VM-Series firewall protects web workloads by enforcing security policy on both inbound and outbound internet traffic.  </w:t>
+      </w:r>
+      <w:r>
+        <w:t xml:space="preserve">To ensure scalability and resiliency, the recommended approach is to utilize the cloud infrastructure, as opposed to following a traditional, physical data center approach. By leveraging native Azure-managed load balancing services, organizations can support their additional capacity and resiliency requirements. </w:t>
+      </w:r>
+      <w:r>
+        <w:t xml:space="preserve">The design described here uses separate load-balanced firewalls </w:t>
+      </w:r>
       <w:r>
         <w:lastRenderedPageBreak/>
-        <w:t>Architectural</w:t>
-      </w:r>
-      <w:r>
-        <w:t xml:space="preserve"> Overview</w:t>
-      </w:r>
-      <w:bookmarkEnd w:id="1"/>
-    </w:p>
-    <w:p>
-      <w:r>
-        <w:t xml:space="preserve">The VM-Series firewall protects web workloads by enforcing security policy on both inbound and outbound internet traffic.  The design described here uses separate load-balanced firewalls for inbound and outbound traffic.  Each firewall consists of two or more VM-Series firewalls in an availability set so they can be independently managed and scaled in or out to accommodate load.   </w:t>
+        <w:t xml:space="preserve">for inbound and outbound traffic.  Each firewall consists of two or more VM-Series firewalls in an availability set so they can be independently managed and scaled in or out to accommodate load.   </w:t>
       </w:r>
     </w:p>
     <w:p>
@@ -1409,11 +1874,17 @@
         <w:rPr>
           <w:noProof/>
         </w:rPr>
+        <w:t xml:space="preserve"> </w:t>
+      </w:r>
+      <w:r>
+        <w:rPr>
+          <w:noProof/>
+        </w:rPr>
         <w:drawing>
-          <wp:inline distT="0" distB="0" distL="0" distR="0" wp14:anchorId="5AF13A0D" wp14:editId="734CF111">
-            <wp:extent cx="5780952" cy="2057143"/>
-            <wp:effectExtent l="0" t="0" r="0" b="635"/>
-            <wp:docPr id="8" name="Picture 8"/>
+          <wp:inline distT="0" distB="0" distL="0" distR="0" wp14:anchorId="4A879B6B" wp14:editId="4F62317C">
+            <wp:extent cx="5676190" cy="1904762"/>
+            <wp:effectExtent l="0" t="0" r="1270" b="635"/>
+            <wp:docPr id="7" name="Picture 7"/>
             <wp:cNvGraphicFramePr>
               <a:graphicFrameLocks xmlns:a="http://schemas.openxmlformats.org/drawingml/2006/main" noChangeAspect="1"/>
             </wp:cNvGraphicFramePr>
@@ -1433,7 +1904,7 @@
                   <pic:spPr>
                     <a:xfrm>
                       <a:off x="0" y="0"/>
-                      <a:ext cx="5780952" cy="2057143"/>
+                      <a:ext cx="5676190" cy="1904762"/>
                     </a:xfrm>
                     <a:prstGeom prst="rect">
                       <a:avLst/>
@@ -1451,37 +1922,24 @@
         <w:pStyle w:val="Caption"/>
         <w:jc w:val="center"/>
       </w:pPr>
-      <w:bookmarkStart w:id="2" w:name="_Ref481747503"/>
-      <w:bookmarkStart w:id="3" w:name="_Ref481747489"/>
+      <w:bookmarkStart w:id="5" w:name="_Ref481747503"/>
+      <w:bookmarkStart w:id="6" w:name="_Ref481747489"/>
       <w:r>
         <w:t xml:space="preserve">Figure </w:t>
       </w:r>
-      <w:r>
-        <w:fldChar w:fldCharType="begin"/>
-      </w:r>
-      <w:r>
-        <w:instrText xml:space="preserve"> SEQ Figure \* ARABIC </w:instrText>
-      </w:r>
-      <w:r>
-        <w:fldChar w:fldCharType="separate"/>
-      </w:r>
-      <w:r>
-        <w:rPr>
-          <w:noProof/>
-        </w:rPr>
-        <w:t>1</w:t>
-      </w:r>
-      <w:r>
-        <w:rPr>
-          <w:noProof/>
-        </w:rPr>
-        <w:fldChar w:fldCharType="end"/>
-      </w:r>
-      <w:bookmarkEnd w:id="2"/>
+      <w:fldSimple w:instr=" SEQ Figure \* ARABIC ">
+        <w:r>
+          <w:rPr>
+            <w:noProof/>
+          </w:rPr>
+          <w:t>1</w:t>
+        </w:r>
+      </w:fldSimple>
+      <w:bookmarkEnd w:id="5"/>
       <w:r>
         <w:t>- Inbound VM-Series firewall</w:t>
       </w:r>
-      <w:bookmarkEnd w:id="3"/>
+      <w:bookmarkEnd w:id="6"/>
     </w:p>
     <w:p>
       <w:r>
@@ -1529,10 +1987,10 @@
           <w:noProof/>
         </w:rPr>
         <w:drawing>
-          <wp:inline distT="0" distB="0" distL="0" distR="0" wp14:anchorId="4A48F4C3" wp14:editId="6BE2BD1F">
-            <wp:extent cx="5323809" cy="2057143"/>
-            <wp:effectExtent l="0" t="0" r="0" b="635"/>
-            <wp:docPr id="9" name="Picture 9"/>
+          <wp:inline distT="0" distB="0" distL="0" distR="0" wp14:anchorId="79CA6733" wp14:editId="64E60683">
+            <wp:extent cx="5028571" cy="2066667"/>
+            <wp:effectExtent l="0" t="0" r="635" b="0"/>
+            <wp:docPr id="10" name="Picture 10"/>
             <wp:cNvGraphicFramePr>
               <a:graphicFrameLocks xmlns:a="http://schemas.openxmlformats.org/drawingml/2006/main" noChangeAspect="1"/>
             </wp:cNvGraphicFramePr>
@@ -1552,7 +2010,7 @@
                   <pic:spPr>
                     <a:xfrm>
                       <a:off x="0" y="0"/>
-                      <a:ext cx="5323809" cy="2057143"/>
+                      <a:ext cx="5028571" cy="2066667"/>
                     </a:xfrm>
                     <a:prstGeom prst="rect">
                       <a:avLst/>
@@ -1570,96 +2028,86 @@
         <w:pStyle w:val="Caption"/>
         <w:jc w:val="center"/>
       </w:pPr>
-      <w:bookmarkStart w:id="4" w:name="_Ref481747609"/>
+      <w:bookmarkStart w:id="7" w:name="_Ref481747609"/>
       <w:r>
         <w:t xml:space="preserve">Figure </w:t>
       </w:r>
+      <w:fldSimple w:instr=" SEQ Figure \* ARABIC ">
+        <w:r>
+          <w:rPr>
+            <w:noProof/>
+          </w:rPr>
+          <w:t>2</w:t>
+        </w:r>
+      </w:fldSimple>
+      <w:bookmarkEnd w:id="7"/>
+      <w:r>
+        <w:t xml:space="preserve"> - Outbound VM-Series Firewall</w:t>
+      </w:r>
+    </w:p>
+    <w:p>
+      <w:r>
+        <w:t xml:space="preserve">The design described here uses a single Azure virtual network.   Having separate inbound and outbound firewalls makes it possible for them to be managed and scaled independently.   </w:t>
+      </w:r>
+    </w:p>
+    <w:p>
+      <w:pPr>
+        <w:pStyle w:val="Heading2"/>
+      </w:pPr>
+      <w:bookmarkStart w:id="8" w:name="_Toc481765931"/>
+      <w:r>
+        <w:t>Inbound</w:t>
+      </w:r>
+      <w:r>
+        <w:t xml:space="preserve"> Firewall</w:t>
+      </w:r>
+      <w:r>
+        <w:t xml:space="preserve"> Details</w:t>
+      </w:r>
+      <w:bookmarkEnd w:id="8"/>
+    </w:p>
+    <w:p>
+      <w:r>
+        <w:t>In this section we'll look in detail at the specific Azure resources that make up the Inbound VM-Series firewall</w:t>
+      </w:r>
+      <w:r>
+        <w:t xml:space="preserve"> shown in</w:t>
+      </w:r>
+      <w:r>
+        <w:t xml:space="preserve"> </w:t>
+      </w:r>
       <w:r>
         <w:fldChar w:fldCharType="begin"/>
       </w:r>
       <w:r>
-        <w:instrText xml:space="preserve"> SEQ Figure \* ARABIC </w:instrText>
+        <w:instrText xml:space="preserve"> REF _Ref481747738 \h </w:instrText>
       </w:r>
       <w:r>
         <w:fldChar w:fldCharType="separate"/>
       </w:r>
       <w:r>
+        <w:t xml:space="preserve">Figure </w:t>
+      </w:r>
+      <w:r>
         <w:rPr>
           <w:noProof/>
         </w:rPr>
-        <w:t>2</w:t>
-      </w:r>
-      <w:r>
-        <w:rPr>
-          <w:noProof/>
-        </w:rPr>
+        <w:t>3</w:t>
+      </w:r>
+      <w:r>
         <w:fldChar w:fldCharType="end"/>
       </w:r>
-      <w:bookmarkEnd w:id="4"/>
-      <w:r>
-        <w:t xml:space="preserve"> - Outbound VM-Series Firewall</w:t>
-      </w:r>
-    </w:p>
-    <w:p>
-      <w:r>
-        <w:t xml:space="preserve">The design described here uses a single Azure virtual network.   Having separate inbound and outbound firewalls makes it possible for them to be managed and scaled independently.   </w:t>
-      </w:r>
-    </w:p>
-    <w:p>
-      <w:pPr>
-        <w:pStyle w:val="Heading2"/>
-      </w:pPr>
-      <w:bookmarkStart w:id="5" w:name="_Toc481765931"/>
+      <w:r>
+        <w:t>.</w:t>
+      </w:r>
+    </w:p>
+    <w:p>
+      <w:r>
+        <w:t xml:space="preserve">The inbound firewall architecture is shown in the figure below.  All inbound traffic for the web workload is directed to the public IP defined for the application (a1-gateway-ip).  The public IP is assigned an IP address and DNS name of your choice.  Traffic arriving on the Public IP is directed to the applications </w:t>
+      </w:r>
       <w:r>
         <w:lastRenderedPageBreak/>
-        <w:t>Inbound</w:t>
-      </w:r>
-      <w:r>
-        <w:t xml:space="preserve"> Firewall</w:t>
-      </w:r>
-      <w:r>
-        <w:t xml:space="preserve"> Details</w:t>
-      </w:r>
-      <w:bookmarkEnd w:id="5"/>
-    </w:p>
-    <w:p>
-      <w:r>
-        <w:t>In this section we'll look in detail at the specific Azure resources that make up the Inbound VM-Series firewall</w:t>
-      </w:r>
-      <w:r>
-        <w:t xml:space="preserve"> shown in</w:t>
-      </w:r>
-      <w:r>
-        <w:t xml:space="preserve"> </w:t>
-      </w:r>
-      <w:r>
-        <w:fldChar w:fldCharType="begin"/>
-      </w:r>
-      <w:r>
-        <w:instrText xml:space="preserve"> REF _Ref481747738 \h </w:instrText>
-      </w:r>
-      <w:r>
-        <w:fldChar w:fldCharType="separate"/>
-      </w:r>
-      <w:r>
-        <w:t xml:space="preserve">Figure </w:t>
-      </w:r>
-      <w:r>
-        <w:rPr>
-          <w:noProof/>
-        </w:rPr>
-        <w:t>3</w:t>
-      </w:r>
-      <w:r>
-        <w:fldChar w:fldCharType="end"/>
-      </w:r>
-      <w:r>
-        <w:t>.</w:t>
-      </w:r>
-    </w:p>
-    <w:p>
-      <w:r>
-        <w:t>The inbound firewall architecture is shown in the figure below.  All inbound traffic for the web workload is directed to the public IP defined for the application (a1-gateway-ip).  The public IP is assigned an IP address and DNS name of your choice.  Traffic arriving on the Public IP is directed to the applications inbound load balancer (a1-inbound-lb) where it is distributed an instance of the inbound firewall (a1-inseries-vm</w:t>
+        <w:t>inbound load balancer (a1-inbound-lb) where it is distributed an instance of the inbound firewall (a1-inseries-vm</w:t>
       </w:r>
       <w:r>
         <w:rPr>
@@ -1673,7 +2121,23 @@
     </w:p>
     <w:p>
       <w:r>
-        <w:t>Each VM-Series Firewall has a separate network interfaces in the Trust, Untrust, and Mgmt subnets.  The network interface in the Untrusted subnet is attached to the backend of the inbound load balancer.  As the inbound load balancer receives traffic from the public IP, it distributes that traffic to one of the VM-Series firewalls.  The firewall analyzes the traffic and routes secure traffic through to application over the network interface in the Trust subnet.  Each instance of the VM-Series firewall has an additional Public IP (a1-inmgmt-pip</w:t>
+        <w:t xml:space="preserve">Each VM-Series Firewall has a separate network interfaces in the Trust, </w:t>
+      </w:r>
+      <w:proofErr w:type="spellStart"/>
+      <w:r>
+        <w:t>Untrust</w:t>
+      </w:r>
+      <w:proofErr w:type="spellEnd"/>
+      <w:r>
+        <w:t xml:space="preserve">, and </w:t>
+      </w:r>
+      <w:proofErr w:type="spellStart"/>
+      <w:r>
+        <w:t>Mgmt</w:t>
+      </w:r>
+      <w:proofErr w:type="spellEnd"/>
+      <w:r>
+        <w:t xml:space="preserve"> subnets.  The network interface in the Untrusted subnet is attached to the backend of the inbound load balancer.  As the inbound load balancer receives traffic from the public IP, it distributes that traffic to one of the VM-Series firewalls.  The firewall analyzes the traffic and routes secure traffic through to application over the network interface in the Trust subnet.  Each instance of the VM-Series firewall has an additional Public IP (a1-inmgmt-pip</w:t>
       </w:r>
       <w:r>
         <w:rPr>
@@ -1682,7 +2146,15 @@
         <w:t>n</w:t>
       </w:r>
       <w:r>
-        <w:t xml:space="preserve">) for remote management which is attached to the network interface in the Mgmt subnet.  </w:t>
+        <w:t xml:space="preserve">) for remote management which is attached to the network interface in the </w:t>
+      </w:r>
+      <w:proofErr w:type="spellStart"/>
+      <w:r>
+        <w:t>Mgmt</w:t>
+      </w:r>
+      <w:proofErr w:type="spellEnd"/>
+      <w:r>
+        <w:t xml:space="preserve"> subnet.  </w:t>
       </w:r>
     </w:p>
     <w:p>
@@ -1715,10 +2187,10 @@
           <w:noProof/>
         </w:rPr>
         <w:drawing>
-          <wp:inline distT="0" distB="0" distL="0" distR="0" wp14:anchorId="5258F6B6" wp14:editId="39FD90C4">
-            <wp:extent cx="5943600" cy="2087880"/>
-            <wp:effectExtent l="0" t="0" r="0" b="7620"/>
-            <wp:docPr id="4" name="Picture 4"/>
+          <wp:inline distT="0" distB="0" distL="0" distR="0" wp14:anchorId="2A072473" wp14:editId="5AB47631">
+            <wp:extent cx="5943600" cy="1998345"/>
+            <wp:effectExtent l="0" t="0" r="0" b="1905"/>
+            <wp:docPr id="11" name="Picture 11"/>
             <wp:cNvGraphicFramePr>
               <a:graphicFrameLocks xmlns:a="http://schemas.openxmlformats.org/drawingml/2006/main" noChangeAspect="1"/>
             </wp:cNvGraphicFramePr>
@@ -1738,7 +2210,7 @@
                   <pic:spPr>
                     <a:xfrm>
                       <a:off x="0" y="0"/>
-                      <a:ext cx="5943600" cy="2087880"/>
+                      <a:ext cx="5943600" cy="1998345"/>
                     </a:xfrm>
                     <a:prstGeom prst="rect">
                       <a:avLst/>
@@ -1756,32 +2228,19 @@
         <w:pStyle w:val="Caption"/>
         <w:jc w:val="center"/>
       </w:pPr>
-      <w:bookmarkStart w:id="6" w:name="_Ref481747738"/>
+      <w:bookmarkStart w:id="9" w:name="_Ref481747738"/>
       <w:r>
         <w:t xml:space="preserve">Figure </w:t>
       </w:r>
-      <w:r>
-        <w:fldChar w:fldCharType="begin"/>
-      </w:r>
-      <w:r>
-        <w:instrText xml:space="preserve"> SEQ Figure \* ARABIC </w:instrText>
-      </w:r>
-      <w:r>
-        <w:fldChar w:fldCharType="separate"/>
-      </w:r>
-      <w:r>
-        <w:rPr>
-          <w:noProof/>
-        </w:rPr>
-        <w:t>3</w:t>
-      </w:r>
-      <w:r>
-        <w:rPr>
-          <w:noProof/>
-        </w:rPr>
-        <w:fldChar w:fldCharType="end"/>
-      </w:r>
-      <w:bookmarkEnd w:id="6"/>
+      <w:fldSimple w:instr=" SEQ Figure \* ARABIC ">
+        <w:r>
+          <w:rPr>
+            <w:noProof/>
+          </w:rPr>
+          <w:t>3</w:t>
+        </w:r>
+      </w:fldSimple>
+      <w:bookmarkEnd w:id="9"/>
       <w:r>
         <w:t xml:space="preserve"> - Inbound VM-Series Firewall Details</w:t>
       </w:r>
@@ -1803,7 +2262,7 @@
       <w:pPr>
         <w:pStyle w:val="Heading2"/>
       </w:pPr>
-      <w:bookmarkStart w:id="7" w:name="_Toc481765932"/>
+      <w:bookmarkStart w:id="10" w:name="_Toc481765932"/>
       <w:r>
         <w:lastRenderedPageBreak/>
         <w:t>Outbound Firewall</w:t>
@@ -1811,7 +2270,7 @@
       <w:r>
         <w:t xml:space="preserve"> Details</w:t>
       </w:r>
-      <w:bookmarkEnd w:id="7"/>
+      <w:bookmarkEnd w:id="10"/>
     </w:p>
     <w:p>
       <w:r>
@@ -1855,7 +2314,27 @@
     </w:p>
     <w:p>
       <w:r>
-        <w:t>The Azure virtual network includes a routing table (route-rt) with a user defined route (UDR) that directs all outbound network traffic within the virtual network to the outbound load balancer (outbound-lb).  Network traffic that arrives at the outbound load balancer is distributed to an instance of the outbound firewall (outseries-vm</w:t>
+        <w:t>The Azure virtual network includes a routing table (route-</w:t>
+      </w:r>
+      <w:proofErr w:type="spellStart"/>
+      <w:r>
+        <w:t>rt</w:t>
+      </w:r>
+      <w:proofErr w:type="spellEnd"/>
+      <w:r>
+        <w:t>) with a user defined route (UDR) that directs all outbound network traffic within the virtual network to the outbound load balancer (outbound-</w:t>
+      </w:r>
+      <w:proofErr w:type="spellStart"/>
+      <w:r>
+        <w:t>lb</w:t>
+      </w:r>
+      <w:proofErr w:type="spellEnd"/>
+      <w:r>
+        <w:t>).  Network traffic that arrives at the outbound load balancer is distributed to an instance of the outbound firewall (</w:t>
+      </w:r>
+      <w:proofErr w:type="spellStart"/>
+      <w:r>
+        <w:t>outseries-vm</w:t>
       </w:r>
       <w:r>
         <w:rPr>
@@ -1863,13 +2342,50 @@
         </w:rPr>
         <w:t>n</w:t>
       </w:r>
-      <w:r>
-        <w:t xml:space="preserve">).  All instances of the outbound firewall are created within the same availability set (firewall-avset).   </w:t>
-      </w:r>
-    </w:p>
-    <w:p>
-      <w:r>
-        <w:t>Like the inbound firewall, each instance of the outbound Firewall has a separate network interface in the Trust, Untrust, and Mgmt subnets.  The network interface in the Trusted subnet is attached to the backend of the outbound load balancer.  As the outbound load balancer receives traffic from the backend VMs, it distributes that traffic to one of the outbound firewalls.  The firewall analyzes the traffic and routes secure traffic through to the Internet over the network interface in the Untrust subnet.  Each instance of the outbound VM-Series firewall has an additional Public IP (outmgmt-pip</w:t>
+      <w:proofErr w:type="spellEnd"/>
+      <w:r>
+        <w:t>).  All instances of the outbound firewall are created within the same availability set (firewall-</w:t>
+      </w:r>
+      <w:proofErr w:type="spellStart"/>
+      <w:r>
+        <w:t>avset</w:t>
+      </w:r>
+      <w:proofErr w:type="spellEnd"/>
+      <w:r>
+        <w:t xml:space="preserve">).   </w:t>
+      </w:r>
+    </w:p>
+    <w:p>
+      <w:r>
+        <w:t xml:space="preserve">Like the inbound firewall, each instance of the outbound Firewall has a separate network interface in the Trust, </w:t>
+      </w:r>
+      <w:proofErr w:type="spellStart"/>
+      <w:r>
+        <w:t>Untrust</w:t>
+      </w:r>
+      <w:proofErr w:type="spellEnd"/>
+      <w:r>
+        <w:t xml:space="preserve">, and </w:t>
+      </w:r>
+      <w:proofErr w:type="spellStart"/>
+      <w:r>
+        <w:t>Mgmt</w:t>
+      </w:r>
+      <w:proofErr w:type="spellEnd"/>
+      <w:r>
+        <w:t xml:space="preserve"> subnets.  The network interface in the Trusted subnet is attached to the backend of the outbound load balancer.  As the outbound load balancer receives traffic from the backend VMs, it distributes that traffic to one of the outbound firewalls.  The firewall analyzes the traffic and routes secure traffic through to the Internet over the network interface in the </w:t>
+      </w:r>
+      <w:proofErr w:type="spellStart"/>
+      <w:r>
+        <w:t>Untrust</w:t>
+      </w:r>
+      <w:proofErr w:type="spellEnd"/>
+      <w:r>
+        <w:t xml:space="preserve"> subnet.  Each instance of the outbound VM-Series firewall has an additional Public IP (</w:t>
+      </w:r>
+      <w:proofErr w:type="spellStart"/>
+      <w:r>
+        <w:t>outmgmt-pip</w:t>
       </w:r>
       <w:r>
         <w:rPr>
@@ -1877,8 +2393,17 @@
         </w:rPr>
         <w:t>n</w:t>
       </w:r>
-      <w:r>
-        <w:t xml:space="preserve">) for remote management which is attached to the network interface in the Mgmt subnet.  </w:t>
+      <w:proofErr w:type="spellEnd"/>
+      <w:r>
+        <w:t xml:space="preserve">) for remote management which is attached to the network interface in the </w:t>
+      </w:r>
+      <w:proofErr w:type="spellStart"/>
+      <w:r>
+        <w:t>Mgmt</w:t>
+      </w:r>
+      <w:proofErr w:type="spellEnd"/>
+      <w:r>
+        <w:t xml:space="preserve"> subnet.  </w:t>
       </w:r>
     </w:p>
     <w:p>
@@ -1901,10 +2426,10 @@
           <w:noProof/>
         </w:rPr>
         <w:drawing>
-          <wp:inline distT="0" distB="0" distL="0" distR="0" wp14:anchorId="4FA77137" wp14:editId="65AF25CB">
-            <wp:extent cx="5943600" cy="2084070"/>
-            <wp:effectExtent l="0" t="0" r="0" b="0"/>
-            <wp:docPr id="3" name="Picture 3"/>
+          <wp:inline distT="0" distB="0" distL="0" distR="0" wp14:anchorId="6EDDDBC5" wp14:editId="0791A143">
+            <wp:extent cx="5943600" cy="2113280"/>
+            <wp:effectExtent l="0" t="0" r="0" b="1270"/>
+            <wp:docPr id="12" name="Picture 12"/>
             <wp:cNvGraphicFramePr>
               <a:graphicFrameLocks xmlns:a="http://schemas.openxmlformats.org/drawingml/2006/main" noChangeAspect="1"/>
             </wp:cNvGraphicFramePr>
@@ -1924,7 +2449,7 @@
                   <pic:spPr>
                     <a:xfrm>
                       <a:off x="0" y="0"/>
-                      <a:ext cx="5943600" cy="2084070"/>
+                      <a:ext cx="5943600" cy="2113280"/>
                     </a:xfrm>
                     <a:prstGeom prst="rect">
                       <a:avLst/>
@@ -1942,32 +2467,19 @@
         <w:pStyle w:val="Caption"/>
         <w:jc w:val="center"/>
       </w:pPr>
-      <w:bookmarkStart w:id="8" w:name="_Ref481747761"/>
+      <w:bookmarkStart w:id="11" w:name="_Ref481747761"/>
       <w:r>
         <w:t xml:space="preserve">Figure </w:t>
       </w:r>
-      <w:r>
-        <w:fldChar w:fldCharType="begin"/>
-      </w:r>
-      <w:r>
-        <w:instrText xml:space="preserve"> SEQ Figure \* ARABIC </w:instrText>
-      </w:r>
-      <w:r>
-        <w:fldChar w:fldCharType="separate"/>
-      </w:r>
-      <w:r>
-        <w:rPr>
-          <w:noProof/>
-        </w:rPr>
-        <w:t>4</w:t>
-      </w:r>
-      <w:r>
-        <w:rPr>
-          <w:noProof/>
-        </w:rPr>
-        <w:fldChar w:fldCharType="end"/>
-      </w:r>
-      <w:bookmarkEnd w:id="8"/>
+      <w:fldSimple w:instr=" SEQ Figure \* ARABIC ">
+        <w:r>
+          <w:rPr>
+            <w:noProof/>
+          </w:rPr>
+          <w:t>4</w:t>
+        </w:r>
+      </w:fldSimple>
+      <w:bookmarkEnd w:id="11"/>
       <w:r>
         <w:t>- Out</w:t>
       </w:r>
@@ -1997,7 +2509,7 @@
       <w:pPr>
         <w:pStyle w:val="Heading2"/>
       </w:pPr>
-      <w:bookmarkStart w:id="9" w:name="_Toc481765933"/>
+      <w:bookmarkStart w:id="12" w:name="_Toc481765933"/>
       <w:r>
         <w:lastRenderedPageBreak/>
         <w:t>Combined</w:t>
@@ -2005,7 +2517,7 @@
       <w:r>
         <w:t xml:space="preserve"> Inbound and Outbound Firewall</w:t>
       </w:r>
-      <w:bookmarkEnd w:id="9"/>
+      <w:bookmarkEnd w:id="12"/>
     </w:p>
     <w:p>
       <w:r>
@@ -2062,10 +2574,10 @@
           <w:noProof/>
         </w:rPr>
         <w:drawing>
-          <wp:inline distT="0" distB="0" distL="0" distR="0" wp14:anchorId="45324D4D" wp14:editId="05F7FF2C">
-            <wp:extent cx="4690872" cy="2679192"/>
-            <wp:effectExtent l="0" t="0" r="0" b="6985"/>
-            <wp:docPr id="5" name="Picture 5"/>
+          <wp:inline distT="0" distB="0" distL="0" distR="0" wp14:anchorId="4081CF41" wp14:editId="391B8AFB">
+            <wp:extent cx="5943600" cy="3455670"/>
+            <wp:effectExtent l="0" t="0" r="0" b="0"/>
+            <wp:docPr id="13" name="Picture 13"/>
             <wp:cNvGraphicFramePr>
               <a:graphicFrameLocks xmlns:a="http://schemas.openxmlformats.org/drawingml/2006/main" noChangeAspect="1"/>
             </wp:cNvGraphicFramePr>
@@ -2085,7 +2597,7 @@
                   <pic:spPr>
                     <a:xfrm>
                       <a:off x="0" y="0"/>
-                      <a:ext cx="4690872" cy="2679192"/>
+                      <a:ext cx="5943600" cy="3455670"/>
                     </a:xfrm>
                     <a:prstGeom prst="rect">
                       <a:avLst/>
@@ -2109,32 +2621,19 @@
           <w:szCs w:val="32"/>
         </w:rPr>
       </w:pPr>
-      <w:bookmarkStart w:id="10" w:name="_Ref481747950"/>
+      <w:bookmarkStart w:id="13" w:name="_Ref481747950"/>
       <w:r>
         <w:t xml:space="preserve">Figure </w:t>
       </w:r>
-      <w:r>
-        <w:fldChar w:fldCharType="begin"/>
-      </w:r>
-      <w:r>
-        <w:instrText xml:space="preserve"> SEQ Figure \* ARABIC </w:instrText>
-      </w:r>
-      <w:r>
-        <w:fldChar w:fldCharType="separate"/>
-      </w:r>
-      <w:r>
-        <w:rPr>
-          <w:noProof/>
-        </w:rPr>
-        <w:t>5</w:t>
-      </w:r>
-      <w:r>
-        <w:rPr>
-          <w:noProof/>
-        </w:rPr>
-        <w:fldChar w:fldCharType="end"/>
-      </w:r>
-      <w:bookmarkEnd w:id="10"/>
+      <w:fldSimple w:instr=" SEQ Figure \* ARABIC ">
+        <w:r>
+          <w:rPr>
+            <w:noProof/>
+          </w:rPr>
+          <w:t>5</w:t>
+        </w:r>
+      </w:fldSimple>
+      <w:bookmarkEnd w:id="13"/>
       <w:r>
         <w:t xml:space="preserve"> - Combined </w:t>
       </w:r>
@@ -2206,10 +2705,11 @@
         <w:rPr>
           <w:noProof/>
         </w:rPr>
+        <w:lastRenderedPageBreak/>
         <w:drawing>
-          <wp:inline distT="0" distB="0" distL="0" distR="0" wp14:anchorId="371CBCA8" wp14:editId="1604F222">
-            <wp:extent cx="4626864" cy="3438144"/>
-            <wp:effectExtent l="0" t="0" r="2540" b="0"/>
+          <wp:inline distT="0" distB="0" distL="0" distR="0" wp14:anchorId="49BB8CD5" wp14:editId="414F737B">
+            <wp:extent cx="5943600" cy="4528820"/>
+            <wp:effectExtent l="0" t="0" r="0" b="5080"/>
             <wp:docPr id="1" name="Picture 1"/>
             <wp:cNvGraphicFramePr>
               <a:graphicFrameLocks xmlns:a="http://schemas.openxmlformats.org/drawingml/2006/main" noChangeAspect="1"/>
@@ -2230,7 +2730,7 @@
                   <pic:spPr>
                     <a:xfrm>
                       <a:off x="0" y="0"/>
-                      <a:ext cx="4626864" cy="3438144"/>
+                      <a:ext cx="5943600" cy="4528820"/>
                     </a:xfrm>
                     <a:prstGeom prst="rect">
                       <a:avLst/>
@@ -2254,35 +2754,19 @@
           <w:szCs w:val="32"/>
         </w:rPr>
       </w:pPr>
-      <w:bookmarkStart w:id="11" w:name="_Ref481747963"/>
+      <w:bookmarkStart w:id="14" w:name="_Ref481747963"/>
       <w:r>
         <w:t xml:space="preserve">Figure </w:t>
       </w:r>
-      <w:r>
-        <w:fldChar w:fldCharType="begin"/>
-      </w:r>
-      <w:r>
-        <w:instrText xml:space="preserve"> SE</w:instrText>
-      </w:r>
-      <w:r>
-        <w:instrText xml:space="preserve">Q Figure \* ARABIC </w:instrText>
-      </w:r>
-      <w:r>
-        <w:fldChar w:fldCharType="separate"/>
-      </w:r>
-      <w:r>
-        <w:rPr>
-          <w:noProof/>
-        </w:rPr>
-        <w:t>6</w:t>
-      </w:r>
-      <w:r>
-        <w:rPr>
-          <w:noProof/>
-        </w:rPr>
-        <w:fldChar w:fldCharType="end"/>
-      </w:r>
-      <w:bookmarkEnd w:id="11"/>
+      <w:fldSimple w:instr=" SEQ Figure \* ARABIC ">
+        <w:r>
+          <w:rPr>
+            <w:noProof/>
+          </w:rPr>
+          <w:t>6</w:t>
+        </w:r>
+      </w:fldSimple>
+      <w:bookmarkEnd w:id="14"/>
       <w:r>
         <w:t xml:space="preserve"> - Combined Inbound/Outbound </w:t>
       </w:r>
@@ -2297,30 +2781,32 @@
       <w:pPr>
         <w:pStyle w:val="Heading1"/>
       </w:pPr>
-      <w:bookmarkStart w:id="12" w:name="_Toc481765934"/>
-      <w:r>
-        <w:lastRenderedPageBreak/>
+      <w:bookmarkStart w:id="15" w:name="_Toc481765934"/>
+      <w:r>
         <w:t>Azure Resources</w:t>
       </w:r>
-      <w:bookmarkEnd w:id="12"/>
+      <w:bookmarkEnd w:id="15"/>
       <w:r>
         <w:t xml:space="preserve"> </w:t>
       </w:r>
+      <w:bookmarkStart w:id="16" w:name="_GoBack"/>
+      <w:bookmarkEnd w:id="16"/>
     </w:p>
     <w:p>
       <w:pPr>
         <w:pStyle w:val="Heading2"/>
       </w:pPr>
-      <w:bookmarkStart w:id="13" w:name="_Toc481765935"/>
+      <w:bookmarkStart w:id="17" w:name="_Toc481765935"/>
       <w:r>
         <w:t>ARM Templates</w:t>
       </w:r>
-      <w:bookmarkEnd w:id="13"/>
+      <w:bookmarkEnd w:id="17"/>
     </w:p>
     <w:p>
       <w:r>
         <w:t xml:space="preserve">The design described here can be easily deployed with the Azure Resource Manager (ARM) templates referenced at the beginning of this document.  There are separate templates for deploying the inbound and outbound firewalls.  The </w:t>
       </w:r>
+      <w:proofErr w:type="spellStart"/>
       <w:r>
         <w:rPr>
           <w:b/>
@@ -2328,9 +2814,11 @@
         </w:rPr>
         <w:t>AzureDeployInfra.json</w:t>
       </w:r>
+      <w:proofErr w:type="spellEnd"/>
       <w:r>
         <w:t xml:space="preserve"> template is used to deploy the virtual network, the outbound load balancer and outbound firewall.  The </w:t>
       </w:r>
+      <w:proofErr w:type="spellStart"/>
       <w:r>
         <w:rPr>
           <w:b/>
@@ -2338,9 +2826,11 @@
         </w:rPr>
         <w:t>AzureDeployApp.json</w:t>
       </w:r>
+      <w:proofErr w:type="spellEnd"/>
       <w:r>
         <w:t xml:space="preserve"> template is used to deploy the application backend, backend load balancer, inbound firewall, and inbound load balancer.  The </w:t>
       </w:r>
+      <w:proofErr w:type="spellStart"/>
       <w:r>
         <w:rPr>
           <w:b/>
@@ -2348,6 +2838,7 @@
         </w:rPr>
         <w:t>AzureDeployApp.json</w:t>
       </w:r>
+      <w:proofErr w:type="spellEnd"/>
       <w:r>
         <w:t xml:space="preserve"> template can be used repeatedly to install multiple applications the same virtual network or it can be customized to install different application backends within the same virtual network.</w:t>
       </w:r>
@@ -2356,11 +2847,11 @@
       <w:pPr>
         <w:pStyle w:val="Heading2"/>
       </w:pPr>
-      <w:bookmarkStart w:id="14" w:name="_Toc481765936"/>
+      <w:bookmarkStart w:id="18" w:name="_Toc481765936"/>
       <w:r>
         <w:t>Resource Groups</w:t>
       </w:r>
-      <w:bookmarkEnd w:id="14"/>
+      <w:bookmarkEnd w:id="18"/>
     </w:p>
     <w:p>
       <w:r>
@@ -2371,16 +2862,18 @@
       <w:pPr>
         <w:pStyle w:val="Heading2"/>
       </w:pPr>
-      <w:bookmarkStart w:id="15" w:name="_Toc481765937"/>
-      <w:r>
+      <w:bookmarkStart w:id="19" w:name="_Toc481765937"/>
+      <w:r>
+        <w:lastRenderedPageBreak/>
         <w:t>Virtual Networks</w:t>
       </w:r>
-      <w:bookmarkEnd w:id="15"/>
+      <w:bookmarkEnd w:id="19"/>
     </w:p>
     <w:p>
       <w:r>
         <w:t xml:space="preserve">An Azure virtual network provides network isolation from other workloads within the same data center.  The design shown here uses a single Azure virtual network with 4 subnets.  The virtual network as well as the individual subnets names and addresses can be customized by overriding the default parameters passed to the </w:t>
       </w:r>
+      <w:proofErr w:type="spellStart"/>
       <w:r>
         <w:rPr>
           <w:b/>
@@ -2388,6 +2881,7 @@
         </w:rPr>
         <w:t>AzureDeployInfra.json</w:t>
       </w:r>
+      <w:proofErr w:type="spellEnd"/>
       <w:r>
         <w:t xml:space="preserve"> template.  The default names and addresses are shown in the table below and can be customized by overriding the default parameters.    </w:t>
       </w:r>
@@ -2452,8 +2946,13 @@
             <w:tcW w:w="2359" w:type="dxa"/>
           </w:tcPr>
           <w:p>
-            <w:r>
-              <w:t>Vnet (virtual network)</w:t>
+            <w:proofErr w:type="spellStart"/>
+            <w:r>
+              <w:t>Vnet</w:t>
+            </w:r>
+            <w:proofErr w:type="spellEnd"/>
+            <w:r>
+              <w:t xml:space="preserve"> (virtual network)</w:t>
             </w:r>
           </w:p>
         </w:tc>
@@ -2481,8 +2980,13 @@
             <w:tcW w:w="2359" w:type="dxa"/>
           </w:tcPr>
           <w:p>
-            <w:r>
-              <w:t>Mgmt (subnet)</w:t>
+            <w:proofErr w:type="spellStart"/>
+            <w:r>
+              <w:t>Mgmt</w:t>
+            </w:r>
+            <w:proofErr w:type="spellEnd"/>
+            <w:r>
+              <w:t xml:space="preserve"> (subnet)</w:t>
             </w:r>
           </w:p>
         </w:tc>
@@ -2511,8 +3015,13 @@
             <w:tcW w:w="2359" w:type="dxa"/>
           </w:tcPr>
           <w:p>
-            <w:r>
-              <w:t>Untrust (subnet)</w:t>
+            <w:proofErr w:type="spellStart"/>
+            <w:r>
+              <w:t>Untrust</w:t>
+            </w:r>
+            <w:proofErr w:type="spellEnd"/>
+            <w:r>
+              <w:t xml:space="preserve"> (subnet)</w:t>
             </w:r>
           </w:p>
         </w:tc>
@@ -2723,12 +3232,11 @@
       <w:pPr>
         <w:pStyle w:val="Heading2"/>
       </w:pPr>
-      <w:bookmarkStart w:id="16" w:name="_Toc481765938"/>
-      <w:r>
-        <w:lastRenderedPageBreak/>
+      <w:bookmarkStart w:id="20" w:name="_Toc481765938"/>
+      <w:r>
         <w:t>Load Balancers</w:t>
       </w:r>
-      <w:bookmarkEnd w:id="16"/>
+      <w:bookmarkEnd w:id="20"/>
     </w:p>
     <w:p>
       <w:pPr>
@@ -2803,27 +3311,14 @@
       <w:r>
         <w:t xml:space="preserve">Figure </w:t>
       </w:r>
-      <w:r>
-        <w:fldChar w:fldCharType="begin"/>
-      </w:r>
-      <w:r>
-        <w:instrText xml:space="preserve"> SEQ Figure \* ARABIC </w:instrText>
-      </w:r>
-      <w:r>
-        <w:fldChar w:fldCharType="separate"/>
-      </w:r>
-      <w:r>
-        <w:rPr>
-          <w:noProof/>
-        </w:rPr>
-        <w:t>7</w:t>
-      </w:r>
-      <w:r>
-        <w:rPr>
-          <w:noProof/>
-        </w:rPr>
-        <w:fldChar w:fldCharType="end"/>
-      </w:r>
+      <w:fldSimple w:instr=" SEQ Figure \* ARABIC ">
+        <w:r>
+          <w:rPr>
+            <w:noProof/>
+          </w:rPr>
+          <w:t>7</w:t>
+        </w:r>
+      </w:fldSimple>
       <w:r>
         <w:t xml:space="preserve"> - Load Balancer</w:t>
       </w:r>
@@ -2844,16 +3339,25 @@
       <w:pPr>
         <w:pStyle w:val="Heading2"/>
       </w:pPr>
-      <w:bookmarkStart w:id="17" w:name="_Toc481765939"/>
+      <w:bookmarkStart w:id="21" w:name="_Toc481765939"/>
       <w:r>
         <w:t>VM-Series Firewall</w:t>
       </w:r>
-      <w:bookmarkEnd w:id="17"/>
-    </w:p>
-    <w:p>
-      <w:r>
-        <w:t xml:space="preserve">The inbound and outbound firewalls each consist of multiple VM-Series virtual machines within a common availability set.   The name, size, sku and authentication type (password or public key) can be customized for each firewall VM by overriding the default parameter values passed to the </w:t>
-      </w:r>
+      <w:bookmarkEnd w:id="21"/>
+    </w:p>
+    <w:p>
+      <w:r>
+        <w:t xml:space="preserve">The inbound and outbound firewalls each consist of multiple VM-Series virtual machines within a common availability set.   The name, size, </w:t>
+      </w:r>
+      <w:proofErr w:type="spellStart"/>
+      <w:r>
+        <w:t>sku</w:t>
+      </w:r>
+      <w:proofErr w:type="spellEnd"/>
+      <w:r>
+        <w:t xml:space="preserve"> and authentication type (password or public key) can be customized for each firewall VM by overriding the default parameter values passed to the </w:t>
+      </w:r>
+      <w:proofErr w:type="spellStart"/>
       <w:r>
         <w:rPr>
           <w:b/>
@@ -2861,6 +3365,7 @@
         </w:rPr>
         <w:t>AzureDeployApp.json</w:t>
       </w:r>
+      <w:proofErr w:type="spellEnd"/>
       <w:r>
         <w:t xml:space="preserve"> template.  The default VM configuration use 2 instances of the Standard_D3 virtual machine which has 4 cores and 14GB of memory.  License options include Bring Your Own License (BYOL) and Hourly or Monthly Pay as You Go (PAYG) options which can be selected with template parameters.  The admin user name and password should always be set explicitly by overriding the default template parameters.  </w:t>
       </w:r>
@@ -2880,12 +3385,11 @@
       <w:pPr>
         <w:pStyle w:val="Heading2"/>
       </w:pPr>
-      <w:bookmarkStart w:id="18" w:name="_Toc481765940"/>
-      <w:r>
-        <w:lastRenderedPageBreak/>
+      <w:bookmarkStart w:id="22" w:name="_Toc481765940"/>
+      <w:r>
         <w:t>Network Interface</w:t>
       </w:r>
-      <w:bookmarkEnd w:id="18"/>
+      <w:bookmarkEnd w:id="22"/>
     </w:p>
     <w:p>
       <w:r>
@@ -2897,11 +3401,11 @@
         <w:pStyle w:val="Heading3"/>
         <w:ind w:left="720"/>
       </w:pPr>
-      <w:bookmarkStart w:id="19" w:name="_Toc481765941"/>
+      <w:bookmarkStart w:id="23" w:name="_Toc481765941"/>
       <w:r>
         <w:t>Inbound firewall network interface</w:t>
       </w:r>
-      <w:bookmarkEnd w:id="19"/>
+      <w:bookmarkEnd w:id="23"/>
       <w:r>
         <w:t>s</w:t>
       </w:r>
@@ -2982,8 +3486,13 @@
             <w:tcW w:w="2695" w:type="dxa"/>
           </w:tcPr>
           <w:p>
-            <w:r>
-              <w:t xml:space="preserve">Untrust subnet </w:t>
+            <w:proofErr w:type="spellStart"/>
+            <w:r>
+              <w:t>Untrust</w:t>
+            </w:r>
+            <w:proofErr w:type="spellEnd"/>
+            <w:r>
+              <w:t xml:space="preserve"> subnet </w:t>
             </w:r>
           </w:p>
         </w:tc>
@@ -3042,14 +3551,14 @@
         <w:pStyle w:val="Heading3"/>
         <w:ind w:left="720"/>
       </w:pPr>
-      <w:bookmarkStart w:id="20" w:name="_Toc481765942"/>
+      <w:bookmarkStart w:id="24" w:name="_Toc481765942"/>
       <w:r>
         <w:t>Outbound firewall network interface</w:t>
       </w:r>
       <w:r>
         <w:t>s</w:t>
       </w:r>
-      <w:bookmarkEnd w:id="20"/>
+      <w:bookmarkEnd w:id="24"/>
     </w:p>
     <w:tbl>
       <w:tblPr>
@@ -3156,8 +3665,13 @@
             <w:tcW w:w="2695" w:type="dxa"/>
           </w:tcPr>
           <w:p>
-            <w:r>
-              <w:t xml:space="preserve">Untrust subnet </w:t>
+            <w:proofErr w:type="spellStart"/>
+            <w:r>
+              <w:t>Untrust</w:t>
+            </w:r>
+            <w:proofErr w:type="spellEnd"/>
+            <w:r>
+              <w:t xml:space="preserve"> subnet </w:t>
             </w:r>
           </w:p>
         </w:tc>
@@ -3180,16 +3694,21 @@
       <w:pPr>
         <w:pStyle w:val="Heading2"/>
       </w:pPr>
-      <w:bookmarkStart w:id="21" w:name="_Toc481765943"/>
+      <w:bookmarkStart w:id="25" w:name="_Toc481765943"/>
       <w:r>
         <w:t>Application Backend</w:t>
       </w:r>
-      <w:bookmarkEnd w:id="21"/>
-    </w:p>
-    <w:p>
-      <w:r>
-        <w:t xml:space="preserve">The application backend consists of one or more virtual machines within a common availability set.   The name, size, and authentication type (password or public key) can be customized for each backend VM by overriding the default parameter values passed to the </w:t>
-      </w:r>
+      <w:bookmarkEnd w:id="25"/>
+    </w:p>
+    <w:p>
+      <w:r>
+        <w:t xml:space="preserve">The application backend consists of one or more virtual machines within a common availability set.   The name, size, and authentication type (password or public key) can be customized for each backend VM by </w:t>
+      </w:r>
+      <w:r>
+        <w:lastRenderedPageBreak/>
+        <w:t xml:space="preserve">overriding the default parameter values passed to the </w:t>
+      </w:r>
+      <w:proofErr w:type="spellStart"/>
       <w:r>
         <w:rPr>
           <w:b/>
@@ -3197,24 +3716,33 @@
         </w:rPr>
         <w:t>AzureDeployApp.json</w:t>
       </w:r>
+      <w:proofErr w:type="spellEnd"/>
       <w:r>
         <w:t xml:space="preserve"> template.  The default VM configuration use 2 instances of the Standard_D1_V2 virtual machine which has 1 core and 3.5GB of memory.  The admin user name and password should always be set explicitly by overriding the default template parameters.  </w:t>
       </w:r>
     </w:p>
     <w:p>
       <w:r>
-        <w:t xml:space="preserve">The backend deployment can be completely customized by modifying or replacing the deployBackend.json template.  </w:t>
+        <w:t xml:space="preserve">The backend deployment can be completely customized by modifying or replacing the </w:t>
+      </w:r>
+      <w:proofErr w:type="spellStart"/>
+      <w:r>
+        <w:t>deployBackend.json</w:t>
+      </w:r>
+      <w:proofErr w:type="spellEnd"/>
+      <w:r>
+        <w:t xml:space="preserve"> template.  </w:t>
       </w:r>
     </w:p>
     <w:p>
       <w:pPr>
         <w:pStyle w:val="Heading2"/>
       </w:pPr>
-      <w:bookmarkStart w:id="22" w:name="_Toc481765944"/>
+      <w:bookmarkStart w:id="26" w:name="_Toc481765944"/>
       <w:r>
         <w:t>Storage</w:t>
       </w:r>
-      <w:bookmarkEnd w:id="22"/>
+      <w:bookmarkEnd w:id="26"/>
     </w:p>
     <w:p>
       <w:r>
@@ -3225,21 +3753,21 @@
       <w:pPr>
         <w:pStyle w:val="Heading1"/>
       </w:pPr>
-      <w:bookmarkStart w:id="23" w:name="_Toc481765945"/>
+      <w:bookmarkStart w:id="27" w:name="_Toc481765945"/>
       <w:r>
         <w:t>Template Deployment</w:t>
       </w:r>
-      <w:bookmarkEnd w:id="23"/>
+      <w:bookmarkEnd w:id="27"/>
     </w:p>
     <w:p>
       <w:pPr>
         <w:pStyle w:val="Heading2"/>
       </w:pPr>
-      <w:bookmarkStart w:id="24" w:name="_Toc481765946"/>
+      <w:bookmarkStart w:id="28" w:name="_Toc481765946"/>
       <w:r>
         <w:t>Deployment Process</w:t>
       </w:r>
-      <w:bookmarkEnd w:id="24"/>
+      <w:bookmarkEnd w:id="28"/>
     </w:p>
     <w:p>
       <w:r>
@@ -3337,12 +3865,9 @@
         <w:t>templates</w:t>
       </w:r>
       <w:r>
-        <w:t xml:space="preserve"> in the </w:t>
-      </w:r>
-      <w:r>
-        <w:lastRenderedPageBreak/>
-        <w:t xml:space="preserve">repository: </w:t>
-      </w:r>
+        <w:t xml:space="preserve"> in the repository: </w:t>
+      </w:r>
+      <w:proofErr w:type="spellStart"/>
       <w:r>
         <w:rPr>
           <w:b/>
@@ -3355,6 +3880,7 @@
         </w:rPr>
         <w:t>Infra.json</w:t>
       </w:r>
+      <w:proofErr w:type="spellEnd"/>
       <w:r>
         <w:t xml:space="preserve"> which is u</w:t>
       </w:r>
@@ -3367,12 +3893,14 @@
       <w:r>
         <w:t xml:space="preserve"> the virtual network and outbound firewall and </w:t>
       </w:r>
+      <w:proofErr w:type="spellStart"/>
       <w:r>
         <w:rPr>
           <w:b/>
         </w:rPr>
         <w:t>AzureDeployApp.json</w:t>
       </w:r>
+      <w:proofErr w:type="spellEnd"/>
       <w:r>
         <w:t xml:space="preserve"> which is used to deploy an application instance and inbound firewall</w:t>
       </w:r>
@@ -3450,12 +3978,14 @@
             <w:tcW w:w="3235" w:type="dxa"/>
           </w:tcPr>
           <w:p>
+            <w:proofErr w:type="spellStart"/>
             <w:r>
               <w:rPr>
                 <w:b/>
               </w:rPr>
               <w:t>AzureDeployInfra.json</w:t>
             </w:r>
+            <w:proofErr w:type="spellEnd"/>
           </w:p>
         </w:tc>
         <w:tc>
@@ -3485,12 +4015,14 @@
             <w:tcW w:w="3235" w:type="dxa"/>
           </w:tcPr>
           <w:p>
+            <w:proofErr w:type="spellStart"/>
             <w:r>
               <w:rPr>
                 <w:b/>
               </w:rPr>
               <w:t>AzureDeployApp.json</w:t>
             </w:r>
+            <w:proofErr w:type="spellEnd"/>
           </w:p>
         </w:tc>
         <w:tc>
@@ -3523,9 +4055,11 @@
             <w:tcW w:w="3235" w:type="dxa"/>
           </w:tcPr>
           <w:p>
+            <w:proofErr w:type="spellStart"/>
             <w:r>
               <w:t>deployStorage.json</w:t>
             </w:r>
+            <w:proofErr w:type="spellEnd"/>
           </w:p>
         </w:tc>
         <w:tc>
@@ -3549,9 +4083,11 @@
             <w:tcW w:w="3235" w:type="dxa"/>
           </w:tcPr>
           <w:p>
+            <w:proofErr w:type="spellStart"/>
             <w:r>
               <w:t>deployVnet.json</w:t>
             </w:r>
+            <w:proofErr w:type="spellEnd"/>
           </w:p>
         </w:tc>
         <w:tc>
@@ -3578,9 +4114,11 @@
             <w:tcW w:w="3235" w:type="dxa"/>
           </w:tcPr>
           <w:p>
+            <w:proofErr w:type="spellStart"/>
             <w:r>
               <w:t>deployNsg.json</w:t>
             </w:r>
+            <w:proofErr w:type="spellEnd"/>
           </w:p>
         </w:tc>
         <w:tc>
@@ -3604,9 +4142,11 @@
             <w:tcW w:w="3235" w:type="dxa"/>
           </w:tcPr>
           <w:p>
+            <w:proofErr w:type="spellStart"/>
             <w:r>
               <w:t>deployFirewall.json</w:t>
             </w:r>
+            <w:proofErr w:type="spellEnd"/>
           </w:p>
         </w:tc>
         <w:tc>
@@ -3633,9 +4173,11 @@
             <w:tcW w:w="3235" w:type="dxa"/>
           </w:tcPr>
           <w:p>
+            <w:proofErr w:type="spellStart"/>
             <w:r>
               <w:t>deployBackend.json</w:t>
             </w:r>
+            <w:proofErr w:type="spellEnd"/>
           </w:p>
         </w:tc>
         <w:tc>
@@ -3659,6 +4201,7 @@
             <w:tcW w:w="3235" w:type="dxa"/>
           </w:tcPr>
           <w:p>
+            <w:proofErr w:type="spellStart"/>
             <w:r>
               <w:t>d</w:t>
             </w:r>
@@ -3668,6 +4211,7 @@
             <w:r>
               <w:t>.json</w:t>
             </w:r>
+            <w:proofErr w:type="spellEnd"/>
           </w:p>
         </w:tc>
         <w:tc>
@@ -3679,10 +4223,7 @@
               <w:cnfStyle w:val="000000000000" w:firstRow="0" w:lastRow="0" w:firstColumn="0" w:lastColumn="0" w:oddVBand="0" w:evenVBand="0" w:oddHBand="0" w:evenHBand="0" w:firstRowFirstColumn="0" w:firstRowLastColumn="0" w:lastRowFirstColumn="0" w:lastRowLastColumn="0"/>
             </w:pPr>
             <w:r>
-              <w:t>D</w:t>
-            </w:r>
-            <w:r>
-              <w:t>eploy the load balancer</w:t>
+              <w:t>Deploy the load balancer</w:t>
             </w:r>
           </w:p>
         </w:tc>
@@ -3697,9 +4238,27 @@
             <w:tcW w:w="3235" w:type="dxa"/>
           </w:tcPr>
           <w:p>
-            <w:r>
-              <w:t>deployVm-password-bs-yes.json</w:t>
-            </w:r>
+            <w:proofErr w:type="spellStart"/>
+            <w:r>
+              <w:t>deployVm</w:t>
+            </w:r>
+            <w:proofErr w:type="spellEnd"/>
+            <w:r>
+              <w:t>-password-</w:t>
+            </w:r>
+            <w:proofErr w:type="spellStart"/>
+            <w:r>
+              <w:t>bs</w:t>
+            </w:r>
+            <w:proofErr w:type="spellEnd"/>
+            <w:r>
+              <w:t>-</w:t>
+            </w:r>
+            <w:proofErr w:type="spellStart"/>
+            <w:r>
+              <w:t>yes.json</w:t>
+            </w:r>
+            <w:proofErr w:type="spellEnd"/>
           </w:p>
         </w:tc>
         <w:tc>
@@ -3714,7 +4273,15 @@
               <w:t xml:space="preserve">Deploy a </w:t>
             </w:r>
             <w:r>
-              <w:t>virtual machine with password auth and bootstrap disk</w:t>
+              <w:t xml:space="preserve">virtual machine with password </w:t>
+            </w:r>
+            <w:proofErr w:type="spellStart"/>
+            <w:r>
+              <w:t>auth</w:t>
+            </w:r>
+            <w:proofErr w:type="spellEnd"/>
+            <w:r>
+              <w:t xml:space="preserve"> and bootstrap disk</w:t>
             </w:r>
           </w:p>
         </w:tc>
@@ -3726,8 +4293,29 @@
             <w:tcW w:w="3235" w:type="dxa"/>
           </w:tcPr>
           <w:p>
-            <w:r>
-              <w:t xml:space="preserve">deployVm-password-bs-no.json </w:t>
+            <w:proofErr w:type="spellStart"/>
+            <w:r>
+              <w:t>deployVm</w:t>
+            </w:r>
+            <w:proofErr w:type="spellEnd"/>
+            <w:r>
+              <w:t>-password-</w:t>
+            </w:r>
+            <w:proofErr w:type="spellStart"/>
+            <w:r>
+              <w:t>bs</w:t>
+            </w:r>
+            <w:proofErr w:type="spellEnd"/>
+            <w:r>
+              <w:t>-</w:t>
+            </w:r>
+            <w:proofErr w:type="spellStart"/>
+            <w:r>
+              <w:t>no.json</w:t>
+            </w:r>
+            <w:proofErr w:type="spellEnd"/>
+            <w:r>
+              <w:t xml:space="preserve"> </w:t>
             </w:r>
           </w:p>
         </w:tc>
@@ -3740,13 +4328,15 @@
               <w:cnfStyle w:val="000000000000" w:firstRow="0" w:lastRow="0" w:firstColumn="0" w:lastColumn="0" w:oddVBand="0" w:evenVBand="0" w:oddHBand="0" w:evenHBand="0" w:firstRowFirstColumn="0" w:firstRowLastColumn="0" w:lastRowFirstColumn="0" w:lastRowLastColumn="0"/>
             </w:pPr>
             <w:r>
-              <w:t xml:space="preserve">Deploy a virtual machine with password auth and </w:t>
-            </w:r>
-            <w:r>
-              <w:t>no</w:t>
-            </w:r>
-            <w:r>
-              <w:t xml:space="preserve"> disk</w:t>
+              <w:t xml:space="preserve">Deploy a virtual machine with password </w:t>
+            </w:r>
+            <w:proofErr w:type="spellStart"/>
+            <w:r>
+              <w:t>auth</w:t>
+            </w:r>
+            <w:proofErr w:type="spellEnd"/>
+            <w:r>
+              <w:t xml:space="preserve"> and no disk</w:t>
             </w:r>
           </w:p>
         </w:tc>
@@ -3756,16 +4346,12 @@
     <w:p>
       <w:pPr>
         <w:pStyle w:val="Heading3"/>
-        <w:cnfStyle w:val="001000100000" w:firstRow="0" w:lastRow="0" w:firstColumn="1" w:lastColumn="0" w:oddVBand="0" w:evenVBand="0" w:oddHBand="1" w:evenHBand="0" w:firstRowFirstColumn="0" w:firstRowLastColumn="0" w:lastRowFirstColumn="0" w:lastRowLastColumn="0"/>
       </w:pPr>
       <w:r>
         <w:t>Web-based Deployment</w:t>
       </w:r>
     </w:p>
     <w:p>
-      <w:pPr>
-        <w:cnfStyle w:val="001000100000" w:firstRow="0" w:lastRow="0" w:firstColumn="1" w:lastColumn="0" w:oddVBand="0" w:evenVBand="0" w:oddHBand="1" w:evenHBand="0" w:firstRowFirstColumn="0" w:firstRowLastColumn="0" w:lastRowFirstColumn="0" w:lastRowLastColumn="0"/>
-      </w:pPr>
       <w:r>
         <w:t xml:space="preserve">The simplest </w:t>
       </w:r>
@@ -3782,10 +4368,7 @@
         <w:t xml:space="preserve"> on the repository landing page.</w:t>
       </w:r>
       <w:r>
-        <w:t xml:space="preserve">  </w:t>
-      </w:r>
-      <w:r>
-        <w:t xml:space="preserve">The deploy buttons will initiate a web based deployment where the deployment parameters </w:t>
+        <w:t xml:space="preserve">  The deploy buttons will initiate a web based deployment where the deployment parameters </w:t>
       </w:r>
     </w:p>
     <w:p>
@@ -3793,6 +4376,7 @@
         <w:rPr>
           <w:noProof/>
         </w:rPr>
+        <w:lastRenderedPageBreak/>
         <w:drawing>
           <wp:inline distT="0" distB="0" distL="0" distR="0" wp14:anchorId="69B866EB" wp14:editId="62512B93">
             <wp:extent cx="1638095" cy="400000"/>
@@ -3831,9 +4415,6 @@
       </w:r>
     </w:p>
     <w:p>
-      <w:pPr>
-        <w:cnfStyle w:val="001000100000" w:firstRow="0" w:lastRow="0" w:firstColumn="1" w:lastColumn="0" w:oddVBand="0" w:evenVBand="0" w:oddHBand="1" w:evenHBand="0" w:firstRowFirstColumn="0" w:firstRowLastColumn="0" w:lastRowFirstColumn="0" w:lastRowLastColumn="0"/>
-      </w:pPr>
       <w:r>
         <w:t xml:space="preserve">The landing page has two deployment buttons.  </w:t>
       </w:r>
@@ -3849,12 +4430,14 @@
       <w:r>
         <w:t xml:space="preserve">e </w:t>
       </w:r>
+      <w:proofErr w:type="spellStart"/>
       <w:r>
         <w:rPr>
           <w:b/>
         </w:rPr>
         <w:t>AzureDeployInfra.json</w:t>
       </w:r>
+      <w:proofErr w:type="spellEnd"/>
       <w:r>
         <w:t xml:space="preserve"> and the second button to invoke</w:t>
       </w:r>
@@ -3864,6 +4447,7 @@
         </w:rPr>
         <w:t xml:space="preserve"> </w:t>
       </w:r>
+      <w:proofErr w:type="spellStart"/>
       <w:r>
         <w:rPr>
           <w:b/>
@@ -3882,6 +4466,7 @@
         </w:rPr>
         <w:t>.json</w:t>
       </w:r>
+      <w:proofErr w:type="spellEnd"/>
       <w:r>
         <w:rPr>
           <w:b/>
@@ -3914,18 +4499,17 @@
       </w:r>
     </w:p>
     <w:p>
-      <w:pPr>
-        <w:cnfStyle w:val="001000100000" w:firstRow="0" w:lastRow="0" w:firstColumn="1" w:lastColumn="0" w:oddVBand="0" w:evenVBand="0" w:oddHBand="1" w:evenHBand="0" w:firstRowFirstColumn="0" w:firstRowLastColumn="0" w:lastRowFirstColumn="0" w:lastRowLastColumn="0"/>
-      </w:pPr>
       <w:r>
         <w:t xml:space="preserve">When deploying </w:t>
       </w:r>
+      <w:proofErr w:type="spellStart"/>
       <w:r>
         <w:rPr>
           <w:b/>
         </w:rPr>
         <w:t>AzureDeployInfra.json</w:t>
       </w:r>
+      <w:proofErr w:type="spellEnd"/>
       <w:r>
         <w:t>, c</w:t>
       </w:r>
@@ -3986,7 +4570,6 @@
     </w:p>
     <w:p>
       <w:pPr>
-        <w:cnfStyle w:val="001000100000" w:firstRow="0" w:lastRow="0" w:firstColumn="1" w:lastColumn="0" w:oddVBand="0" w:evenVBand="0" w:oddHBand="1" w:evenHBand="0" w:firstRowFirstColumn="0" w:firstRowLastColumn="0" w:lastRowFirstColumn="0" w:lastRowLastColumn="0"/>
         <w:rPr>
           <w:b/>
         </w:rPr>
@@ -3994,6 +4577,7 @@
       <w:r>
         <w:t xml:space="preserve">When deploying </w:t>
       </w:r>
+      <w:proofErr w:type="spellStart"/>
       <w:r>
         <w:rPr>
           <w:b/>
@@ -4012,6 +4596,7 @@
         </w:rPr>
         <w:t>.json</w:t>
       </w:r>
+      <w:proofErr w:type="spellEnd"/>
       <w:r>
         <w:t>, again you’ll c</w:t>
       </w:r>
@@ -4093,6 +4678,7 @@
       <w:r>
         <w:t xml:space="preserve">deploying </w:t>
       </w:r>
+      <w:proofErr w:type="spellStart"/>
       <w:r>
         <w:rPr>
           <w:b/>
@@ -4105,6 +4691,7 @@
         </w:rPr>
         <w:t>zureDeployInfra.json</w:t>
       </w:r>
+      <w:proofErr w:type="spellEnd"/>
       <w:r>
         <w:rPr>
           <w:b/>
@@ -4113,12 +4700,10 @@
       </w:r>
     </w:p>
     <w:p>
-      <w:pPr>
-        <w:cnfStyle w:val="001000100000" w:firstRow="0" w:lastRow="0" w:firstColumn="1" w:lastColumn="0" w:oddVBand="0" w:evenVBand="0" w:oddHBand="1" w:evenHBand="0" w:firstRowFirstColumn="0" w:firstRowLastColumn="0" w:lastRowFirstColumn="0" w:lastRowLastColumn="0"/>
-      </w:pPr>
       <w:r>
         <w:t xml:space="preserve">You can use </w:t>
       </w:r>
+      <w:proofErr w:type="spellStart"/>
       <w:r>
         <w:rPr>
           <w:b/>
@@ -4137,6 +4722,7 @@
         </w:rPr>
         <w:t>.json</w:t>
       </w:r>
+      <w:proofErr w:type="spellEnd"/>
       <w:r>
         <w:t xml:space="preserve"> again to deploy another application in the same virtual network </w:t>
       </w:r>
@@ -4147,21 +4733,11 @@
         <w:t xml:space="preserve"> the same outbound firewall.  Each application must have a unique application prefix and must use the same </w:t>
       </w:r>
       <w:r>
-        <w:t xml:space="preserve">value for the </w:t>
-      </w:r>
-      <w:r>
-        <w:t>Virtual Network RG</w:t>
-      </w:r>
-      <w:r>
-        <w:t xml:space="preserve"> setting.</w:t>
-      </w:r>
-    </w:p>
-    <w:p>
-      <w:pPr>
-        <w:cnfStyle w:val="001000100000" w:firstRow="0" w:lastRow="0" w:firstColumn="1" w:lastColumn="0" w:oddVBand="0" w:evenVBand="0" w:oddHBand="1" w:evenHBand="0" w:firstRowFirstColumn="0" w:firstRowLastColumn="0" w:lastRowFirstColumn="0" w:lastRowLastColumn="0"/>
-      </w:pPr>
-      <w:r>
-        <w:lastRenderedPageBreak/>
+        <w:t>value for the Virtual Network RG setting.</w:t>
+      </w:r>
+    </w:p>
+    <w:p>
+      <w:r>
         <w:t>Yo</w:t>
       </w:r>
       <w:r>
@@ -4174,16 +4750,12 @@
     <w:p>
       <w:pPr>
         <w:pStyle w:val="Heading3"/>
-        <w:cnfStyle w:val="001000100000" w:firstRow="0" w:lastRow="0" w:firstColumn="1" w:lastColumn="0" w:oddVBand="0" w:evenVBand="0" w:oddHBand="1" w:evenHBand="0" w:firstRowFirstColumn="0" w:firstRowLastColumn="0" w:lastRowFirstColumn="0" w:lastRowLastColumn="0"/>
       </w:pPr>
       <w:r>
         <w:t>PowerShell Deployment</w:t>
       </w:r>
     </w:p>
     <w:p>
-      <w:pPr>
-        <w:cnfStyle w:val="001000100000" w:firstRow="0" w:lastRow="0" w:firstColumn="1" w:lastColumn="0" w:oddVBand="0" w:evenVBand="0" w:oddHBand="1" w:evenHBand="0" w:firstRowFirstColumn="0" w:firstRowLastColumn="0" w:lastRowFirstColumn="0" w:lastRowLastColumn="0"/>
-      </w:pPr>
       <w:r>
         <w:t xml:space="preserve">You can also use the </w:t>
       </w:r>
@@ -4236,7 +4808,6 @@
           <w:ilvl w:val="0"/>
           <w:numId w:val="2"/>
         </w:numPr>
-        <w:cnfStyle w:val="001000100000" w:firstRow="0" w:lastRow="0" w:firstColumn="1" w:lastColumn="0" w:oddVBand="0" w:evenVBand="0" w:oddHBand="1" w:evenHBand="0" w:firstRowFirstColumn="0" w:firstRowLastColumn="0" w:lastRowFirstColumn="0" w:lastRowLastColumn="0"/>
       </w:pPr>
       <w:r>
         <w:t xml:space="preserve">Login in to your Azure account </w:t>
@@ -4245,7 +4816,6 @@
     <w:p>
       <w:pPr>
         <w:ind w:left="720"/>
-        <w:cnfStyle w:val="001000100000" w:firstRow="0" w:lastRow="0" w:firstColumn="1" w:lastColumn="0" w:oddVBand="0" w:evenVBand="0" w:oddHBand="1" w:evenHBand="0" w:firstRowFirstColumn="0" w:firstRowLastColumn="0" w:lastRowFirstColumn="0" w:lastRowLastColumn="0"/>
       </w:pPr>
       <w:r>
         <w:rPr>
@@ -4268,6 +4838,7 @@
         </w:rPr>
         <w:t>-</w:t>
       </w:r>
+      <w:proofErr w:type="spellStart"/>
       <w:r>
         <w:rPr>
           <w:rFonts w:ascii="Consolas" w:hAnsi="Consolas"/>
@@ -4278,6 +4849,7 @@
         </w:rPr>
         <w:t>AzureRmAccount</w:t>
       </w:r>
+      <w:proofErr w:type="spellEnd"/>
     </w:p>
     <w:p>
       <w:pPr>
@@ -4286,7 +4858,6 @@
           <w:ilvl w:val="0"/>
           <w:numId w:val="2"/>
         </w:numPr>
-        <w:cnfStyle w:val="001000100000" w:firstRow="0" w:lastRow="0" w:firstColumn="1" w:lastColumn="0" w:oddVBand="0" w:evenVBand="0" w:oddHBand="1" w:evenHBand="0" w:firstRowFirstColumn="0" w:firstRowLastColumn="0" w:lastRowFirstColumn="0" w:lastRowLastColumn="0"/>
       </w:pPr>
       <w:r>
         <w:t xml:space="preserve">Select </w:t>
@@ -4298,8 +4869,17 @@
         <w:t xml:space="preserve"> active subscription</w:t>
       </w:r>
       <w:r>
-        <w:t xml:space="preserve"> subscription (provide </w:t>
-      </w:r>
+        <w:t xml:space="preserve"> </w:t>
+      </w:r>
+      <w:proofErr w:type="spellStart"/>
+      <w:r>
+        <w:t>subscription</w:t>
+      </w:r>
+      <w:proofErr w:type="spellEnd"/>
+      <w:r>
+        <w:t xml:space="preserve"> (provide </w:t>
+      </w:r>
+      <w:proofErr w:type="spellStart"/>
       <w:r>
         <w:rPr>
           <w:rStyle w:val="pl-s"/>
@@ -4312,6 +4892,7 @@
         </w:rPr>
         <w:t>SubscriptionName</w:t>
       </w:r>
+      <w:proofErr w:type="spellEnd"/>
       <w:r>
         <w:t xml:space="preserve"> below)</w:t>
       </w:r>
@@ -4322,7 +4903,6 @@
     <w:p>
       <w:pPr>
         <w:ind w:left="720"/>
-        <w:cnfStyle w:val="001000100000" w:firstRow="0" w:lastRow="0" w:firstColumn="1" w:lastColumn="0" w:oddVBand="0" w:evenVBand="0" w:oddHBand="1" w:evenHBand="0" w:firstRowFirstColumn="0" w:firstRowLastColumn="0" w:lastRowFirstColumn="0" w:lastRowLastColumn="0"/>
         <w:rPr>
           <w:rStyle w:val="pl-c1"/>
           <w:rFonts w:ascii="Consolas" w:hAnsi="Consolas"/>
@@ -4341,8 +4921,21 @@
           <w:szCs w:val="18"/>
           <w:shd w:val="clear" w:color="auto" w:fill="FFFFFF"/>
         </w:rPr>
-        <w:t>Get-AzureRmSubscription</w:t>
-      </w:r>
+        <w:t>Get-</w:t>
+      </w:r>
+      <w:proofErr w:type="spellStart"/>
+      <w:r>
+        <w:rPr>
+          <w:rStyle w:val="pl-c1"/>
+          <w:rFonts w:ascii="Consolas" w:hAnsi="Consolas"/>
+          <w:color w:val="0086B3"/>
+          <w:sz w:val="18"/>
+          <w:szCs w:val="18"/>
+          <w:shd w:val="clear" w:color="auto" w:fill="FFFFFF"/>
+        </w:rPr>
+        <w:t>AzureRmSubscription</w:t>
+      </w:r>
+      <w:proofErr w:type="spellEnd"/>
       <w:r>
         <w:rPr>
           <w:rFonts w:ascii="Consolas" w:hAnsi="Consolas"/>
@@ -4364,6 +4957,7 @@
         </w:rPr>
         <w:t>-</w:t>
       </w:r>
+      <w:proofErr w:type="spellStart"/>
       <w:r>
         <w:rPr>
           <w:rFonts w:ascii="Consolas" w:hAnsi="Consolas"/>
@@ -4372,7 +4966,18 @@
           <w:szCs w:val="18"/>
           <w:shd w:val="clear" w:color="auto" w:fill="FFFFFF"/>
         </w:rPr>
-        <w:t xml:space="preserve">SubscriptionName </w:t>
+        <w:t>SubscriptionName</w:t>
+      </w:r>
+      <w:proofErr w:type="spellEnd"/>
+      <w:r>
+        <w:rPr>
+          <w:rFonts w:ascii="Consolas" w:hAnsi="Consolas"/>
+          <w:color w:val="24292E"/>
+          <w:sz w:val="18"/>
+          <w:szCs w:val="18"/>
+          <w:shd w:val="clear" w:color="auto" w:fill="FFFFFF"/>
+        </w:rPr>
+        <w:t xml:space="preserve"> </w:t>
       </w:r>
       <w:r>
         <w:rPr>
@@ -4384,7 +4989,33 @@
           <w:szCs w:val="18"/>
           <w:shd w:val="clear" w:color="auto" w:fill="FFFFFF"/>
         </w:rPr>
-        <w:t>&lt;SubscriptionName&gt;</w:t>
+        <w:t>&lt;</w:t>
+      </w:r>
+      <w:proofErr w:type="spellStart"/>
+      <w:r>
+        <w:rPr>
+          <w:rStyle w:val="pl-s"/>
+          <w:rFonts w:ascii="Consolas" w:hAnsi="Consolas"/>
+          <w:i/>
+          <w:color w:val="183691"/>
+          <w:sz w:val="18"/>
+          <w:szCs w:val="18"/>
+          <w:shd w:val="clear" w:color="auto" w:fill="FFFFFF"/>
+        </w:rPr>
+        <w:t>SubscriptionName</w:t>
+      </w:r>
+      <w:proofErr w:type="spellEnd"/>
+      <w:r>
+        <w:rPr>
+          <w:rStyle w:val="pl-s"/>
+          <w:rFonts w:ascii="Consolas" w:hAnsi="Consolas"/>
+          <w:i/>
+          <w:color w:val="183691"/>
+          <w:sz w:val="18"/>
+          <w:szCs w:val="18"/>
+          <w:shd w:val="clear" w:color="auto" w:fill="FFFFFF"/>
+        </w:rPr>
+        <w:t>&gt;</w:t>
       </w:r>
       <w:r>
         <w:rPr>
@@ -4426,8 +5057,21 @@
           <w:szCs w:val="18"/>
           <w:shd w:val="clear" w:color="auto" w:fill="FFFFFF"/>
         </w:rPr>
-        <w:t>Select-AzureRMSubscription</w:t>
-      </w:r>
+        <w:t>Select-</w:t>
+      </w:r>
+      <w:proofErr w:type="spellStart"/>
+      <w:r>
+        <w:rPr>
+          <w:rStyle w:val="pl-c1"/>
+          <w:rFonts w:ascii="Consolas" w:hAnsi="Consolas"/>
+          <w:color w:val="0086B3"/>
+          <w:sz w:val="18"/>
+          <w:szCs w:val="18"/>
+          <w:shd w:val="clear" w:color="auto" w:fill="FFFFFF"/>
+        </w:rPr>
+        <w:t>AzureRMSubscription</w:t>
+      </w:r>
+      <w:proofErr w:type="spellEnd"/>
     </w:p>
     <w:p>
       <w:pPr>
@@ -4436,7 +5080,6 @@
           <w:ilvl w:val="0"/>
           <w:numId w:val="2"/>
         </w:numPr>
-        <w:cnfStyle w:val="001000100000" w:firstRow="0" w:lastRow="0" w:firstColumn="1" w:lastColumn="0" w:oddVBand="0" w:evenVBand="0" w:oddHBand="1" w:evenHBand="0" w:firstRowFirstColumn="0" w:firstRowLastColumn="0" w:lastRowFirstColumn="0" w:lastRowLastColumn="0"/>
       </w:pPr>
       <w:r>
         <w:t xml:space="preserve">Set </w:t>
@@ -4565,6 +5208,7 @@
         </w:rPr>
         <w:t>$</w:t>
       </w:r>
+      <w:proofErr w:type="spellStart"/>
       <w:r>
         <w:rPr>
           <w:rFonts w:ascii="Consolas" w:eastAsia="Times New Roman" w:hAnsi="Consolas" w:cs="Segoe UI"/>
@@ -4574,6 +5218,7 @@
         </w:rPr>
         <w:t>deployName</w:t>
       </w:r>
+      <w:proofErr w:type="spellEnd"/>
       <w:r>
         <w:rPr>
           <w:rFonts w:ascii="Consolas" w:eastAsia="Times New Roman" w:hAnsi="Consolas" w:cs="Segoe UI"/>
@@ -4608,7 +5253,27 @@
           <w:sz w:val="18"/>
           <w:szCs w:val="18"/>
         </w:rPr>
-        <w:t>"AzureDeploy"</w:t>
+        <w:t>"</w:t>
+      </w:r>
+      <w:proofErr w:type="spellStart"/>
+      <w:r>
+        <w:rPr>
+          <w:rFonts w:ascii="Consolas" w:eastAsia="Times New Roman" w:hAnsi="Consolas" w:cs="Segoe UI"/>
+          <w:color w:val="183691"/>
+          <w:sz w:val="18"/>
+          <w:szCs w:val="18"/>
+        </w:rPr>
+        <w:t>AzureDeploy</w:t>
+      </w:r>
+      <w:proofErr w:type="spellEnd"/>
+      <w:r>
+        <w:rPr>
+          <w:rFonts w:ascii="Consolas" w:eastAsia="Times New Roman" w:hAnsi="Consolas" w:cs="Segoe UI"/>
+          <w:color w:val="183691"/>
+          <w:sz w:val="18"/>
+          <w:szCs w:val="18"/>
+        </w:rPr>
+        <w:t>"</w:t>
       </w:r>
     </w:p>
     <w:p>
@@ -4630,6 +5295,7 @@
         </w:rPr>
         <w:t>$</w:t>
       </w:r>
+      <w:proofErr w:type="spellStart"/>
       <w:r>
         <w:rPr>
           <w:rFonts w:ascii="Consolas" w:eastAsia="Times New Roman" w:hAnsi="Consolas" w:cs="Segoe UI"/>
@@ -4639,6 +5305,7 @@
         </w:rPr>
         <w:t>infaRGName</w:t>
       </w:r>
+      <w:proofErr w:type="spellEnd"/>
       <w:r>
         <w:rPr>
           <w:rFonts w:ascii="Consolas" w:eastAsia="Times New Roman" w:hAnsi="Consolas" w:cs="Segoe UI"/>
@@ -4714,6 +5381,7 @@
         </w:rPr>
         <w:t>$</w:t>
       </w:r>
+      <w:proofErr w:type="spellStart"/>
       <w:r>
         <w:rPr>
           <w:rFonts w:ascii="Consolas" w:eastAsia="Times New Roman" w:hAnsi="Consolas" w:cs="Segoe UI"/>
@@ -4723,6 +5391,7 @@
         </w:rPr>
         <w:t>templateFile</w:t>
       </w:r>
+      <w:proofErr w:type="spellEnd"/>
       <w:r>
         <w:rPr>
           <w:rFonts w:ascii="Consolas" w:eastAsia="Times New Roman" w:hAnsi="Consolas" w:cs="Segoe UI"/>
@@ -4757,7 +5426,27 @@
           <w:sz w:val="18"/>
           <w:szCs w:val="18"/>
         </w:rPr>
-        <w:t>"azureDeployInfra.json"</w:t>
+        <w:t>"</w:t>
+      </w:r>
+      <w:proofErr w:type="spellStart"/>
+      <w:r>
+        <w:rPr>
+          <w:rFonts w:ascii="Consolas" w:eastAsia="Times New Roman" w:hAnsi="Consolas" w:cs="Segoe UI"/>
+          <w:color w:val="183691"/>
+          <w:sz w:val="18"/>
+          <w:szCs w:val="18"/>
+        </w:rPr>
+        <w:t>azureDeployInfra.json</w:t>
+      </w:r>
+      <w:proofErr w:type="spellEnd"/>
+      <w:r>
+        <w:rPr>
+          <w:rFonts w:ascii="Consolas" w:eastAsia="Times New Roman" w:hAnsi="Consolas" w:cs="Segoe UI"/>
+          <w:color w:val="183691"/>
+          <w:sz w:val="18"/>
+          <w:szCs w:val="18"/>
+        </w:rPr>
+        <w:t>"</w:t>
       </w:r>
     </w:p>
     <w:p>
@@ -4780,6 +5469,7 @@
         </w:rPr>
         <w:t>$</w:t>
       </w:r>
+      <w:proofErr w:type="spellStart"/>
       <w:r>
         <w:rPr>
           <w:rFonts w:ascii="Consolas" w:eastAsia="Times New Roman" w:hAnsi="Consolas" w:cs="Segoe UI"/>
@@ -4789,6 +5479,7 @@
         </w:rPr>
         <w:t>parameterObject</w:t>
       </w:r>
+      <w:proofErr w:type="spellEnd"/>
       <w:r>
         <w:rPr>
           <w:rFonts w:ascii="Consolas" w:eastAsia="Times New Roman" w:hAnsi="Consolas" w:cs="Segoe UI"/>
@@ -4823,7 +5514,27 @@
           <w:sz w:val="18"/>
           <w:szCs w:val="18"/>
         </w:rPr>
-        <w:t>"storageName"</w:t>
+        <w:t>"</w:t>
+      </w:r>
+      <w:proofErr w:type="spellStart"/>
+      <w:r>
+        <w:rPr>
+          <w:rFonts w:ascii="Consolas" w:eastAsia="Times New Roman" w:hAnsi="Consolas" w:cs="Segoe UI"/>
+          <w:color w:val="183691"/>
+          <w:sz w:val="18"/>
+          <w:szCs w:val="18"/>
+        </w:rPr>
+        <w:t>storageName</w:t>
+      </w:r>
+      <w:proofErr w:type="spellEnd"/>
+      <w:r>
+        <w:rPr>
+          <w:rFonts w:ascii="Consolas" w:eastAsia="Times New Roman" w:hAnsi="Consolas" w:cs="Segoe UI"/>
+          <w:color w:val="183691"/>
+          <w:sz w:val="18"/>
+          <w:szCs w:val="18"/>
+        </w:rPr>
+        <w:t>"</w:t>
       </w:r>
       <w:r>
         <w:rPr>
@@ -4861,6 +5572,7 @@
         </w:rPr>
         <w:t>"</w:t>
       </w:r>
+      <w:proofErr w:type="spellStart"/>
       <w:r>
         <w:rPr>
           <w:rFonts w:ascii="Consolas" w:eastAsia="Times New Roman" w:hAnsi="Consolas" w:cs="Segoe UI"/>
@@ -4881,6 +5593,7 @@
         </w:rPr>
         <w:t>panstorage</w:t>
       </w:r>
+      <w:proofErr w:type="spellEnd"/>
       <w:r>
         <w:rPr>
           <w:rFonts w:ascii="Consolas" w:eastAsia="Times New Roman" w:hAnsi="Consolas" w:cs="Segoe UI"/>
@@ -4915,7 +5628,27 @@
           <w:sz w:val="18"/>
           <w:szCs w:val="18"/>
         </w:rPr>
-        <w:t>"mgmtPublicIPDns"</w:t>
+        <w:t>"</w:t>
+      </w:r>
+      <w:proofErr w:type="spellStart"/>
+      <w:r>
+        <w:rPr>
+          <w:rFonts w:ascii="Consolas" w:eastAsia="Times New Roman" w:hAnsi="Consolas" w:cs="Segoe UI"/>
+          <w:color w:val="183691"/>
+          <w:sz w:val="18"/>
+          <w:szCs w:val="18"/>
+        </w:rPr>
+        <w:t>mgmtPublicIPDns</w:t>
+      </w:r>
+      <w:proofErr w:type="spellEnd"/>
+      <w:r>
+        <w:rPr>
+          <w:rFonts w:ascii="Consolas" w:eastAsia="Times New Roman" w:hAnsi="Consolas" w:cs="Segoe UI"/>
+          <w:color w:val="183691"/>
+          <w:sz w:val="18"/>
+          <w:szCs w:val="18"/>
+        </w:rPr>
+        <w:t>"</w:t>
       </w:r>
       <w:r>
         <w:rPr>
@@ -4953,6 +5686,7 @@
         </w:rPr>
         <w:t>"</w:t>
       </w:r>
+      <w:proofErr w:type="spellStart"/>
       <w:r>
         <w:rPr>
           <w:rFonts w:ascii="Consolas" w:eastAsia="Times New Roman" w:hAnsi="Consolas" w:cs="Segoe UI"/>
@@ -4973,6 +5707,7 @@
         </w:rPr>
         <w:t>panmgmt</w:t>
       </w:r>
+      <w:proofErr w:type="spellEnd"/>
       <w:r>
         <w:rPr>
           <w:rFonts w:ascii="Consolas" w:eastAsia="Times New Roman" w:hAnsi="Consolas" w:cs="Segoe UI"/>
@@ -5011,9 +5746,9 @@
           <w:ilvl w:val="0"/>
           <w:numId w:val="2"/>
         </w:numPr>
-        <w:cnfStyle w:val="001000100000" w:firstRow="0" w:lastRow="0" w:firstColumn="1" w:lastColumn="0" w:oddVBand="0" w:evenVBand="0" w:oddHBand="1" w:evenHBand="0" w:firstRowFirstColumn="0" w:firstRowLastColumn="0" w:lastRowFirstColumn="0" w:lastRowLastColumn="0"/>
-      </w:pPr>
-      <w:r>
+      </w:pPr>
+      <w:r>
+        <w:lastRenderedPageBreak/>
         <w:t>C</w:t>
       </w:r>
       <w:r>
@@ -5026,7 +5761,6 @@
     <w:p>
       <w:pPr>
         <w:ind w:left="720"/>
-        <w:cnfStyle w:val="001000100000" w:firstRow="0" w:lastRow="0" w:firstColumn="1" w:lastColumn="0" w:oddVBand="0" w:evenVBand="0" w:oddHBand="1" w:evenHBand="0" w:firstRowFirstColumn="0" w:firstRowLastColumn="0" w:lastRowFirstColumn="0" w:lastRowLastColumn="0"/>
         <w:rPr>
           <w:rStyle w:val="pl-smi"/>
           <w:rFonts w:ascii="Consolas" w:hAnsi="Consolas"/>
@@ -5047,6 +5781,7 @@
         </w:rPr>
         <w:t>$</w:t>
       </w:r>
+      <w:proofErr w:type="spellStart"/>
       <w:r>
         <w:rPr>
           <w:rStyle w:val="pl-smi"/>
@@ -5058,6 +5793,7 @@
         </w:rPr>
         <w:t>rg</w:t>
       </w:r>
+      <w:proofErr w:type="spellEnd"/>
       <w:r>
         <w:rPr>
           <w:rFonts w:ascii="Consolas" w:hAnsi="Consolas"/>
@@ -5098,8 +5834,21 @@
           <w:szCs w:val="18"/>
           <w:shd w:val="clear" w:color="auto" w:fill="FFFFFF"/>
         </w:rPr>
-        <w:t>New-AzureRMResourceGroup</w:t>
-      </w:r>
+        <w:t>New-</w:t>
+      </w:r>
+      <w:proofErr w:type="spellStart"/>
+      <w:r>
+        <w:rPr>
+          <w:rStyle w:val="pl-c1"/>
+          <w:rFonts w:ascii="Consolas" w:hAnsi="Consolas"/>
+          <w:color w:val="0086B3"/>
+          <w:sz w:val="18"/>
+          <w:szCs w:val="18"/>
+          <w:shd w:val="clear" w:color="auto" w:fill="FFFFFF"/>
+        </w:rPr>
+        <w:t>AzureRMResourceGroup</w:t>
+      </w:r>
+      <w:proofErr w:type="spellEnd"/>
       <w:r>
         <w:rPr>
           <w:rFonts w:ascii="Consolas" w:hAnsi="Consolas"/>
@@ -5142,6 +5891,7 @@
         </w:rPr>
         <w:t>$</w:t>
       </w:r>
+      <w:proofErr w:type="spellStart"/>
       <w:r>
         <w:rPr>
           <w:rStyle w:val="pl-smi"/>
@@ -5153,6 +5903,7 @@
         </w:rPr>
         <w:t>infaRGName</w:t>
       </w:r>
+      <w:proofErr w:type="spellEnd"/>
       <w:r>
         <w:rPr>
           <w:rFonts w:ascii="Consolas" w:hAnsi="Consolas"/>
@@ -5214,7 +5965,6 @@
           <w:ilvl w:val="0"/>
           <w:numId w:val="2"/>
         </w:numPr>
-        <w:cnfStyle w:val="001000100000" w:firstRow="0" w:lastRow="0" w:firstColumn="1" w:lastColumn="0" w:oddVBand="0" w:evenVBand="0" w:oddHBand="1" w:evenHBand="0" w:firstRowFirstColumn="0" w:firstRowLastColumn="0" w:lastRowFirstColumn="0" w:lastRowLastColumn="0"/>
       </w:pPr>
       <w:r>
         <w:t>Deploy infrastructure to new resource group</w:t>
@@ -5238,8 +5988,19 @@
           <w:sz w:val="18"/>
           <w:szCs w:val="18"/>
         </w:rPr>
-        <w:t>New-AzureRMResourceGroupDeployment</w:t>
-      </w:r>
+        <w:t>New-</w:t>
+      </w:r>
+      <w:proofErr w:type="spellStart"/>
+      <w:r>
+        <w:rPr>
+          <w:rFonts w:ascii="Consolas" w:eastAsia="Times New Roman" w:hAnsi="Consolas" w:cs="Segoe UI"/>
+          <w:color w:val="0086B3"/>
+          <w:sz w:val="18"/>
+          <w:szCs w:val="18"/>
+        </w:rPr>
+        <w:t>AzureRMResourceGroupDeployment</w:t>
+      </w:r>
+      <w:proofErr w:type="spellEnd"/>
       <w:r>
         <w:rPr>
           <w:rFonts w:ascii="Consolas" w:eastAsia="Times New Roman" w:hAnsi="Consolas" w:cs="Segoe UI"/>
@@ -5258,6 +6019,7 @@
         </w:rPr>
         <w:t>-</w:t>
       </w:r>
+      <w:proofErr w:type="spellStart"/>
       <w:r>
         <w:rPr>
           <w:rFonts w:ascii="Consolas" w:eastAsia="Times New Roman" w:hAnsi="Consolas" w:cs="Segoe UI"/>
@@ -5265,7 +6027,17 @@
           <w:sz w:val="18"/>
           <w:szCs w:val="18"/>
         </w:rPr>
-        <w:t xml:space="preserve">ResourceGroupName </w:t>
+        <w:t>ResourceGroupName</w:t>
+      </w:r>
+      <w:proofErr w:type="spellEnd"/>
+      <w:r>
+        <w:rPr>
+          <w:rFonts w:ascii="Consolas" w:eastAsia="Times New Roman" w:hAnsi="Consolas" w:cs="Segoe UI"/>
+          <w:color w:val="24292E"/>
+          <w:sz w:val="18"/>
+          <w:szCs w:val="18"/>
+        </w:rPr>
+        <w:t xml:space="preserve"> </w:t>
       </w:r>
       <w:r>
         <w:rPr>
@@ -5276,6 +6048,7 @@
         </w:rPr>
         <w:t>$</w:t>
       </w:r>
+      <w:proofErr w:type="spellStart"/>
       <w:r>
         <w:rPr>
           <w:rFonts w:ascii="Consolas" w:eastAsia="Times New Roman" w:hAnsi="Consolas" w:cs="Segoe UI"/>
@@ -5285,6 +6058,7 @@
         </w:rPr>
         <w:t>infaRGName</w:t>
       </w:r>
+      <w:proofErr w:type="spellEnd"/>
       <w:r>
         <w:rPr>
           <w:rFonts w:ascii="Consolas" w:eastAsia="Times New Roman" w:hAnsi="Consolas" w:cs="Segoe UI"/>
@@ -5321,6 +6095,7 @@
         </w:rPr>
         <w:t>$</w:t>
       </w:r>
+      <w:proofErr w:type="spellStart"/>
       <w:r>
         <w:rPr>
           <w:rFonts w:ascii="Consolas" w:eastAsia="Times New Roman" w:hAnsi="Consolas" w:cs="Segoe UI"/>
@@ -5330,6 +6105,7 @@
         </w:rPr>
         <w:t>deployName</w:t>
       </w:r>
+      <w:proofErr w:type="spellEnd"/>
       <w:r>
         <w:rPr>
           <w:rFonts w:ascii="Consolas" w:eastAsia="Times New Roman" w:hAnsi="Consolas" w:cs="Segoe UI"/>
@@ -5348,6 +6124,7 @@
         </w:rPr>
         <w:t>-</w:t>
       </w:r>
+      <w:proofErr w:type="spellStart"/>
       <w:r>
         <w:rPr>
           <w:rFonts w:ascii="Consolas" w:eastAsia="Times New Roman" w:hAnsi="Consolas" w:cs="Segoe UI"/>
@@ -5355,7 +6132,17 @@
           <w:sz w:val="18"/>
           <w:szCs w:val="18"/>
         </w:rPr>
-        <w:t xml:space="preserve">TemplateFile </w:t>
+        <w:t>TemplateFile</w:t>
+      </w:r>
+      <w:proofErr w:type="spellEnd"/>
+      <w:r>
+        <w:rPr>
+          <w:rFonts w:ascii="Consolas" w:eastAsia="Times New Roman" w:hAnsi="Consolas" w:cs="Segoe UI"/>
+          <w:color w:val="24292E"/>
+          <w:sz w:val="18"/>
+          <w:szCs w:val="18"/>
+        </w:rPr>
+        <w:t xml:space="preserve"> </w:t>
       </w:r>
       <w:r>
         <w:rPr>
@@ -5366,6 +6153,7 @@
         </w:rPr>
         <w:t>$</w:t>
       </w:r>
+      <w:proofErr w:type="spellStart"/>
       <w:r>
         <w:rPr>
           <w:rFonts w:ascii="Consolas" w:eastAsia="Times New Roman" w:hAnsi="Consolas" w:cs="Segoe UI"/>
@@ -5375,6 +6163,7 @@
         </w:rPr>
         <w:t>templateFile</w:t>
       </w:r>
+      <w:proofErr w:type="spellEnd"/>
       <w:r>
         <w:rPr>
           <w:rFonts w:ascii="Consolas" w:eastAsia="Times New Roman" w:hAnsi="Consolas" w:cs="Segoe UI"/>
@@ -5393,6 +6182,7 @@
         </w:rPr>
         <w:t>-</w:t>
       </w:r>
+      <w:proofErr w:type="spellStart"/>
       <w:r>
         <w:rPr>
           <w:rFonts w:ascii="Consolas" w:eastAsia="Times New Roman" w:hAnsi="Consolas" w:cs="Segoe UI"/>
@@ -5400,7 +6190,17 @@
           <w:sz w:val="18"/>
           <w:szCs w:val="18"/>
         </w:rPr>
-        <w:t xml:space="preserve">TemplateParameterObject </w:t>
+        <w:t>TemplateParameterObject</w:t>
+      </w:r>
+      <w:proofErr w:type="spellEnd"/>
+      <w:r>
+        <w:rPr>
+          <w:rFonts w:ascii="Consolas" w:eastAsia="Times New Roman" w:hAnsi="Consolas" w:cs="Segoe UI"/>
+          <w:color w:val="24292E"/>
+          <w:sz w:val="18"/>
+          <w:szCs w:val="18"/>
+        </w:rPr>
+        <w:t xml:space="preserve"> </w:t>
       </w:r>
       <w:r>
         <w:rPr>
@@ -5411,6 +6211,7 @@
         </w:rPr>
         <w:t>$</w:t>
       </w:r>
+      <w:proofErr w:type="spellStart"/>
       <w:r>
         <w:rPr>
           <w:rFonts w:ascii="Consolas" w:eastAsia="Times New Roman" w:hAnsi="Consolas" w:cs="Segoe UI"/>
@@ -5420,6 +6221,7 @@
         </w:rPr>
         <w:t>parameterObject</w:t>
       </w:r>
+      <w:proofErr w:type="spellEnd"/>
       <w:r>
         <w:rPr>
           <w:rFonts w:ascii="Consolas" w:eastAsia="Times New Roman" w:hAnsi="Consolas" w:cs="Segoe UI"/>
@@ -5449,7 +6251,6 @@
           <w:ilvl w:val="0"/>
           <w:numId w:val="2"/>
         </w:numPr>
-        <w:cnfStyle w:val="001000100000" w:firstRow="0" w:lastRow="0" w:firstColumn="1" w:lastColumn="0" w:oddVBand="0" w:evenVBand="0" w:oddHBand="1" w:evenHBand="0" w:firstRowFirstColumn="0" w:firstRowLastColumn="0" w:lastRowFirstColumn="0" w:lastRowLastColumn="0"/>
       </w:pPr>
       <w:r>
         <w:t>S</w:t>
@@ -5466,6 +6267,7 @@
       <w:r>
         <w:t xml:space="preserve">.  Choose </w:t>
       </w:r>
+      <w:proofErr w:type="spellStart"/>
       <w:r>
         <w:t>ap</w:t>
       </w:r>
@@ -5476,7 +6278,11 @@
         <w:t>P</w:t>
       </w:r>
       <w:r>
-        <w:t>refix below</w:t>
+        <w:t>refix</w:t>
+      </w:r>
+      <w:proofErr w:type="spellEnd"/>
+      <w:r>
+        <w:t xml:space="preserve"> below</w:t>
       </w:r>
     </w:p>
     <w:tbl>
@@ -5535,6 +6341,7 @@
         </w:rPr>
         <w:t>$</w:t>
       </w:r>
+      <w:proofErr w:type="spellStart"/>
       <w:r>
         <w:rPr>
           <w:rFonts w:ascii="Consolas" w:eastAsia="Times New Roman" w:hAnsi="Consolas" w:cs="Segoe UI"/>
@@ -5544,6 +6351,7 @@
         </w:rPr>
         <w:t>appRGName</w:t>
       </w:r>
+      <w:proofErr w:type="spellEnd"/>
       <w:r>
         <w:rPr>
           <w:rFonts w:ascii="Consolas" w:eastAsia="Times New Roman" w:hAnsi="Consolas" w:cs="Segoe UI"/>
@@ -5610,6 +6418,7 @@
         </w:rPr>
         <w:t>$</w:t>
       </w:r>
+      <w:proofErr w:type="spellStart"/>
       <w:r>
         <w:rPr>
           <w:rFonts w:ascii="Consolas" w:eastAsia="Times New Roman" w:hAnsi="Consolas" w:cs="Segoe UI"/>
@@ -5619,6 +6428,7 @@
         </w:rPr>
         <w:t>templateFile</w:t>
       </w:r>
+      <w:proofErr w:type="spellEnd"/>
       <w:r>
         <w:rPr>
           <w:rFonts w:ascii="Consolas" w:eastAsia="Times New Roman" w:hAnsi="Consolas" w:cs="Segoe UI"/>
@@ -5653,7 +6463,27 @@
           <w:sz w:val="18"/>
           <w:szCs w:val="18"/>
         </w:rPr>
-        <w:t>"azureDeployApp.json"</w:t>
+        <w:t>"</w:t>
+      </w:r>
+      <w:proofErr w:type="spellStart"/>
+      <w:r>
+        <w:rPr>
+          <w:rFonts w:ascii="Consolas" w:eastAsia="Times New Roman" w:hAnsi="Consolas" w:cs="Segoe UI"/>
+          <w:color w:val="183691"/>
+          <w:sz w:val="18"/>
+          <w:szCs w:val="18"/>
+        </w:rPr>
+        <w:t>azureDeployApp.json</w:t>
+      </w:r>
+      <w:proofErr w:type="spellEnd"/>
+      <w:r>
+        <w:rPr>
+          <w:rFonts w:ascii="Consolas" w:eastAsia="Times New Roman" w:hAnsi="Consolas" w:cs="Segoe UI"/>
+          <w:color w:val="183691"/>
+          <w:sz w:val="18"/>
+          <w:szCs w:val="18"/>
+        </w:rPr>
+        <w:t>"</w:t>
       </w:r>
     </w:p>
     <w:p>
@@ -5676,6 +6506,7 @@
         </w:rPr>
         <w:t>$</w:t>
       </w:r>
+      <w:proofErr w:type="spellStart"/>
       <w:r>
         <w:rPr>
           <w:rFonts w:ascii="Consolas" w:eastAsia="Times New Roman" w:hAnsi="Consolas" w:cs="Segoe UI"/>
@@ -5685,6 +6516,7 @@
         </w:rPr>
         <w:t>parameterObject</w:t>
       </w:r>
+      <w:proofErr w:type="spellEnd"/>
       <w:r>
         <w:rPr>
           <w:rFonts w:ascii="Consolas" w:eastAsia="Times New Roman" w:hAnsi="Consolas" w:cs="Segoe UI"/>
@@ -5719,7 +6551,27 @@
           <w:sz w:val="18"/>
           <w:szCs w:val="18"/>
         </w:rPr>
-        <w:t>"appPrefix"</w:t>
+        <w:t>"</w:t>
+      </w:r>
+      <w:proofErr w:type="spellStart"/>
+      <w:r>
+        <w:rPr>
+          <w:rFonts w:ascii="Consolas" w:eastAsia="Times New Roman" w:hAnsi="Consolas" w:cs="Segoe UI"/>
+          <w:color w:val="183691"/>
+          <w:sz w:val="18"/>
+          <w:szCs w:val="18"/>
+        </w:rPr>
+        <w:t>appPrefix</w:t>
+      </w:r>
+      <w:proofErr w:type="spellEnd"/>
+      <w:r>
+        <w:rPr>
+          <w:rFonts w:ascii="Consolas" w:eastAsia="Times New Roman" w:hAnsi="Consolas" w:cs="Segoe UI"/>
+          <w:color w:val="183691"/>
+          <w:sz w:val="18"/>
+          <w:szCs w:val="18"/>
+        </w:rPr>
+        <w:t>"</w:t>
       </w:r>
       <w:r>
         <w:rPr>
@@ -5801,7 +6653,27 @@
           <w:sz w:val="18"/>
           <w:szCs w:val="18"/>
         </w:rPr>
-        <w:t>"virtualNetworkRG"</w:t>
+        <w:t>"</w:t>
+      </w:r>
+      <w:proofErr w:type="spellStart"/>
+      <w:r>
+        <w:rPr>
+          <w:rFonts w:ascii="Consolas" w:eastAsia="Times New Roman" w:hAnsi="Consolas" w:cs="Segoe UI"/>
+          <w:color w:val="183691"/>
+          <w:sz w:val="18"/>
+          <w:szCs w:val="18"/>
+        </w:rPr>
+        <w:t>virtualNetworkRG</w:t>
+      </w:r>
+      <w:proofErr w:type="spellEnd"/>
+      <w:r>
+        <w:rPr>
+          <w:rFonts w:ascii="Consolas" w:eastAsia="Times New Roman" w:hAnsi="Consolas" w:cs="Segoe UI"/>
+          <w:color w:val="183691"/>
+          <w:sz w:val="18"/>
+          <w:szCs w:val="18"/>
+        </w:rPr>
+        <w:t>"</w:t>
       </w:r>
       <w:r>
         <w:rPr>
@@ -5839,6 +6711,7 @@
         </w:rPr>
         <w:t>$</w:t>
       </w:r>
+      <w:proofErr w:type="spellStart"/>
       <w:r>
         <w:rPr>
           <w:rFonts w:ascii="Consolas" w:eastAsia="Times New Roman" w:hAnsi="Consolas" w:cs="Segoe UI"/>
@@ -5848,6 +6721,7 @@
         </w:rPr>
         <w:t>infaRGName</w:t>
       </w:r>
+      <w:proofErr w:type="spellEnd"/>
       <w:r>
         <w:rPr>
           <w:rFonts w:ascii="Consolas" w:eastAsia="Times New Roman" w:hAnsi="Consolas" w:cs="Segoe UI"/>
@@ -5876,16 +6750,9 @@
           <w:ilvl w:val="0"/>
           <w:numId w:val="2"/>
         </w:numPr>
-        <w:cnfStyle w:val="001000100000" w:firstRow="0" w:lastRow="0" w:firstColumn="1" w:lastColumn="0" w:oddVBand="0" w:evenVBand="0" w:oddHBand="1" w:evenHBand="0" w:firstRowFirstColumn="0" w:firstRowLastColumn="0" w:lastRowFirstColumn="0" w:lastRowLastColumn="0"/>
-      </w:pPr>
-      <w:r>
-        <w:t xml:space="preserve">Create new </w:t>
-      </w:r>
-      <w:r>
-        <w:t>application</w:t>
-      </w:r>
-      <w:r>
-        <w:t xml:space="preserve"> resource group</w:t>
+      </w:pPr>
+      <w:r>
+        <w:t>Create new application resource group</w:t>
       </w:r>
     </w:p>
     <w:p>
@@ -5908,6 +6775,7 @@
         </w:rPr>
         <w:t>$</w:t>
       </w:r>
+      <w:proofErr w:type="spellStart"/>
       <w:r>
         <w:rPr>
           <w:rFonts w:ascii="Consolas" w:eastAsia="Times New Roman" w:hAnsi="Consolas" w:cs="Segoe UI"/>
@@ -5917,6 +6785,7 @@
         </w:rPr>
         <w:t>rg</w:t>
       </w:r>
+      <w:proofErr w:type="spellEnd"/>
       <w:r>
         <w:rPr>
           <w:rFonts w:ascii="Consolas" w:eastAsia="Times New Roman" w:hAnsi="Consolas" w:cs="Segoe UI"/>
@@ -5951,8 +6820,19 @@
           <w:sz w:val="18"/>
           <w:szCs w:val="18"/>
         </w:rPr>
-        <w:t>New-AzureRMResourceGroup</w:t>
-      </w:r>
+        <w:t>New-</w:t>
+      </w:r>
+      <w:proofErr w:type="spellStart"/>
+      <w:r>
+        <w:rPr>
+          <w:rFonts w:ascii="Consolas" w:eastAsia="Times New Roman" w:hAnsi="Consolas" w:cs="Segoe UI"/>
+          <w:color w:val="0086B3"/>
+          <w:sz w:val="18"/>
+          <w:szCs w:val="18"/>
+        </w:rPr>
+        <w:t>AzureRMResourceGroup</w:t>
+      </w:r>
+      <w:proofErr w:type="spellEnd"/>
       <w:r>
         <w:rPr>
           <w:rFonts w:ascii="Consolas" w:eastAsia="Times New Roman" w:hAnsi="Consolas" w:cs="Segoe UI"/>
@@ -5989,6 +6869,7 @@
         </w:rPr>
         <w:t>$</w:t>
       </w:r>
+      <w:proofErr w:type="spellStart"/>
       <w:r>
         <w:rPr>
           <w:rFonts w:ascii="Consolas" w:eastAsia="Times New Roman" w:hAnsi="Consolas" w:cs="Segoe UI"/>
@@ -5998,6 +6879,7 @@
         </w:rPr>
         <w:t>appRGName</w:t>
       </w:r>
+      <w:proofErr w:type="spellEnd"/>
       <w:r>
         <w:rPr>
           <w:rFonts w:ascii="Consolas" w:eastAsia="Times New Roman" w:hAnsi="Consolas" w:cs="Segoe UI"/>
@@ -6062,7 +6944,6 @@
           <w:ilvl w:val="0"/>
           <w:numId w:val="2"/>
         </w:numPr>
-        <w:cnfStyle w:val="001000100000" w:firstRow="0" w:lastRow="0" w:firstColumn="1" w:lastColumn="0" w:oddVBand="0" w:evenVBand="0" w:oddHBand="1" w:evenHBand="0" w:firstRowFirstColumn="0" w:firstRowLastColumn="0" w:lastRowFirstColumn="0" w:lastRowLastColumn="0"/>
       </w:pPr>
       <w:r>
         <w:t xml:space="preserve">Deploy </w:t>
@@ -6092,8 +6973,19 @@
           <w:sz w:val="18"/>
           <w:szCs w:val="18"/>
         </w:rPr>
-        <w:t>New-AzureRMResourceGroupDeployment</w:t>
-      </w:r>
+        <w:t>New-</w:t>
+      </w:r>
+      <w:proofErr w:type="spellStart"/>
+      <w:r>
+        <w:rPr>
+          <w:rFonts w:ascii="Consolas" w:eastAsia="Times New Roman" w:hAnsi="Consolas" w:cs="Segoe UI"/>
+          <w:color w:val="0086B3"/>
+          <w:sz w:val="18"/>
+          <w:szCs w:val="18"/>
+        </w:rPr>
+        <w:t>AzureRMResourceGroupDeployment</w:t>
+      </w:r>
+      <w:proofErr w:type="spellEnd"/>
       <w:r>
         <w:rPr>
           <w:rFonts w:ascii="Consolas" w:eastAsia="Times New Roman" w:hAnsi="Consolas" w:cs="Segoe UI"/>
@@ -6112,6 +7004,7 @@
         </w:rPr>
         <w:t>-</w:t>
       </w:r>
+      <w:proofErr w:type="spellStart"/>
       <w:r>
         <w:rPr>
           <w:rFonts w:ascii="Consolas" w:eastAsia="Times New Roman" w:hAnsi="Consolas" w:cs="Segoe UI"/>
@@ -6119,7 +7012,17 @@
           <w:sz w:val="18"/>
           <w:szCs w:val="18"/>
         </w:rPr>
-        <w:t xml:space="preserve">ResourceGroupName </w:t>
+        <w:t>ResourceGroupName</w:t>
+      </w:r>
+      <w:proofErr w:type="spellEnd"/>
+      <w:r>
+        <w:rPr>
+          <w:rFonts w:ascii="Consolas" w:eastAsia="Times New Roman" w:hAnsi="Consolas" w:cs="Segoe UI"/>
+          <w:color w:val="24292E"/>
+          <w:sz w:val="18"/>
+          <w:szCs w:val="18"/>
+        </w:rPr>
+        <w:t xml:space="preserve"> </w:t>
       </w:r>
       <w:r>
         <w:rPr>
@@ -6130,6 +7033,7 @@
         </w:rPr>
         <w:t>$</w:t>
       </w:r>
+      <w:proofErr w:type="spellStart"/>
       <w:r>
         <w:rPr>
           <w:rFonts w:ascii="Consolas" w:eastAsia="Times New Roman" w:hAnsi="Consolas" w:cs="Segoe UI"/>
@@ -6139,6 +7043,7 @@
         </w:rPr>
         <w:t>appRGName</w:t>
       </w:r>
+      <w:proofErr w:type="spellEnd"/>
       <w:r>
         <w:rPr>
           <w:rFonts w:ascii="Consolas" w:eastAsia="Times New Roman" w:hAnsi="Consolas" w:cs="Segoe UI"/>
@@ -6175,6 +7080,7 @@
         </w:rPr>
         <w:t>$</w:t>
       </w:r>
+      <w:proofErr w:type="spellStart"/>
       <w:r>
         <w:rPr>
           <w:rFonts w:ascii="Consolas" w:eastAsia="Times New Roman" w:hAnsi="Consolas" w:cs="Segoe UI"/>
@@ -6184,6 +7090,7 @@
         </w:rPr>
         <w:t>deployName</w:t>
       </w:r>
+      <w:proofErr w:type="spellEnd"/>
       <w:r>
         <w:rPr>
           <w:rFonts w:ascii="Consolas" w:eastAsia="Times New Roman" w:hAnsi="Consolas" w:cs="Segoe UI"/>
@@ -6202,6 +7109,7 @@
         </w:rPr>
         <w:t>-</w:t>
       </w:r>
+      <w:proofErr w:type="spellStart"/>
       <w:r>
         <w:rPr>
           <w:rFonts w:ascii="Consolas" w:eastAsia="Times New Roman" w:hAnsi="Consolas" w:cs="Segoe UI"/>
@@ -6209,7 +7117,17 @@
           <w:sz w:val="18"/>
           <w:szCs w:val="18"/>
         </w:rPr>
-        <w:t xml:space="preserve">TemplateFile </w:t>
+        <w:t>TemplateFile</w:t>
+      </w:r>
+      <w:proofErr w:type="spellEnd"/>
+      <w:r>
+        <w:rPr>
+          <w:rFonts w:ascii="Consolas" w:eastAsia="Times New Roman" w:hAnsi="Consolas" w:cs="Segoe UI"/>
+          <w:color w:val="24292E"/>
+          <w:sz w:val="18"/>
+          <w:szCs w:val="18"/>
+        </w:rPr>
+        <w:t xml:space="preserve"> </w:t>
       </w:r>
       <w:r>
         <w:rPr>
@@ -6220,6 +7138,7 @@
         </w:rPr>
         <w:t>$</w:t>
       </w:r>
+      <w:proofErr w:type="spellStart"/>
       <w:r>
         <w:rPr>
           <w:rFonts w:ascii="Consolas" w:eastAsia="Times New Roman" w:hAnsi="Consolas" w:cs="Segoe UI"/>
@@ -6229,6 +7148,7 @@
         </w:rPr>
         <w:t>templateFile</w:t>
       </w:r>
+      <w:proofErr w:type="spellEnd"/>
       <w:r>
         <w:rPr>
           <w:rFonts w:ascii="Consolas" w:eastAsia="Times New Roman" w:hAnsi="Consolas" w:cs="Segoe UI"/>
@@ -6247,6 +7167,7 @@
         </w:rPr>
         <w:t>-</w:t>
       </w:r>
+      <w:proofErr w:type="spellStart"/>
       <w:r>
         <w:rPr>
           <w:rFonts w:ascii="Consolas" w:eastAsia="Times New Roman" w:hAnsi="Consolas" w:cs="Segoe UI"/>
@@ -6254,7 +7175,17 @@
           <w:sz w:val="18"/>
           <w:szCs w:val="18"/>
         </w:rPr>
-        <w:t xml:space="preserve">TemplateParameterObject </w:t>
+        <w:t>TemplateParameterObject</w:t>
+      </w:r>
+      <w:proofErr w:type="spellEnd"/>
+      <w:r>
+        <w:rPr>
+          <w:rFonts w:ascii="Consolas" w:eastAsia="Times New Roman" w:hAnsi="Consolas" w:cs="Segoe UI"/>
+          <w:color w:val="24292E"/>
+          <w:sz w:val="18"/>
+          <w:szCs w:val="18"/>
+        </w:rPr>
+        <w:t xml:space="preserve"> </w:t>
       </w:r>
       <w:r>
         <w:rPr>
@@ -6265,6 +7196,7 @@
         </w:rPr>
         <w:t>$</w:t>
       </w:r>
+      <w:proofErr w:type="spellStart"/>
       <w:r>
         <w:rPr>
           <w:rFonts w:ascii="Consolas" w:eastAsia="Times New Roman" w:hAnsi="Consolas" w:cs="Segoe UI"/>
@@ -6274,6 +7206,7 @@
         </w:rPr>
         <w:t>parameterObject</w:t>
       </w:r>
+      <w:proofErr w:type="spellEnd"/>
       <w:r>
         <w:rPr>
           <w:rFonts w:ascii="Consolas" w:eastAsia="Times New Roman" w:hAnsi="Consolas" w:cs="Segoe UI"/>
@@ -6346,38 +7279,27 @@
         </w:tc>
       </w:tr>
     </w:tbl>
-    <w:p>
-      <w:pPr>
-        <w:cnfStyle w:val="001000100000" w:firstRow="0" w:lastRow="0" w:firstColumn="1" w:lastColumn="0" w:oddVBand="0" w:evenVBand="0" w:oddHBand="1" w:evenHBand="0" w:firstRowFirstColumn="0" w:firstRowLastColumn="0" w:lastRowFirstColumn="0" w:lastRowLastColumn="0"/>
-      </w:pPr>
-    </w:p>
-    <w:p>
-      <w:pPr>
-        <w:cnfStyle w:val="001000100000" w:firstRow="0" w:lastRow="0" w:firstColumn="1" w:lastColumn="0" w:oddVBand="0" w:evenVBand="0" w:oddHBand="1" w:evenHBand="0" w:firstRowFirstColumn="0" w:firstRowLastColumn="0" w:lastRowFirstColumn="0" w:lastRowLastColumn="0"/>
-      </w:pPr>
-      <w:r>
-        <w:t xml:space="preserve"> Repeat steps 6, 7, &amp; 8</w:t>
-      </w:r>
+    <w:p/>
+    <w:p>
+      <w:r>
+        <w:t xml:space="preserve"> Repeat steps 6, 7, &amp; 8 </w:t>
+      </w:r>
+      <w:r>
+        <w:t xml:space="preserve">with a unique resource group as </w:t>
+      </w:r>
+      <w:proofErr w:type="spellStart"/>
+      <w:r>
+        <w:t>appPrefix</w:t>
+      </w:r>
+      <w:proofErr w:type="spellEnd"/>
       <w:r>
         <w:t xml:space="preserve"> </w:t>
       </w:r>
       <w:r>
-        <w:t>with a unique resource group as</w:t>
-      </w:r>
-      <w:bookmarkStart w:id="25" w:name="_GoBack"/>
-      <w:bookmarkEnd w:id="25"/>
-      <w:r>
-        <w:t xml:space="preserve"> appPrefix </w:t>
-      </w:r>
-      <w:r>
         <w:t xml:space="preserve">for each application </w:t>
       </w:r>
     </w:p>
-    <w:p>
-      <w:pPr>
-        <w:cnfStyle w:val="001000100000" w:firstRow="0" w:lastRow="0" w:firstColumn="1" w:lastColumn="0" w:oddVBand="0" w:evenVBand="0" w:oddHBand="1" w:evenHBand="0" w:firstRowFirstColumn="0" w:firstRowLastColumn="0" w:lastRowFirstColumn="0" w:lastRowLastColumn="0"/>
-      </w:pPr>
-    </w:p>
+    <w:p/>
     <w:p>
       <w:r>
         <w:t xml:space="preserve"> </w:t>
@@ -6490,16 +7412,129 @@
     </w:lvl>
   </w:abstractNum>
   <w:abstractNum w:abstractNumId="1" w15:restartNumberingAfterBreak="0">
-    <w:nsid w:val="671B437B"/>
+    <w:nsid w:val="38071B54"/>
     <w:multiLevelType w:val="hybridMultilevel"/>
-    <w:tmpl w:val="FA040328"/>
+    <w:tmpl w:val="4DF41B42"/>
     <w:lvl w:ilvl="0" w:tplc="04090001">
       <w:start w:val="1"/>
       <w:numFmt w:val="bullet"/>
       <w:lvlText w:val=""/>
       <w:lvlJc w:val="left"/>
       <w:pPr>
+        <w:ind w:left="360" w:hanging="360"/>
+      </w:pPr>
+      <w:rPr>
+        <w:rFonts w:ascii="Symbol" w:hAnsi="Symbol" w:hint="default"/>
+      </w:rPr>
+    </w:lvl>
+    <w:lvl w:ilvl="1" w:tplc="04090003">
+      <w:start w:val="1"/>
+      <w:numFmt w:val="bullet"/>
+      <w:lvlText w:val="o"/>
+      <w:lvlJc w:val="left"/>
+      <w:pPr>
         <w:ind w:left="1080" w:hanging="360"/>
+      </w:pPr>
+      <w:rPr>
+        <w:rFonts w:ascii="Courier New" w:hAnsi="Courier New" w:cs="Courier New" w:hint="default"/>
+      </w:rPr>
+    </w:lvl>
+    <w:lvl w:ilvl="2" w:tplc="04090005" w:tentative="1">
+      <w:start w:val="1"/>
+      <w:numFmt w:val="bullet"/>
+      <w:lvlText w:val=""/>
+      <w:lvlJc w:val="left"/>
+      <w:pPr>
+        <w:ind w:left="1800" w:hanging="360"/>
+      </w:pPr>
+      <w:rPr>
+        <w:rFonts w:ascii="Wingdings" w:hAnsi="Wingdings" w:hint="default"/>
+      </w:rPr>
+    </w:lvl>
+    <w:lvl w:ilvl="3" w:tplc="04090001" w:tentative="1">
+      <w:start w:val="1"/>
+      <w:numFmt w:val="bullet"/>
+      <w:lvlText w:val=""/>
+      <w:lvlJc w:val="left"/>
+      <w:pPr>
+        <w:ind w:left="2520" w:hanging="360"/>
+      </w:pPr>
+      <w:rPr>
+        <w:rFonts w:ascii="Symbol" w:hAnsi="Symbol" w:hint="default"/>
+      </w:rPr>
+    </w:lvl>
+    <w:lvl w:ilvl="4" w:tplc="04090003" w:tentative="1">
+      <w:start w:val="1"/>
+      <w:numFmt w:val="bullet"/>
+      <w:lvlText w:val="o"/>
+      <w:lvlJc w:val="left"/>
+      <w:pPr>
+        <w:ind w:left="3240" w:hanging="360"/>
+      </w:pPr>
+      <w:rPr>
+        <w:rFonts w:ascii="Courier New" w:hAnsi="Courier New" w:cs="Courier New" w:hint="default"/>
+      </w:rPr>
+    </w:lvl>
+    <w:lvl w:ilvl="5" w:tplc="04090005" w:tentative="1">
+      <w:start w:val="1"/>
+      <w:numFmt w:val="bullet"/>
+      <w:lvlText w:val=""/>
+      <w:lvlJc w:val="left"/>
+      <w:pPr>
+        <w:ind w:left="3960" w:hanging="360"/>
+      </w:pPr>
+      <w:rPr>
+        <w:rFonts w:ascii="Wingdings" w:hAnsi="Wingdings" w:hint="default"/>
+      </w:rPr>
+    </w:lvl>
+    <w:lvl w:ilvl="6" w:tplc="04090001" w:tentative="1">
+      <w:start w:val="1"/>
+      <w:numFmt w:val="bullet"/>
+      <w:lvlText w:val=""/>
+      <w:lvlJc w:val="left"/>
+      <w:pPr>
+        <w:ind w:left="4680" w:hanging="360"/>
+      </w:pPr>
+      <w:rPr>
+        <w:rFonts w:ascii="Symbol" w:hAnsi="Symbol" w:hint="default"/>
+      </w:rPr>
+    </w:lvl>
+    <w:lvl w:ilvl="7" w:tplc="04090003" w:tentative="1">
+      <w:start w:val="1"/>
+      <w:numFmt w:val="bullet"/>
+      <w:lvlText w:val="o"/>
+      <w:lvlJc w:val="left"/>
+      <w:pPr>
+        <w:ind w:left="5400" w:hanging="360"/>
+      </w:pPr>
+      <w:rPr>
+        <w:rFonts w:ascii="Courier New" w:hAnsi="Courier New" w:cs="Courier New" w:hint="default"/>
+      </w:rPr>
+    </w:lvl>
+    <w:lvl w:ilvl="8" w:tplc="04090005" w:tentative="1">
+      <w:start w:val="1"/>
+      <w:numFmt w:val="bullet"/>
+      <w:lvlText w:val=""/>
+      <w:lvlJc w:val="left"/>
+      <w:pPr>
+        <w:ind w:left="6120" w:hanging="360"/>
+      </w:pPr>
+      <w:rPr>
+        <w:rFonts w:ascii="Wingdings" w:hAnsi="Wingdings" w:hint="default"/>
+      </w:rPr>
+    </w:lvl>
+  </w:abstractNum>
+  <w:abstractNum w:abstractNumId="2" w15:restartNumberingAfterBreak="0">
+    <w:nsid w:val="3AAB6EFC"/>
+    <w:multiLevelType w:val="hybridMultilevel"/>
+    <w:tmpl w:val="F08E10D0"/>
+    <w:lvl w:ilvl="0" w:tplc="04090001">
+      <w:start w:val="1"/>
+      <w:numFmt w:val="bullet"/>
+      <w:lvlText w:val=""/>
+      <w:lvlJc w:val="left"/>
+      <w:pPr>
+        <w:ind w:left="360" w:hanging="360"/>
       </w:pPr>
       <w:rPr>
         <w:rFonts w:ascii="Symbol" w:hAnsi="Symbol" w:hint="default"/>
@@ -6511,7 +7546,7 @@
       <w:lvlText w:val="o"/>
       <w:lvlJc w:val="left"/>
       <w:pPr>
-        <w:ind w:left="1800" w:hanging="360"/>
+        <w:ind w:left="1080" w:hanging="360"/>
       </w:pPr>
       <w:rPr>
         <w:rFonts w:ascii="Courier New" w:hAnsi="Courier New" w:cs="Courier New" w:hint="default"/>
@@ -6523,7 +7558,7 @@
       <w:lvlText w:val=""/>
       <w:lvlJc w:val="left"/>
       <w:pPr>
-        <w:ind w:left="2520" w:hanging="360"/>
+        <w:ind w:left="1800" w:hanging="360"/>
       </w:pPr>
       <w:rPr>
         <w:rFonts w:ascii="Wingdings" w:hAnsi="Wingdings" w:hint="default"/>
@@ -6535,7 +7570,7 @@
       <w:lvlText w:val=""/>
       <w:lvlJc w:val="left"/>
       <w:pPr>
-        <w:ind w:left="3240" w:hanging="360"/>
+        <w:ind w:left="2520" w:hanging="360"/>
       </w:pPr>
       <w:rPr>
         <w:rFonts w:ascii="Symbol" w:hAnsi="Symbol" w:hint="default"/>
@@ -6547,7 +7582,7 @@
       <w:lvlText w:val="o"/>
       <w:lvlJc w:val="left"/>
       <w:pPr>
-        <w:ind w:left="3960" w:hanging="360"/>
+        <w:ind w:left="3240" w:hanging="360"/>
       </w:pPr>
       <w:rPr>
         <w:rFonts w:ascii="Courier New" w:hAnsi="Courier New" w:cs="Courier New" w:hint="default"/>
@@ -6559,7 +7594,7 @@
       <w:lvlText w:val=""/>
       <w:lvlJc w:val="left"/>
       <w:pPr>
-        <w:ind w:left="4680" w:hanging="360"/>
+        <w:ind w:left="3960" w:hanging="360"/>
       </w:pPr>
       <w:rPr>
         <w:rFonts w:ascii="Wingdings" w:hAnsi="Wingdings" w:hint="default"/>
@@ -6571,7 +7606,7 @@
       <w:lvlText w:val=""/>
       <w:lvlJc w:val="left"/>
       <w:pPr>
-        <w:ind w:left="5400" w:hanging="360"/>
+        <w:ind w:left="4680" w:hanging="360"/>
       </w:pPr>
       <w:rPr>
         <w:rFonts w:ascii="Symbol" w:hAnsi="Symbol" w:hint="default"/>
@@ -6583,7 +7618,7 @@
       <w:lvlText w:val="o"/>
       <w:lvlJc w:val="left"/>
       <w:pPr>
-        <w:ind w:left="6120" w:hanging="360"/>
+        <w:ind w:left="5400" w:hanging="360"/>
       </w:pPr>
       <w:rPr>
         <w:rFonts w:ascii="Courier New" w:hAnsi="Courier New" w:cs="Courier New" w:hint="default"/>
@@ -6595,6 +7630,232 @@
       <w:lvlText w:val=""/>
       <w:lvlJc w:val="left"/>
       <w:pPr>
+        <w:ind w:left="6120" w:hanging="360"/>
+      </w:pPr>
+      <w:rPr>
+        <w:rFonts w:ascii="Wingdings" w:hAnsi="Wingdings" w:hint="default"/>
+      </w:rPr>
+    </w:lvl>
+  </w:abstractNum>
+  <w:abstractNum w:abstractNumId="3" w15:restartNumberingAfterBreak="0">
+    <w:nsid w:val="60D516C2"/>
+    <w:multiLevelType w:val="hybridMultilevel"/>
+    <w:tmpl w:val="951E4F06"/>
+    <w:lvl w:ilvl="0" w:tplc="04090001">
+      <w:start w:val="1"/>
+      <w:numFmt w:val="bullet"/>
+      <w:lvlText w:val=""/>
+      <w:lvlJc w:val="left"/>
+      <w:pPr>
+        <w:ind w:left="360" w:hanging="360"/>
+      </w:pPr>
+      <w:rPr>
+        <w:rFonts w:ascii="Symbol" w:hAnsi="Symbol" w:hint="default"/>
+      </w:rPr>
+    </w:lvl>
+    <w:lvl w:ilvl="1" w:tplc="04090003" w:tentative="1">
+      <w:start w:val="1"/>
+      <w:numFmt w:val="bullet"/>
+      <w:lvlText w:val="o"/>
+      <w:lvlJc w:val="left"/>
+      <w:pPr>
+        <w:ind w:left="1080" w:hanging="360"/>
+      </w:pPr>
+      <w:rPr>
+        <w:rFonts w:ascii="Courier New" w:hAnsi="Courier New" w:cs="Courier New" w:hint="default"/>
+      </w:rPr>
+    </w:lvl>
+    <w:lvl w:ilvl="2" w:tplc="04090005" w:tentative="1">
+      <w:start w:val="1"/>
+      <w:numFmt w:val="bullet"/>
+      <w:lvlText w:val=""/>
+      <w:lvlJc w:val="left"/>
+      <w:pPr>
+        <w:ind w:left="1800" w:hanging="360"/>
+      </w:pPr>
+      <w:rPr>
+        <w:rFonts w:ascii="Wingdings" w:hAnsi="Wingdings" w:hint="default"/>
+      </w:rPr>
+    </w:lvl>
+    <w:lvl w:ilvl="3" w:tplc="04090001" w:tentative="1">
+      <w:start w:val="1"/>
+      <w:numFmt w:val="bullet"/>
+      <w:lvlText w:val=""/>
+      <w:lvlJc w:val="left"/>
+      <w:pPr>
+        <w:ind w:left="2520" w:hanging="360"/>
+      </w:pPr>
+      <w:rPr>
+        <w:rFonts w:ascii="Symbol" w:hAnsi="Symbol" w:hint="default"/>
+      </w:rPr>
+    </w:lvl>
+    <w:lvl w:ilvl="4" w:tplc="04090003" w:tentative="1">
+      <w:start w:val="1"/>
+      <w:numFmt w:val="bullet"/>
+      <w:lvlText w:val="o"/>
+      <w:lvlJc w:val="left"/>
+      <w:pPr>
+        <w:ind w:left="3240" w:hanging="360"/>
+      </w:pPr>
+      <w:rPr>
+        <w:rFonts w:ascii="Courier New" w:hAnsi="Courier New" w:cs="Courier New" w:hint="default"/>
+      </w:rPr>
+    </w:lvl>
+    <w:lvl w:ilvl="5" w:tplc="04090005" w:tentative="1">
+      <w:start w:val="1"/>
+      <w:numFmt w:val="bullet"/>
+      <w:lvlText w:val=""/>
+      <w:lvlJc w:val="left"/>
+      <w:pPr>
+        <w:ind w:left="3960" w:hanging="360"/>
+      </w:pPr>
+      <w:rPr>
+        <w:rFonts w:ascii="Wingdings" w:hAnsi="Wingdings" w:hint="default"/>
+      </w:rPr>
+    </w:lvl>
+    <w:lvl w:ilvl="6" w:tplc="04090001" w:tentative="1">
+      <w:start w:val="1"/>
+      <w:numFmt w:val="bullet"/>
+      <w:lvlText w:val=""/>
+      <w:lvlJc w:val="left"/>
+      <w:pPr>
+        <w:ind w:left="4680" w:hanging="360"/>
+      </w:pPr>
+      <w:rPr>
+        <w:rFonts w:ascii="Symbol" w:hAnsi="Symbol" w:hint="default"/>
+      </w:rPr>
+    </w:lvl>
+    <w:lvl w:ilvl="7" w:tplc="04090003" w:tentative="1">
+      <w:start w:val="1"/>
+      <w:numFmt w:val="bullet"/>
+      <w:lvlText w:val="o"/>
+      <w:lvlJc w:val="left"/>
+      <w:pPr>
+        <w:ind w:left="5400" w:hanging="360"/>
+      </w:pPr>
+      <w:rPr>
+        <w:rFonts w:ascii="Courier New" w:hAnsi="Courier New" w:cs="Courier New" w:hint="default"/>
+      </w:rPr>
+    </w:lvl>
+    <w:lvl w:ilvl="8" w:tplc="04090005" w:tentative="1">
+      <w:start w:val="1"/>
+      <w:numFmt w:val="bullet"/>
+      <w:lvlText w:val=""/>
+      <w:lvlJc w:val="left"/>
+      <w:pPr>
+        <w:ind w:left="6120" w:hanging="360"/>
+      </w:pPr>
+      <w:rPr>
+        <w:rFonts w:ascii="Wingdings" w:hAnsi="Wingdings" w:hint="default"/>
+      </w:rPr>
+    </w:lvl>
+  </w:abstractNum>
+  <w:abstractNum w:abstractNumId="4" w15:restartNumberingAfterBreak="0">
+    <w:nsid w:val="671B437B"/>
+    <w:multiLevelType w:val="hybridMultilevel"/>
+    <w:tmpl w:val="FA040328"/>
+    <w:lvl w:ilvl="0" w:tplc="04090001">
+      <w:start w:val="1"/>
+      <w:numFmt w:val="bullet"/>
+      <w:lvlText w:val=""/>
+      <w:lvlJc w:val="left"/>
+      <w:pPr>
+        <w:ind w:left="1080" w:hanging="360"/>
+      </w:pPr>
+      <w:rPr>
+        <w:rFonts w:ascii="Symbol" w:hAnsi="Symbol" w:hint="default"/>
+      </w:rPr>
+    </w:lvl>
+    <w:lvl w:ilvl="1" w:tplc="04090003" w:tentative="1">
+      <w:start w:val="1"/>
+      <w:numFmt w:val="bullet"/>
+      <w:lvlText w:val="o"/>
+      <w:lvlJc w:val="left"/>
+      <w:pPr>
+        <w:ind w:left="1800" w:hanging="360"/>
+      </w:pPr>
+      <w:rPr>
+        <w:rFonts w:ascii="Courier New" w:hAnsi="Courier New" w:cs="Courier New" w:hint="default"/>
+      </w:rPr>
+    </w:lvl>
+    <w:lvl w:ilvl="2" w:tplc="04090005" w:tentative="1">
+      <w:start w:val="1"/>
+      <w:numFmt w:val="bullet"/>
+      <w:lvlText w:val=""/>
+      <w:lvlJc w:val="left"/>
+      <w:pPr>
+        <w:ind w:left="2520" w:hanging="360"/>
+      </w:pPr>
+      <w:rPr>
+        <w:rFonts w:ascii="Wingdings" w:hAnsi="Wingdings" w:hint="default"/>
+      </w:rPr>
+    </w:lvl>
+    <w:lvl w:ilvl="3" w:tplc="04090001" w:tentative="1">
+      <w:start w:val="1"/>
+      <w:numFmt w:val="bullet"/>
+      <w:lvlText w:val=""/>
+      <w:lvlJc w:val="left"/>
+      <w:pPr>
+        <w:ind w:left="3240" w:hanging="360"/>
+      </w:pPr>
+      <w:rPr>
+        <w:rFonts w:ascii="Symbol" w:hAnsi="Symbol" w:hint="default"/>
+      </w:rPr>
+    </w:lvl>
+    <w:lvl w:ilvl="4" w:tplc="04090003" w:tentative="1">
+      <w:start w:val="1"/>
+      <w:numFmt w:val="bullet"/>
+      <w:lvlText w:val="o"/>
+      <w:lvlJc w:val="left"/>
+      <w:pPr>
+        <w:ind w:left="3960" w:hanging="360"/>
+      </w:pPr>
+      <w:rPr>
+        <w:rFonts w:ascii="Courier New" w:hAnsi="Courier New" w:cs="Courier New" w:hint="default"/>
+      </w:rPr>
+    </w:lvl>
+    <w:lvl w:ilvl="5" w:tplc="04090005" w:tentative="1">
+      <w:start w:val="1"/>
+      <w:numFmt w:val="bullet"/>
+      <w:lvlText w:val=""/>
+      <w:lvlJc w:val="left"/>
+      <w:pPr>
+        <w:ind w:left="4680" w:hanging="360"/>
+      </w:pPr>
+      <w:rPr>
+        <w:rFonts w:ascii="Wingdings" w:hAnsi="Wingdings" w:hint="default"/>
+      </w:rPr>
+    </w:lvl>
+    <w:lvl w:ilvl="6" w:tplc="04090001" w:tentative="1">
+      <w:start w:val="1"/>
+      <w:numFmt w:val="bullet"/>
+      <w:lvlText w:val=""/>
+      <w:lvlJc w:val="left"/>
+      <w:pPr>
+        <w:ind w:left="5400" w:hanging="360"/>
+      </w:pPr>
+      <w:rPr>
+        <w:rFonts w:ascii="Symbol" w:hAnsi="Symbol" w:hint="default"/>
+      </w:rPr>
+    </w:lvl>
+    <w:lvl w:ilvl="7" w:tplc="04090003" w:tentative="1">
+      <w:start w:val="1"/>
+      <w:numFmt w:val="bullet"/>
+      <w:lvlText w:val="o"/>
+      <w:lvlJc w:val="left"/>
+      <w:pPr>
+        <w:ind w:left="6120" w:hanging="360"/>
+      </w:pPr>
+      <w:rPr>
+        <w:rFonts w:ascii="Courier New" w:hAnsi="Courier New" w:cs="Courier New" w:hint="default"/>
+      </w:rPr>
+    </w:lvl>
+    <w:lvl w:ilvl="8" w:tplc="04090005" w:tentative="1">
+      <w:start w:val="1"/>
+      <w:numFmt w:val="bullet"/>
+      <w:lvlText w:val=""/>
+      <w:lvlJc w:val="left"/>
+      <w:pPr>
         <w:ind w:left="6840" w:hanging="360"/>
       </w:pPr>
       <w:rPr>
@@ -6603,10 +7864,19 @@
     </w:lvl>
   </w:abstractNum>
   <w:num w:numId="1">
-    <w:abstractNumId w:val="1"/>
+    <w:abstractNumId w:val="4"/>
   </w:num>
   <w:num w:numId="2">
     <w:abstractNumId w:val="0"/>
+  </w:num>
+  <w:num w:numId="3">
+    <w:abstractNumId w:val="3"/>
+  </w:num>
+  <w:num w:numId="4">
+    <w:abstractNumId w:val="2"/>
+  </w:num>
+  <w:num w:numId="5">
+    <w:abstractNumId w:val="1"/>
   </w:num>
 </w:numbering>
 </file>
@@ -7713,6 +8983,36 @@
     <w:basedOn w:val="DefaultParagraphFont"/>
     <w:rsid w:val="00CA5C3D"/>
   </w:style>
+  <w:style w:type="paragraph" w:styleId="BalloonText">
+    <w:name w:val="Balloon Text"/>
+    <w:basedOn w:val="Normal"/>
+    <w:link w:val="BalloonTextChar"/>
+    <w:uiPriority w:val="99"/>
+    <w:semiHidden/>
+    <w:unhideWhenUsed/>
+    <w:rsid w:val="00CE7205"/>
+    <w:pPr>
+      <w:spacing w:after="0" w:line="240" w:lineRule="auto"/>
+    </w:pPr>
+    <w:rPr>
+      <w:rFonts w:ascii="Segoe UI" w:hAnsi="Segoe UI" w:cs="Segoe UI"/>
+      <w:sz w:val="18"/>
+      <w:szCs w:val="18"/>
+    </w:rPr>
+  </w:style>
+  <w:style w:type="character" w:customStyle="1" w:styleId="BalloonTextChar">
+    <w:name w:val="Balloon Text Char"/>
+    <w:basedOn w:val="DefaultParagraphFont"/>
+    <w:link w:val="BalloonText"/>
+    <w:uiPriority w:val="99"/>
+    <w:semiHidden/>
+    <w:rsid w:val="00CE7205"/>
+    <w:rPr>
+      <w:rFonts w:ascii="Segoe UI" w:hAnsi="Segoe UI" w:cs="Segoe UI"/>
+      <w:sz w:val="18"/>
+      <w:szCs w:val="18"/>
+    </w:rPr>
+  </w:style>
 </w:styles>
 </file>
 
@@ -8016,7 +9316,7 @@
 </file>
 
 <file path=customXml/itemProps1.xml><?xml version="1.0" encoding="utf-8"?>
-<ds:datastoreItem xmlns:ds="http://schemas.openxmlformats.org/officeDocument/2006/customXml" ds:itemID="{00F608CC-6C82-4D11-99EA-0FA1AB7895BC}">
+<ds:datastoreItem xmlns:ds="http://schemas.openxmlformats.org/officeDocument/2006/customXml" ds:itemID="{08CBAB83-EF70-4A56-9F7A-5BEB9572ED97}">
   <ds:schemaRefs>
     <ds:schemaRef ds:uri="http://schemas.openxmlformats.org/officeDocument/2006/bibliography"/>
   </ds:schemaRefs>

</xml_diff>